<commit_message>
updated breadth first search
</commit_message>
<xml_diff>
--- a/code.docx
+++ b/code.docx
@@ -69,7 +69,7 @@
       <w:tblPr>
         <w:tblW w:w="10469" w:type="dxa"/>
         <w:jc w:val="left"/>
-        <w:tblInd w:w="47" w:type="dxa"/>
+        <w:tblInd w:w="45" w:type="dxa"/>
         <w:tblBorders>
           <w:top w:val="single" w:sz="2" w:space="0" w:color="000001"/>
           <w:left w:val="single" w:sz="2" w:space="0" w:color="000001"/>
@@ -80,7 +80,7 @@
         </w:tblBorders>
         <w:tblCellMar>
           <w:top w:w="55" w:type="dxa"/>
-          <w:left w:w="45" w:type="dxa"/>
+          <w:left w:w="42" w:type="dxa"/>
           <w:bottom w:w="55" w:type="dxa"/>
           <w:right w:w="55" w:type="dxa"/>
         </w:tblCellMar>
@@ -103,7 +103,7 @@
             </w:tcBorders>
             <w:shd w:fill="auto" w:val="clear"/>
             <w:tcMar>
-              <w:left w:w="45" w:type="dxa"/>
+              <w:left w:w="42" w:type="dxa"/>
             </w:tcMar>
           </w:tcPr>
           <w:p>
@@ -895,7 +895,7 @@
       <w:tblPr>
         <w:tblW w:w="10469" w:type="dxa"/>
         <w:jc w:val="left"/>
-        <w:tblInd w:w="47" w:type="dxa"/>
+        <w:tblInd w:w="45" w:type="dxa"/>
         <w:tblBorders>
           <w:top w:val="single" w:sz="2" w:space="0" w:color="000001"/>
           <w:left w:val="single" w:sz="2" w:space="0" w:color="000001"/>
@@ -906,7 +906,7 @@
         </w:tblBorders>
         <w:tblCellMar>
           <w:top w:w="55" w:type="dxa"/>
-          <w:left w:w="45" w:type="dxa"/>
+          <w:left w:w="42" w:type="dxa"/>
           <w:bottom w:w="55" w:type="dxa"/>
           <w:right w:w="55" w:type="dxa"/>
         </w:tblCellMar>
@@ -929,7 +929,7 @@
             </w:tcBorders>
             <w:shd w:fill="auto" w:val="clear"/>
             <w:tcMar>
-              <w:left w:w="45" w:type="dxa"/>
+              <w:left w:w="42" w:type="dxa"/>
             </w:tcMar>
           </w:tcPr>
           <w:p>
@@ -1376,7 +1376,7 @@
       <w:tblPr>
         <w:tblW w:w="10469" w:type="dxa"/>
         <w:jc w:val="left"/>
-        <w:tblInd w:w="47" w:type="dxa"/>
+        <w:tblInd w:w="45" w:type="dxa"/>
         <w:tblBorders>
           <w:top w:val="single" w:sz="2" w:space="0" w:color="000001"/>
           <w:left w:val="single" w:sz="2" w:space="0" w:color="000001"/>
@@ -1387,7 +1387,7 @@
         </w:tblBorders>
         <w:tblCellMar>
           <w:top w:w="55" w:type="dxa"/>
-          <w:left w:w="45" w:type="dxa"/>
+          <w:left w:w="42" w:type="dxa"/>
           <w:bottom w:w="55" w:type="dxa"/>
           <w:right w:w="55" w:type="dxa"/>
         </w:tblCellMar>
@@ -1410,7 +1410,7 @@
             </w:tcBorders>
             <w:shd w:fill="auto" w:val="clear"/>
             <w:tcMar>
-              <w:left w:w="45" w:type="dxa"/>
+              <w:left w:w="42" w:type="dxa"/>
             </w:tcMar>
           </w:tcPr>
           <w:p>
@@ -1863,10 +1863,10 @@
           <w:szCs w:val="20"/>
         </w:rPr>
       </w:pPr>
-      <w:bookmarkStart w:id="4" w:name="__DdeLink__10_1759266464"/>
-      <w:bookmarkStart w:id="5" w:name="__DdeLink__16_1759266464"/>
-      <w:bookmarkStart w:id="6" w:name="__DdeLink__10_1759266464"/>
-      <w:bookmarkStart w:id="7" w:name="__DdeLink__16_1759266464"/>
+      <w:bookmarkStart w:id="4" w:name="__DdeLink__16_1759266464"/>
+      <w:bookmarkStart w:id="5" w:name="__DdeLink__10_1759266464"/>
+      <w:bookmarkStart w:id="6" w:name="__DdeLink__16_1759266464"/>
+      <w:bookmarkStart w:id="7" w:name="__DdeLink__10_1759266464"/>
       <w:bookmarkEnd w:id="6"/>
       <w:bookmarkEnd w:id="7"/>
       <w:r>
@@ -1967,7 +1967,7 @@
       <w:tblPr>
         <w:tblW w:w="10469" w:type="dxa"/>
         <w:jc w:val="left"/>
-        <w:tblInd w:w="47" w:type="dxa"/>
+        <w:tblInd w:w="45" w:type="dxa"/>
         <w:tblBorders>
           <w:top w:val="single" w:sz="2" w:space="0" w:color="000001"/>
           <w:left w:val="single" w:sz="2" w:space="0" w:color="000001"/>
@@ -1978,7 +1978,7 @@
         </w:tblBorders>
         <w:tblCellMar>
           <w:top w:w="55" w:type="dxa"/>
-          <w:left w:w="45" w:type="dxa"/>
+          <w:left w:w="42" w:type="dxa"/>
           <w:bottom w:w="55" w:type="dxa"/>
           <w:right w:w="55" w:type="dxa"/>
         </w:tblCellMar>
@@ -2001,7 +2001,7 @@
             </w:tcBorders>
             <w:shd w:fill="auto" w:val="clear"/>
             <w:tcMar>
-              <w:left w:w="45" w:type="dxa"/>
+              <w:left w:w="42" w:type="dxa"/>
             </w:tcMar>
           </w:tcPr>
           <w:p>
@@ -2423,15 +2423,7 @@
           <w:sz w:val="20"/>
           <w:szCs w:val="20"/>
         </w:rPr>
-        <w:t>Используя рекурсию, н</w:t>
-      </w:r>
-      <w:r>
-        <w:rPr>
-          <w:rFonts w:ascii="DejaVu Sans Mono" w:hAnsi="DejaVu Sans Mono"/>
-          <w:sz w:val="20"/>
-          <w:szCs w:val="20"/>
-        </w:rPr>
-        <w:t>аписать метод, возвращающий факториал числа:</w:t>
+        <w:t>Используя рекурсию, написать метод, возвращающий факториал числа:</w:t>
       </w:r>
     </w:p>
     <w:p>
@@ -2455,7 +2447,7 @@
       <w:tblPr>
         <w:tblW w:w="10469" w:type="dxa"/>
         <w:jc w:val="left"/>
-        <w:tblInd w:w="47" w:type="dxa"/>
+        <w:tblInd w:w="45" w:type="dxa"/>
         <w:tblBorders>
           <w:top w:val="single" w:sz="2" w:space="0" w:color="000001"/>
           <w:left w:val="single" w:sz="2" w:space="0" w:color="000001"/>
@@ -2466,7 +2458,7 @@
         </w:tblBorders>
         <w:tblCellMar>
           <w:top w:w="55" w:type="dxa"/>
-          <w:left w:w="45" w:type="dxa"/>
+          <w:left w:w="42" w:type="dxa"/>
           <w:bottom w:w="55" w:type="dxa"/>
           <w:right w:w="55" w:type="dxa"/>
         </w:tblCellMar>
@@ -2489,7 +2481,7 @@
             </w:tcBorders>
             <w:shd w:fill="auto" w:val="clear"/>
             <w:tcMar>
-              <w:left w:w="45" w:type="dxa"/>
+              <w:left w:w="42" w:type="dxa"/>
             </w:tcMar>
           </w:tcPr>
           <w:p>
@@ -2904,12 +2896,12 @@
           <w:szCs w:val="20"/>
         </w:rPr>
       </w:pPr>
-      <w:bookmarkStart w:id="10" w:name="__DdeLink__26_1759266464"/>
+      <w:bookmarkStart w:id="10" w:name="__DdeLink__30_1759266464"/>
       <w:bookmarkStart w:id="11" w:name="__DdeLink__28_1759266464"/>
-      <w:bookmarkStart w:id="12" w:name="__DdeLink__30_1759266464"/>
-      <w:bookmarkStart w:id="13" w:name="__DdeLink__26_1759266464"/>
+      <w:bookmarkStart w:id="12" w:name="__DdeLink__26_1759266464"/>
+      <w:bookmarkStart w:id="13" w:name="__DdeLink__30_1759266464"/>
       <w:bookmarkStart w:id="14" w:name="__DdeLink__28_1759266464"/>
-      <w:bookmarkStart w:id="15" w:name="__DdeLink__30_1759266464"/>
+      <w:bookmarkStart w:id="15" w:name="__DdeLink__26_1759266464"/>
       <w:bookmarkEnd w:id="13"/>
       <w:bookmarkEnd w:id="14"/>
       <w:bookmarkEnd w:id="15"/>
@@ -2979,25 +2971,29 @@
         </w:rPr>
       </w:pPr>
       <w:r>
-        <w:rPr/>
+        <w:rPr>
+          <w:rFonts w:ascii="DejaVu Sans Mono" w:hAnsi="DejaVu Sans Mono"/>
+          <w:sz w:val="20"/>
+          <w:szCs w:val="20"/>
+        </w:rPr>
       </w:r>
     </w:p>
     <w:tbl>
       <w:tblPr>
         <w:tblW w:w="10466" w:type="dxa"/>
         <w:jc w:val="left"/>
-        <w:tblInd w:w="55" w:type="dxa"/>
+        <w:tblInd w:w="53" w:type="dxa"/>
         <w:tblBorders>
-          <w:top w:val="single" w:sz="2" w:space="0" w:color="000000"/>
-          <w:left w:val="single" w:sz="2" w:space="0" w:color="000000"/>
-          <w:bottom w:val="single" w:sz="2" w:space="0" w:color="000000"/>
-          <w:right w:val="single" w:sz="2" w:space="0" w:color="000000"/>
-          <w:insideH w:val="single" w:sz="2" w:space="0" w:color="000000"/>
-          <w:insideV w:val="single" w:sz="2" w:space="0" w:color="000000"/>
+          <w:top w:val="single" w:sz="2" w:space="0" w:color="000001"/>
+          <w:left w:val="single" w:sz="2" w:space="0" w:color="000001"/>
+          <w:bottom w:val="single" w:sz="2" w:space="0" w:color="000001"/>
+          <w:right w:val="single" w:sz="2" w:space="0" w:color="000001"/>
+          <w:insideH w:val="single" w:sz="2" w:space="0" w:color="000001"/>
+          <w:insideV w:val="single" w:sz="2" w:space="0" w:color="000001"/>
         </w:tblBorders>
         <w:tblCellMar>
           <w:top w:w="55" w:type="dxa"/>
-          <w:left w:w="54" w:type="dxa"/>
+          <w:left w:w="51" w:type="dxa"/>
           <w:bottom w:w="55" w:type="dxa"/>
           <w:right w:w="55" w:type="dxa"/>
         </w:tblCellMar>
@@ -3011,16 +3007,16 @@
           <w:tcPr>
             <w:tcW w:w="10466" w:type="dxa"/>
             <w:tcBorders>
-              <w:top w:val="single" w:sz="2" w:space="0" w:color="000000"/>
-              <w:left w:val="single" w:sz="2" w:space="0" w:color="000000"/>
-              <w:bottom w:val="single" w:sz="2" w:space="0" w:color="000000"/>
-              <w:right w:val="single" w:sz="2" w:space="0" w:color="000000"/>
-              <w:insideH w:val="single" w:sz="2" w:space="0" w:color="000000"/>
-              <w:insideV w:val="single" w:sz="2" w:space="0" w:color="000000"/>
+              <w:top w:val="single" w:sz="2" w:space="0" w:color="000001"/>
+              <w:left w:val="single" w:sz="2" w:space="0" w:color="000001"/>
+              <w:bottom w:val="single" w:sz="2" w:space="0" w:color="000001"/>
+              <w:right w:val="single" w:sz="2" w:space="0" w:color="000001"/>
+              <w:insideH w:val="single" w:sz="2" w:space="0" w:color="000001"/>
+              <w:insideV w:val="single" w:sz="2" w:space="0" w:color="000001"/>
             </w:tcBorders>
             <w:shd w:fill="auto" w:val="clear"/>
             <w:tcMar>
-              <w:left w:w="54" w:type="dxa"/>
+              <w:left w:w="51" w:type="dxa"/>
             </w:tcMar>
           </w:tcPr>
           <w:p>
@@ -3244,7 +3240,11 @@
         </w:rPr>
       </w:pPr>
       <w:r>
-        <w:rPr/>
+        <w:rPr>
+          <w:rFonts w:ascii="DejaVu Sans Mono" w:hAnsi="DejaVu Sans Mono"/>
+          <w:sz w:val="20"/>
+          <w:szCs w:val="20"/>
+        </w:rPr>
       </w:r>
       <w:r>
         <w:br w:type="page"/>
@@ -3285,7 +3285,7 @@
       <w:tblPr>
         <w:tblW w:w="10469" w:type="dxa"/>
         <w:jc w:val="left"/>
-        <w:tblInd w:w="47" w:type="dxa"/>
+        <w:tblInd w:w="45" w:type="dxa"/>
         <w:tblBorders>
           <w:top w:val="single" w:sz="2" w:space="0" w:color="000001"/>
           <w:left w:val="single" w:sz="2" w:space="0" w:color="000001"/>
@@ -3296,7 +3296,7 @@
         </w:tblBorders>
         <w:tblCellMar>
           <w:top w:w="55" w:type="dxa"/>
-          <w:left w:w="45" w:type="dxa"/>
+          <w:left w:w="42" w:type="dxa"/>
           <w:bottom w:w="55" w:type="dxa"/>
           <w:right w:w="55" w:type="dxa"/>
         </w:tblCellMar>
@@ -3319,7 +3319,7 @@
             </w:tcBorders>
             <w:shd w:fill="auto" w:val="clear"/>
             <w:tcMar>
-              <w:left w:w="45" w:type="dxa"/>
+              <w:left w:w="42" w:type="dxa"/>
             </w:tcMar>
           </w:tcPr>
           <w:p>
@@ -3790,7 +3790,13 @@
         </w:rPr>
       </w:pPr>
       <w:r>
-        <w:rPr/>
+        <w:rPr>
+          <w:rFonts w:ascii="DejaVu Sans Mono" w:hAnsi="DejaVu Sans Mono"/>
+          <w:b/>
+          <w:bCs/>
+          <w:sz w:val="20"/>
+          <w:szCs w:val="20"/>
+        </w:rPr>
       </w:r>
     </w:p>
     <w:p>
@@ -3806,7 +3812,13 @@
         </w:rPr>
       </w:pPr>
       <w:r>
-        <w:rPr/>
+        <w:rPr>
+          <w:rFonts w:ascii="DejaVu Sans Mono" w:hAnsi="DejaVu Sans Mono"/>
+          <w:b/>
+          <w:bCs/>
+          <w:sz w:val="20"/>
+          <w:szCs w:val="20"/>
+        </w:rPr>
       </w:r>
     </w:p>
     <w:p>
@@ -3822,7 +3834,13 @@
         </w:rPr>
       </w:pPr>
       <w:r>
-        <w:rPr/>
+        <w:rPr>
+          <w:rFonts w:ascii="DejaVu Sans Mono" w:hAnsi="DejaVu Sans Mono"/>
+          <w:b/>
+          <w:bCs/>
+          <w:sz w:val="20"/>
+          <w:szCs w:val="20"/>
+        </w:rPr>
       </w:r>
     </w:p>
     <w:p>
@@ -3905,7 +3923,7 @@
       <w:tblPr>
         <w:tblW w:w="10469" w:type="dxa"/>
         <w:jc w:val="left"/>
-        <w:tblInd w:w="47" w:type="dxa"/>
+        <w:tblInd w:w="45" w:type="dxa"/>
         <w:tblBorders>
           <w:top w:val="single" w:sz="2" w:space="0" w:color="000001"/>
           <w:left w:val="single" w:sz="2" w:space="0" w:color="000001"/>
@@ -3916,7 +3934,7 @@
         </w:tblBorders>
         <w:tblCellMar>
           <w:top w:w="55" w:type="dxa"/>
-          <w:left w:w="45" w:type="dxa"/>
+          <w:left w:w="42" w:type="dxa"/>
           <w:bottom w:w="55" w:type="dxa"/>
           <w:right w:w="55" w:type="dxa"/>
         </w:tblCellMar>
@@ -3939,7 +3957,7 @@
             </w:tcBorders>
             <w:shd w:fill="auto" w:val="clear"/>
             <w:tcMar>
-              <w:left w:w="45" w:type="dxa"/>
+              <w:left w:w="42" w:type="dxa"/>
             </w:tcMar>
           </w:tcPr>
           <w:p>
@@ -4442,6 +4460,846 @@
           <w:szCs w:val="20"/>
         </w:rPr>
         <w:t xml:space="preserve"> Каждая вершина попадает в очередь и извлекается из очереди только один раз, поэтому время работы с очередью составляет O(V). У каждой вершины перебираются все её связи (рёбра), таким образом общее количество операций над рёбрами равно 2E, а время на работу с рёбрами O(E). Общее время работы алгоритма составляет O(V+E).</w:t>
+      </w:r>
+    </w:p>
+    <w:p>
+      <w:pPr>
+        <w:pStyle w:val="Normal"/>
+        <w:rPr>
+          <w:rFonts w:ascii="DejaVu Sans Mono" w:hAnsi="DejaVu Sans Mono"/>
+          <w:sz w:val="20"/>
+          <w:szCs w:val="20"/>
+        </w:rPr>
+      </w:pPr>
+      <w:r>
+        <w:rPr>
+          <w:rFonts w:ascii="DejaVu Sans Mono" w:hAnsi="DejaVu Sans Mono"/>
+          <w:sz w:val="20"/>
+          <w:szCs w:val="20"/>
+        </w:rPr>
+      </w:r>
+    </w:p>
+    <w:tbl>
+      <w:tblPr>
+        <w:tblW w:w="10466" w:type="dxa"/>
+        <w:jc w:val="left"/>
+        <w:tblInd w:w="47" w:type="dxa"/>
+        <w:tblBorders>
+          <w:top w:val="single" w:sz="2" w:space="0" w:color="000001"/>
+          <w:left w:val="single" w:sz="2" w:space="0" w:color="000001"/>
+          <w:bottom w:val="single" w:sz="2" w:space="0" w:color="000001"/>
+          <w:right w:val="single" w:sz="2" w:space="0" w:color="000001"/>
+          <w:insideH w:val="single" w:sz="2" w:space="0" w:color="000001"/>
+          <w:insideV w:val="single" w:sz="2" w:space="0" w:color="000001"/>
+        </w:tblBorders>
+        <w:tblCellMar>
+          <w:top w:w="55" w:type="dxa"/>
+          <w:left w:w="45" w:type="dxa"/>
+          <w:bottom w:w="55" w:type="dxa"/>
+          <w:right w:w="55" w:type="dxa"/>
+        </w:tblCellMar>
+      </w:tblPr>
+      <w:tblGrid>
+        <w:gridCol w:w="10466"/>
+      </w:tblGrid>
+      <w:tr>
+        <w:trPr/>
+        <w:tc>
+          <w:tcPr>
+            <w:tcW w:w="10466" w:type="dxa"/>
+            <w:tcBorders>
+              <w:top w:val="single" w:sz="2" w:space="0" w:color="000001"/>
+              <w:left w:val="single" w:sz="2" w:space="0" w:color="000001"/>
+              <w:bottom w:val="single" w:sz="2" w:space="0" w:color="000001"/>
+              <w:right w:val="single" w:sz="2" w:space="0" w:color="000001"/>
+              <w:insideH w:val="single" w:sz="2" w:space="0" w:color="000001"/>
+              <w:insideV w:val="single" w:sz="2" w:space="0" w:color="000001"/>
+            </w:tcBorders>
+            <w:shd w:fill="auto" w:val="clear"/>
+            <w:tcMar>
+              <w:left w:w="45" w:type="dxa"/>
+            </w:tcMar>
+          </w:tcPr>
+          <w:p>
+            <w:pPr>
+              <w:pStyle w:val="TableContents"/>
+              <w:rPr/>
+            </w:pPr>
+            <w:r>
+              <w:rPr>
+                <w:rFonts w:ascii="DejaVu Sans Mono" w:hAnsi="DejaVu Sans Mono"/>
+                <w:sz w:val="20"/>
+                <w:szCs w:val="20"/>
+              </w:rPr>
+              <w:t>from collections import deque</w:t>
+            </w:r>
+          </w:p>
+          <w:p>
+            <w:pPr>
+              <w:pStyle w:val="TableContents"/>
+              <w:rPr>
+                <w:rFonts w:ascii="DejaVu Sans Mono" w:hAnsi="DejaVu Sans Mono"/>
+                <w:sz w:val="20"/>
+                <w:szCs w:val="20"/>
+              </w:rPr>
+            </w:pPr>
+            <w:r>
+              <w:rPr/>
+            </w:r>
+          </w:p>
+          <w:p>
+            <w:pPr>
+              <w:pStyle w:val="TableContents"/>
+              <w:rPr>
+                <w:rFonts w:ascii="DejaVu Sans Mono" w:hAnsi="DejaVu Sans Mono"/>
+                <w:sz w:val="20"/>
+                <w:szCs w:val="20"/>
+              </w:rPr>
+            </w:pPr>
+            <w:r>
+              <w:rPr/>
+            </w:r>
+          </w:p>
+          <w:p>
+            <w:pPr>
+              <w:pStyle w:val="TableContents"/>
+              <w:rPr/>
+            </w:pPr>
+            <w:r>
+              <w:rPr>
+                <w:rFonts w:ascii="DejaVu Sans Mono" w:hAnsi="DejaVu Sans Mono"/>
+                <w:sz w:val="20"/>
+                <w:szCs w:val="20"/>
+              </w:rPr>
+              <w:t>def breadth_first_search(adjacencies, vertex, levels=None):</w:t>
+            </w:r>
+          </w:p>
+          <w:p>
+            <w:pPr>
+              <w:pStyle w:val="TableContents"/>
+              <w:rPr/>
+            </w:pPr>
+            <w:r>
+              <w:rPr>
+                <w:rFonts w:ascii="DejaVu Sans Mono" w:hAnsi="DejaVu Sans Mono"/>
+                <w:sz w:val="20"/>
+                <w:szCs w:val="20"/>
+              </w:rPr>
+              <w:t xml:space="preserve">    </w:t>
+            </w:r>
+            <w:r>
+              <w:rPr>
+                <w:rFonts w:ascii="DejaVu Sans Mono" w:hAnsi="DejaVu Sans Mono"/>
+                <w:sz w:val="20"/>
+                <w:szCs w:val="20"/>
+              </w:rPr>
+              <w:t>if not levels:</w:t>
+            </w:r>
+          </w:p>
+          <w:p>
+            <w:pPr>
+              <w:pStyle w:val="TableContents"/>
+              <w:rPr/>
+            </w:pPr>
+            <w:r>
+              <w:rPr>
+                <w:rFonts w:ascii="DejaVu Sans Mono" w:hAnsi="DejaVu Sans Mono"/>
+                <w:sz w:val="20"/>
+                <w:szCs w:val="20"/>
+              </w:rPr>
+              <w:t xml:space="preserve">        </w:t>
+            </w:r>
+            <w:r>
+              <w:rPr>
+                <w:rFonts w:ascii="DejaVu Sans Mono" w:hAnsi="DejaVu Sans Mono"/>
+                <w:sz w:val="20"/>
+                <w:szCs w:val="20"/>
+              </w:rPr>
+              <w:t>levels = [-1] * len(adjacencies)</w:t>
+            </w:r>
+          </w:p>
+          <w:p>
+            <w:pPr>
+              <w:pStyle w:val="TableContents"/>
+              <w:rPr/>
+            </w:pPr>
+            <w:r>
+              <w:rPr>
+                <w:rFonts w:ascii="DejaVu Sans Mono" w:hAnsi="DejaVu Sans Mono"/>
+                <w:sz w:val="20"/>
+                <w:szCs w:val="20"/>
+              </w:rPr>
+              <w:t xml:space="preserve">    </w:t>
+            </w:r>
+            <w:r>
+              <w:rPr>
+                <w:rFonts w:ascii="DejaVu Sans Mono" w:hAnsi="DejaVu Sans Mono"/>
+                <w:sz w:val="20"/>
+                <w:szCs w:val="20"/>
+              </w:rPr>
+              <w:t>levels[vertex] = 0</w:t>
+            </w:r>
+          </w:p>
+          <w:p>
+            <w:pPr>
+              <w:pStyle w:val="TableContents"/>
+              <w:rPr/>
+            </w:pPr>
+            <w:r>
+              <w:rPr>
+                <w:rFonts w:ascii="DejaVu Sans Mono" w:hAnsi="DejaVu Sans Mono"/>
+                <w:sz w:val="20"/>
+                <w:szCs w:val="20"/>
+              </w:rPr>
+              <w:t xml:space="preserve">    </w:t>
+            </w:r>
+            <w:r>
+              <w:rPr>
+                <w:rFonts w:ascii="DejaVu Sans Mono" w:hAnsi="DejaVu Sans Mono"/>
+                <w:sz w:val="20"/>
+                <w:szCs w:val="20"/>
+              </w:rPr>
+              <w:t>processing_queue = deque()</w:t>
+            </w:r>
+          </w:p>
+          <w:p>
+            <w:pPr>
+              <w:pStyle w:val="TableContents"/>
+              <w:rPr/>
+            </w:pPr>
+            <w:r>
+              <w:rPr>
+                <w:rFonts w:ascii="DejaVu Sans Mono" w:hAnsi="DejaVu Sans Mono"/>
+                <w:sz w:val="20"/>
+                <w:szCs w:val="20"/>
+              </w:rPr>
+              <w:t xml:space="preserve">    </w:t>
+            </w:r>
+            <w:r>
+              <w:rPr>
+                <w:rFonts w:ascii="DejaVu Sans Mono" w:hAnsi="DejaVu Sans Mono"/>
+                <w:sz w:val="20"/>
+                <w:szCs w:val="20"/>
+              </w:rPr>
+              <w:t>processing_queue.appendleft(vertex)</w:t>
+            </w:r>
+          </w:p>
+          <w:p>
+            <w:pPr>
+              <w:pStyle w:val="TableContents"/>
+              <w:rPr/>
+            </w:pPr>
+            <w:r>
+              <w:rPr>
+                <w:rFonts w:ascii="DejaVu Sans Mono" w:hAnsi="DejaVu Sans Mono"/>
+                <w:sz w:val="20"/>
+                <w:szCs w:val="20"/>
+              </w:rPr>
+              <w:t xml:space="preserve">    </w:t>
+            </w:r>
+            <w:r>
+              <w:rPr>
+                <w:rFonts w:ascii="DejaVu Sans Mono" w:hAnsi="DejaVu Sans Mono"/>
+                <w:sz w:val="20"/>
+                <w:szCs w:val="20"/>
+              </w:rPr>
+              <w:t>while processing_queue:</w:t>
+            </w:r>
+          </w:p>
+          <w:p>
+            <w:pPr>
+              <w:pStyle w:val="TableContents"/>
+              <w:rPr/>
+            </w:pPr>
+            <w:r>
+              <w:rPr>
+                <w:rFonts w:ascii="DejaVu Sans Mono" w:hAnsi="DejaVu Sans Mono"/>
+                <w:sz w:val="20"/>
+                <w:szCs w:val="20"/>
+              </w:rPr>
+              <w:t xml:space="preserve">        </w:t>
+            </w:r>
+            <w:r>
+              <w:rPr>
+                <w:rFonts w:ascii="DejaVu Sans Mono" w:hAnsi="DejaVu Sans Mono"/>
+                <w:sz w:val="20"/>
+                <w:szCs w:val="20"/>
+              </w:rPr>
+              <w:t>v = processing_queue.pop()</w:t>
+            </w:r>
+          </w:p>
+          <w:p>
+            <w:pPr>
+              <w:pStyle w:val="TableContents"/>
+              <w:rPr/>
+            </w:pPr>
+            <w:r>
+              <w:rPr>
+                <w:rFonts w:ascii="DejaVu Sans Mono" w:hAnsi="DejaVu Sans Mono"/>
+                <w:sz w:val="20"/>
+                <w:szCs w:val="20"/>
+              </w:rPr>
+              <w:t xml:space="preserve">        </w:t>
+            </w:r>
+            <w:r>
+              <w:rPr>
+                <w:rFonts w:ascii="DejaVu Sans Mono" w:hAnsi="DejaVu Sans Mono"/>
+                <w:sz w:val="20"/>
+                <w:szCs w:val="20"/>
+              </w:rPr>
+              <w:t>for adj in adjacencies[v]:</w:t>
+            </w:r>
+          </w:p>
+          <w:p>
+            <w:pPr>
+              <w:pStyle w:val="TableContents"/>
+              <w:rPr/>
+            </w:pPr>
+            <w:r>
+              <w:rPr>
+                <w:rFonts w:ascii="DejaVu Sans Mono" w:hAnsi="DejaVu Sans Mono"/>
+                <w:sz w:val="20"/>
+                <w:szCs w:val="20"/>
+              </w:rPr>
+              <w:t xml:space="preserve">            </w:t>
+            </w:r>
+            <w:r>
+              <w:rPr>
+                <w:rFonts w:ascii="DejaVu Sans Mono" w:hAnsi="DejaVu Sans Mono"/>
+                <w:sz w:val="20"/>
+                <w:szCs w:val="20"/>
+              </w:rPr>
+              <w:t>if levels[adj] == -1:</w:t>
+            </w:r>
+          </w:p>
+          <w:p>
+            <w:pPr>
+              <w:pStyle w:val="TableContents"/>
+              <w:rPr/>
+            </w:pPr>
+            <w:r>
+              <w:rPr>
+                <w:rFonts w:ascii="DejaVu Sans Mono" w:hAnsi="DejaVu Sans Mono"/>
+                <w:sz w:val="20"/>
+                <w:szCs w:val="20"/>
+              </w:rPr>
+              <w:t xml:space="preserve">                </w:t>
+            </w:r>
+            <w:r>
+              <w:rPr>
+                <w:rFonts w:ascii="DejaVu Sans Mono" w:hAnsi="DejaVu Sans Mono"/>
+                <w:sz w:val="20"/>
+                <w:szCs w:val="20"/>
+              </w:rPr>
+              <w:t>processing_queue.appendleft(adj)</w:t>
+            </w:r>
+          </w:p>
+          <w:p>
+            <w:pPr>
+              <w:pStyle w:val="TableContents"/>
+              <w:rPr/>
+            </w:pPr>
+            <w:r>
+              <w:rPr>
+                <w:rFonts w:ascii="DejaVu Sans Mono" w:hAnsi="DejaVu Sans Mono"/>
+                <w:sz w:val="20"/>
+                <w:szCs w:val="20"/>
+              </w:rPr>
+              <w:t xml:space="preserve">                </w:t>
+            </w:r>
+            <w:r>
+              <w:rPr>
+                <w:rFonts w:ascii="DejaVu Sans Mono" w:hAnsi="DejaVu Sans Mono"/>
+                <w:sz w:val="20"/>
+                <w:szCs w:val="20"/>
+              </w:rPr>
+              <w:t>levels[adj] = levels[v] + 1</w:t>
+            </w:r>
+          </w:p>
+          <w:p>
+            <w:pPr>
+              <w:pStyle w:val="TableContents"/>
+              <w:rPr/>
+            </w:pPr>
+            <w:r>
+              <w:rPr>
+                <w:rFonts w:ascii="DejaVu Sans Mono" w:hAnsi="DejaVu Sans Mono"/>
+                <w:sz w:val="20"/>
+                <w:szCs w:val="20"/>
+              </w:rPr>
+              <w:t xml:space="preserve">    </w:t>
+            </w:r>
+            <w:r>
+              <w:rPr>
+                <w:rFonts w:ascii="DejaVu Sans Mono" w:hAnsi="DejaVu Sans Mono"/>
+                <w:sz w:val="20"/>
+                <w:szCs w:val="20"/>
+              </w:rPr>
+              <w:t>return levels</w:t>
+            </w:r>
+          </w:p>
+          <w:p>
+            <w:pPr>
+              <w:pStyle w:val="TableContents"/>
+              <w:rPr>
+                <w:rFonts w:ascii="DejaVu Sans Mono" w:hAnsi="DejaVu Sans Mono"/>
+                <w:sz w:val="20"/>
+                <w:szCs w:val="20"/>
+              </w:rPr>
+            </w:pPr>
+            <w:r>
+              <w:rPr/>
+            </w:r>
+          </w:p>
+          <w:p>
+            <w:pPr>
+              <w:pStyle w:val="TableContents"/>
+              <w:rPr>
+                <w:rFonts w:ascii="DejaVu Sans Mono" w:hAnsi="DejaVu Sans Mono"/>
+                <w:sz w:val="20"/>
+                <w:szCs w:val="20"/>
+              </w:rPr>
+            </w:pPr>
+            <w:r>
+              <w:rPr/>
+            </w:r>
+          </w:p>
+          <w:p>
+            <w:pPr>
+              <w:pStyle w:val="TableContents"/>
+              <w:rPr/>
+            </w:pPr>
+            <w:r>
+              <w:rPr>
+                <w:rFonts w:ascii="DejaVu Sans Mono" w:hAnsi="DejaVu Sans Mono"/>
+                <w:sz w:val="20"/>
+                <w:szCs w:val="20"/>
+              </w:rPr>
+              <w:t>if __name__ == "__main__":</w:t>
+            </w:r>
+          </w:p>
+          <w:p>
+            <w:pPr>
+              <w:pStyle w:val="TableContents"/>
+              <w:rPr/>
+            </w:pPr>
+            <w:r>
+              <w:rPr>
+                <w:rFonts w:ascii="DejaVu Sans Mono" w:hAnsi="DejaVu Sans Mono"/>
+                <w:sz w:val="20"/>
+                <w:szCs w:val="20"/>
+              </w:rPr>
+              <w:t xml:space="preserve">    </w:t>
+            </w:r>
+            <w:r>
+              <w:rPr>
+                <w:rFonts w:ascii="DejaVu Sans Mono" w:hAnsi="DejaVu Sans Mono"/>
+                <w:sz w:val="20"/>
+                <w:szCs w:val="20"/>
+              </w:rPr>
+              <w:t>adjacencies = [</w:t>
+            </w:r>
+          </w:p>
+          <w:p>
+            <w:pPr>
+              <w:pStyle w:val="TableContents"/>
+              <w:rPr/>
+            </w:pPr>
+            <w:r>
+              <w:rPr>
+                <w:rFonts w:ascii="DejaVu Sans Mono" w:hAnsi="DejaVu Sans Mono"/>
+                <w:sz w:val="20"/>
+                <w:szCs w:val="20"/>
+              </w:rPr>
+              <w:t xml:space="preserve">        </w:t>
+            </w:r>
+            <w:r>
+              <w:rPr>
+                <w:rFonts w:ascii="DejaVu Sans Mono" w:hAnsi="DejaVu Sans Mono"/>
+                <w:sz w:val="20"/>
+                <w:szCs w:val="20"/>
+              </w:rPr>
+              <w:t>[1, 2],     # 0</w:t>
+            </w:r>
+          </w:p>
+          <w:p>
+            <w:pPr>
+              <w:pStyle w:val="TableContents"/>
+              <w:rPr/>
+            </w:pPr>
+            <w:r>
+              <w:rPr>
+                <w:rFonts w:ascii="DejaVu Sans Mono" w:hAnsi="DejaVu Sans Mono"/>
+                <w:sz w:val="20"/>
+                <w:szCs w:val="20"/>
+              </w:rPr>
+              <w:t xml:space="preserve">        </w:t>
+            </w:r>
+            <w:r>
+              <w:rPr>
+                <w:rFonts w:ascii="DejaVu Sans Mono" w:hAnsi="DejaVu Sans Mono"/>
+                <w:sz w:val="20"/>
+                <w:szCs w:val="20"/>
+              </w:rPr>
+              <w:t>[3, 4],     # 1</w:t>
+            </w:r>
+          </w:p>
+          <w:p>
+            <w:pPr>
+              <w:pStyle w:val="TableContents"/>
+              <w:rPr/>
+            </w:pPr>
+            <w:r>
+              <w:rPr>
+                <w:rFonts w:ascii="DejaVu Sans Mono" w:hAnsi="DejaVu Sans Mono"/>
+                <w:sz w:val="20"/>
+                <w:szCs w:val="20"/>
+              </w:rPr>
+              <w:t xml:space="preserve">        </w:t>
+            </w:r>
+            <w:r>
+              <w:rPr>
+                <w:rFonts w:ascii="DejaVu Sans Mono" w:hAnsi="DejaVu Sans Mono"/>
+                <w:sz w:val="20"/>
+                <w:szCs w:val="20"/>
+              </w:rPr>
+              <w:t>[0],        # 2</w:t>
+            </w:r>
+          </w:p>
+          <w:p>
+            <w:pPr>
+              <w:pStyle w:val="TableContents"/>
+              <w:rPr/>
+            </w:pPr>
+            <w:r>
+              <w:rPr>
+                <w:rFonts w:ascii="DejaVu Sans Mono" w:hAnsi="DejaVu Sans Mono"/>
+                <w:sz w:val="20"/>
+                <w:szCs w:val="20"/>
+              </w:rPr>
+              <w:t xml:space="preserve">        </w:t>
+            </w:r>
+            <w:r>
+              <w:rPr>
+                <w:rFonts w:ascii="DejaVu Sans Mono" w:hAnsi="DejaVu Sans Mono"/>
+                <w:sz w:val="20"/>
+                <w:szCs w:val="20"/>
+              </w:rPr>
+              <w:t>[1],        # 3</w:t>
+            </w:r>
+          </w:p>
+          <w:p>
+            <w:pPr>
+              <w:pStyle w:val="TableContents"/>
+              <w:rPr/>
+            </w:pPr>
+            <w:r>
+              <w:rPr>
+                <w:rFonts w:ascii="DejaVu Sans Mono" w:hAnsi="DejaVu Sans Mono"/>
+                <w:sz w:val="20"/>
+                <w:szCs w:val="20"/>
+              </w:rPr>
+              <w:t xml:space="preserve">        </w:t>
+            </w:r>
+            <w:r>
+              <w:rPr>
+                <w:rFonts w:ascii="DejaVu Sans Mono" w:hAnsi="DejaVu Sans Mono"/>
+                <w:sz w:val="20"/>
+                <w:szCs w:val="20"/>
+              </w:rPr>
+              <w:t>[1],        # 4</w:t>
+            </w:r>
+          </w:p>
+          <w:p>
+            <w:pPr>
+              <w:pStyle w:val="TableContents"/>
+              <w:rPr/>
+            </w:pPr>
+            <w:r>
+              <w:rPr>
+                <w:rFonts w:ascii="DejaVu Sans Mono" w:hAnsi="DejaVu Sans Mono"/>
+                <w:sz w:val="20"/>
+                <w:szCs w:val="20"/>
+              </w:rPr>
+              <w:t xml:space="preserve">        </w:t>
+            </w:r>
+            <w:r>
+              <w:rPr>
+                <w:rFonts w:ascii="DejaVu Sans Mono" w:hAnsi="DejaVu Sans Mono"/>
+                <w:sz w:val="20"/>
+                <w:szCs w:val="20"/>
+              </w:rPr>
+              <w:t>[6],        # 5</w:t>
+            </w:r>
+          </w:p>
+          <w:p>
+            <w:pPr>
+              <w:pStyle w:val="TableContents"/>
+              <w:rPr/>
+            </w:pPr>
+            <w:r>
+              <w:rPr>
+                <w:rFonts w:ascii="DejaVu Sans Mono" w:hAnsi="DejaVu Sans Mono"/>
+                <w:sz w:val="20"/>
+                <w:szCs w:val="20"/>
+              </w:rPr>
+              <w:t xml:space="preserve">        </w:t>
+            </w:r>
+            <w:r>
+              <w:rPr>
+                <w:rFonts w:ascii="DejaVu Sans Mono" w:hAnsi="DejaVu Sans Mono"/>
+                <w:sz w:val="20"/>
+                <w:szCs w:val="20"/>
+              </w:rPr>
+              <w:t>[5, 7],     # 6</w:t>
+            </w:r>
+          </w:p>
+          <w:p>
+            <w:pPr>
+              <w:pStyle w:val="TableContents"/>
+              <w:rPr/>
+            </w:pPr>
+            <w:r>
+              <w:rPr>
+                <w:rFonts w:ascii="DejaVu Sans Mono" w:hAnsi="DejaVu Sans Mono"/>
+                <w:sz w:val="20"/>
+                <w:szCs w:val="20"/>
+              </w:rPr>
+              <w:t xml:space="preserve">        </w:t>
+            </w:r>
+            <w:r>
+              <w:rPr>
+                <w:rFonts w:ascii="DejaVu Sans Mono" w:hAnsi="DejaVu Sans Mono"/>
+                <w:sz w:val="20"/>
+                <w:szCs w:val="20"/>
+              </w:rPr>
+              <w:t>[7]         # 7</w:t>
+            </w:r>
+          </w:p>
+          <w:p>
+            <w:pPr>
+              <w:pStyle w:val="TableContents"/>
+              <w:rPr/>
+            </w:pPr>
+            <w:r>
+              <w:rPr>
+                <w:rFonts w:ascii="DejaVu Sans Mono" w:hAnsi="DejaVu Sans Mono"/>
+                <w:sz w:val="20"/>
+                <w:szCs w:val="20"/>
+              </w:rPr>
+              <w:t xml:space="preserve">    </w:t>
+            </w:r>
+            <w:r>
+              <w:rPr>
+                <w:rFonts w:ascii="DejaVu Sans Mono" w:hAnsi="DejaVu Sans Mono"/>
+                <w:sz w:val="20"/>
+                <w:szCs w:val="20"/>
+              </w:rPr>
+              <w:t>]</w:t>
+            </w:r>
+          </w:p>
+          <w:p>
+            <w:pPr>
+              <w:pStyle w:val="TableContents"/>
+              <w:rPr>
+                <w:rFonts w:ascii="DejaVu Sans Mono" w:hAnsi="DejaVu Sans Mono"/>
+                <w:sz w:val="20"/>
+                <w:szCs w:val="20"/>
+              </w:rPr>
+            </w:pPr>
+            <w:r>
+              <w:rPr/>
+            </w:r>
+          </w:p>
+          <w:p>
+            <w:pPr>
+              <w:pStyle w:val="TableContents"/>
+              <w:rPr/>
+            </w:pPr>
+            <w:r>
+              <w:rPr>
+                <w:rFonts w:ascii="DejaVu Sans Mono" w:hAnsi="DejaVu Sans Mono"/>
+                <w:sz w:val="20"/>
+                <w:szCs w:val="20"/>
+              </w:rPr>
+              <w:t xml:space="preserve">    </w:t>
+            </w:r>
+            <w:r>
+              <w:rPr>
+                <w:rFonts w:ascii="DejaVu Sans Mono" w:hAnsi="DejaVu Sans Mono"/>
+                <w:sz w:val="20"/>
+                <w:szCs w:val="20"/>
+              </w:rPr>
+              <w:t>levels = breadth_first_search(adjacencies, 0)</w:t>
+            </w:r>
+          </w:p>
+          <w:p>
+            <w:pPr>
+              <w:pStyle w:val="TableContents"/>
+              <w:rPr/>
+            </w:pPr>
+            <w:r>
+              <w:rPr>
+                <w:rFonts w:ascii="DejaVu Sans Mono" w:hAnsi="DejaVu Sans Mono"/>
+                <w:sz w:val="20"/>
+                <w:szCs w:val="20"/>
+              </w:rPr>
+              <w:t xml:space="preserve">    </w:t>
+            </w:r>
+            <w:r>
+              <w:rPr>
+                <w:rFonts w:ascii="DejaVu Sans Mono" w:hAnsi="DejaVu Sans Mono"/>
+                <w:sz w:val="20"/>
+                <w:szCs w:val="20"/>
+              </w:rPr>
+              <w:t>for i in range(len(adjacencies)):</w:t>
+            </w:r>
+          </w:p>
+          <w:p>
+            <w:pPr>
+              <w:pStyle w:val="TableContents"/>
+              <w:rPr/>
+            </w:pPr>
+            <w:r>
+              <w:rPr>
+                <w:rFonts w:ascii="DejaVu Sans Mono" w:hAnsi="DejaVu Sans Mono"/>
+                <w:sz w:val="20"/>
+                <w:szCs w:val="20"/>
+              </w:rPr>
+              <w:t xml:space="preserve">        </w:t>
+            </w:r>
+            <w:r>
+              <w:rPr>
+                <w:rFonts w:ascii="DejaVu Sans Mono" w:hAnsi="DejaVu Sans Mono"/>
+                <w:sz w:val="20"/>
+                <w:szCs w:val="20"/>
+              </w:rPr>
+              <w:t>if levels[i] == -1:</w:t>
+            </w:r>
+          </w:p>
+          <w:p>
+            <w:pPr>
+              <w:pStyle w:val="TableContents"/>
+              <w:rPr/>
+            </w:pPr>
+            <w:r>
+              <w:rPr>
+                <w:rFonts w:ascii="DejaVu Sans Mono" w:hAnsi="DejaVu Sans Mono"/>
+                <w:sz w:val="20"/>
+                <w:szCs w:val="20"/>
+              </w:rPr>
+              <w:t xml:space="preserve">            </w:t>
+            </w:r>
+            <w:r>
+              <w:rPr>
+                <w:rFonts w:ascii="DejaVu Sans Mono" w:hAnsi="DejaVu Sans Mono"/>
+                <w:sz w:val="20"/>
+                <w:szCs w:val="20"/>
+              </w:rPr>
+              <w:t>breadth_first_search(adjacencies, i, levels)</w:t>
+            </w:r>
+          </w:p>
+          <w:p>
+            <w:pPr>
+              <w:pStyle w:val="TableContents"/>
+              <w:rPr>
+                <w:rFonts w:ascii="DejaVu Sans Mono" w:hAnsi="DejaVu Sans Mono"/>
+                <w:sz w:val="20"/>
+                <w:szCs w:val="20"/>
+              </w:rPr>
+            </w:pPr>
+            <w:r>
+              <w:rPr/>
+            </w:r>
+          </w:p>
+          <w:p>
+            <w:pPr>
+              <w:pStyle w:val="TableContents"/>
+              <w:rPr/>
+            </w:pPr>
+            <w:r>
+              <w:rPr>
+                <w:rFonts w:ascii="DejaVu Sans Mono" w:hAnsi="DejaVu Sans Mono"/>
+                <w:sz w:val="20"/>
+                <w:szCs w:val="20"/>
+              </w:rPr>
+              <w:t xml:space="preserve">    </w:t>
+            </w:r>
+            <w:r>
+              <w:rPr>
+                <w:rFonts w:ascii="DejaVu Sans Mono" w:hAnsi="DejaVu Sans Mono"/>
+                <w:sz w:val="20"/>
+                <w:szCs w:val="20"/>
+              </w:rPr>
+              <w:t>print(levels)</w:t>
+            </w:r>
+          </w:p>
+        </w:tc>
+      </w:tr>
+    </w:tbl>
+    <w:p>
+      <w:pPr>
+        <w:pStyle w:val="Normal"/>
+        <w:rPr>
+          <w:rFonts w:ascii="DejaVu Sans Mono" w:hAnsi="DejaVu Sans Mono"/>
+          <w:sz w:val="20"/>
+          <w:szCs w:val="20"/>
+        </w:rPr>
+      </w:pPr>
+      <w:r>
+        <w:rPr>
+          <w:rFonts w:ascii="DejaVu Sans Mono" w:hAnsi="DejaVu Sans Mono"/>
+          <w:sz w:val="20"/>
+          <w:szCs w:val="20"/>
+        </w:rPr>
+      </w:r>
+    </w:p>
+    <w:p>
+      <w:pPr>
+        <w:pStyle w:val="Normal"/>
+        <w:rPr>
+          <w:rFonts w:ascii="DejaVu Sans Mono" w:hAnsi="DejaVu Sans Mono"/>
+          <w:sz w:val="20"/>
+          <w:szCs w:val="20"/>
+        </w:rPr>
+      </w:pPr>
+      <w:r>
+        <w:rPr>
+          <w:rFonts w:ascii="DejaVu Sans Mono" w:hAnsi="DejaVu Sans Mono"/>
+          <w:sz w:val="20"/>
+          <w:szCs w:val="20"/>
+        </w:rPr>
+      </w:r>
+      <w:r>
+        <w:br w:type="page"/>
+      </w:r>
+    </w:p>
+    <w:p>
+      <w:pPr>
+        <w:pStyle w:val="Normal"/>
+        <w:rPr>
+          <w:rFonts w:ascii="DejaVu Sans Mono" w:hAnsi="DejaVu Sans Mono"/>
+          <w:sz w:val="20"/>
+          <w:szCs w:val="20"/>
+        </w:rPr>
+      </w:pPr>
+      <w:r>
+        <w:rPr>
+          <w:rFonts w:ascii="DejaVu Sans Mono" w:hAnsi="DejaVu Sans Mono"/>
+          <w:b/>
+          <w:bCs/>
+          <w:sz w:val="20"/>
+          <w:szCs w:val="20"/>
+        </w:rPr>
+        <w:t>Обход графа в глубину</w:t>
+      </w:r>
+      <w:r>
+        <w:rPr>
+          <w:rFonts w:ascii="DejaVu Sans Mono" w:hAnsi="DejaVu Sans Mono"/>
+          <w:sz w:val="20"/>
+          <w:szCs w:val="20"/>
+        </w:rPr>
+        <w:t xml:space="preserve"> – метод обхода невзвешенного графа, состоящий в том, чтобы идти «вглубь» графа, насколько это возможно. Алгоритм поиска описывается рекурсивно: перебираем все исходящие из рассматриваемой вершины рёбра. Если ребро ведёт в вершину, которая не была рассмотрена ранее, то запускаем алгоритм от этой нерассмотренной вершины, а после возвращаемся и продолжаем перебирать рёбра. Возврат происходит в том случае, если в рассматриваемой вершине не осталось рёбер, которые ведут в нерассмотренную вершину. Если после завершения алгоритма не все вершины были рассмотрены, то необходимо запустить алгоритм от одной из нерассмотренных вершин.</w:t>
       </w:r>
     </w:p>
     <w:p>
@@ -4500,869 +5358,6 @@
             <w:shd w:fill="auto" w:val="clear"/>
             <w:tcMar>
               <w:left w:w="48" w:type="dxa"/>
-            </w:tcMar>
-          </w:tcPr>
-          <w:p>
-            <w:pPr>
-              <w:pStyle w:val="TableContents"/>
-              <w:rPr>
-                <w:rFonts w:ascii="DejaVu Sans Mono" w:hAnsi="DejaVu Sans Mono"/>
-                <w:sz w:val="20"/>
-                <w:szCs w:val="20"/>
-              </w:rPr>
-            </w:pPr>
-            <w:r>
-              <w:rPr>
-                <w:rFonts w:ascii="DejaVu Sans Mono" w:hAnsi="DejaVu Sans Mono"/>
-                <w:sz w:val="20"/>
-                <w:szCs w:val="20"/>
-              </w:rPr>
-              <w:t>from collections import deque</w:t>
-            </w:r>
-          </w:p>
-          <w:p>
-            <w:pPr>
-              <w:pStyle w:val="TableContents"/>
-              <w:rPr>
-                <w:rFonts w:ascii="DejaVu Sans Mono" w:hAnsi="DejaVu Sans Mono"/>
-                <w:sz w:val="20"/>
-                <w:szCs w:val="20"/>
-              </w:rPr>
-            </w:pPr>
-            <w:r>
-              <w:rPr>
-                <w:rFonts w:ascii="DejaVu Sans Mono" w:hAnsi="DejaVu Sans Mono"/>
-                <w:sz w:val="20"/>
-                <w:szCs w:val="20"/>
-              </w:rPr>
-            </w:r>
-          </w:p>
-          <w:p>
-            <w:pPr>
-              <w:pStyle w:val="TableContents"/>
-              <w:rPr>
-                <w:rFonts w:ascii="DejaVu Sans Mono" w:hAnsi="DejaVu Sans Mono"/>
-                <w:sz w:val="20"/>
-                <w:szCs w:val="20"/>
-              </w:rPr>
-            </w:pPr>
-            <w:r>
-              <w:rPr>
-                <w:rFonts w:ascii="DejaVu Sans Mono" w:hAnsi="DejaVu Sans Mono"/>
-                <w:sz w:val="20"/>
-                <w:szCs w:val="20"/>
-              </w:rPr>
-            </w:r>
-          </w:p>
-          <w:p>
-            <w:pPr>
-              <w:pStyle w:val="TableContents"/>
-              <w:rPr>
-                <w:rFonts w:ascii="DejaVu Sans Mono" w:hAnsi="DejaVu Sans Mono"/>
-                <w:sz w:val="20"/>
-                <w:szCs w:val="20"/>
-              </w:rPr>
-            </w:pPr>
-            <w:r>
-              <w:rPr>
-                <w:rFonts w:ascii="DejaVu Sans Mono" w:hAnsi="DejaVu Sans Mono"/>
-                <w:sz w:val="20"/>
-                <w:szCs w:val="20"/>
-              </w:rPr>
-              <w:t>def breadth_first_search(adjacencies, vertex):</w:t>
-            </w:r>
-          </w:p>
-          <w:p>
-            <w:pPr>
-              <w:pStyle w:val="TableContents"/>
-              <w:rPr>
-                <w:rFonts w:ascii="DejaVu Sans Mono" w:hAnsi="DejaVu Sans Mono"/>
-                <w:sz w:val="20"/>
-                <w:szCs w:val="20"/>
-              </w:rPr>
-            </w:pPr>
-            <w:r>
-              <w:rPr>
-                <w:rFonts w:ascii="DejaVu Sans Mono" w:hAnsi="DejaVu Sans Mono"/>
-                <w:sz w:val="20"/>
-                <w:szCs w:val="20"/>
-              </w:rPr>
-              <w:t xml:space="preserve">    </w:t>
-            </w:r>
-            <w:r>
-              <w:rPr>
-                <w:rFonts w:ascii="DejaVu Sans Mono" w:hAnsi="DejaVu Sans Mono"/>
-                <w:sz w:val="20"/>
-                <w:szCs w:val="20"/>
-              </w:rPr>
-              <w:t>level = [-1] * len(adjacencies)</w:t>
-            </w:r>
-          </w:p>
-          <w:p>
-            <w:pPr>
-              <w:pStyle w:val="TableContents"/>
-              <w:rPr>
-                <w:rFonts w:ascii="DejaVu Sans Mono" w:hAnsi="DejaVu Sans Mono"/>
-                <w:sz w:val="20"/>
-                <w:szCs w:val="20"/>
-              </w:rPr>
-            </w:pPr>
-            <w:r>
-              <w:rPr>
-                <w:rFonts w:ascii="DejaVu Sans Mono" w:hAnsi="DejaVu Sans Mono"/>
-                <w:sz w:val="20"/>
-                <w:szCs w:val="20"/>
-              </w:rPr>
-              <w:t xml:space="preserve">    </w:t>
-            </w:r>
-            <w:r>
-              <w:rPr>
-                <w:rFonts w:ascii="DejaVu Sans Mono" w:hAnsi="DejaVu Sans Mono"/>
-                <w:sz w:val="20"/>
-                <w:szCs w:val="20"/>
-              </w:rPr>
-              <w:t>level[vertex] = 0</w:t>
-            </w:r>
-          </w:p>
-          <w:p>
-            <w:pPr>
-              <w:pStyle w:val="TableContents"/>
-              <w:rPr>
-                <w:rFonts w:ascii="DejaVu Sans Mono" w:hAnsi="DejaVu Sans Mono"/>
-                <w:sz w:val="20"/>
-                <w:szCs w:val="20"/>
-              </w:rPr>
-            </w:pPr>
-            <w:r>
-              <w:rPr>
-                <w:rFonts w:ascii="DejaVu Sans Mono" w:hAnsi="DejaVu Sans Mono"/>
-                <w:sz w:val="20"/>
-                <w:szCs w:val="20"/>
-              </w:rPr>
-              <w:t xml:space="preserve">    </w:t>
-            </w:r>
-            <w:r>
-              <w:rPr>
-                <w:rFonts w:ascii="DejaVu Sans Mono" w:hAnsi="DejaVu Sans Mono"/>
-                <w:sz w:val="20"/>
-                <w:szCs w:val="20"/>
-              </w:rPr>
-              <w:t>processing_queue = deque()</w:t>
-            </w:r>
-          </w:p>
-          <w:p>
-            <w:pPr>
-              <w:pStyle w:val="TableContents"/>
-              <w:rPr>
-                <w:rFonts w:ascii="DejaVu Sans Mono" w:hAnsi="DejaVu Sans Mono"/>
-                <w:sz w:val="20"/>
-                <w:szCs w:val="20"/>
-              </w:rPr>
-            </w:pPr>
-            <w:r>
-              <w:rPr>
-                <w:rFonts w:ascii="DejaVu Sans Mono" w:hAnsi="DejaVu Sans Mono"/>
-                <w:sz w:val="20"/>
-                <w:szCs w:val="20"/>
-              </w:rPr>
-              <w:t xml:space="preserve">    </w:t>
-            </w:r>
-            <w:r>
-              <w:rPr>
-                <w:rFonts w:ascii="DejaVu Sans Mono" w:hAnsi="DejaVu Sans Mono"/>
-                <w:sz w:val="20"/>
-                <w:szCs w:val="20"/>
-              </w:rPr>
-              <w:t>processing_queue.appendleft(vertex)</w:t>
-            </w:r>
-          </w:p>
-          <w:p>
-            <w:pPr>
-              <w:pStyle w:val="TableContents"/>
-              <w:rPr>
-                <w:rFonts w:ascii="DejaVu Sans Mono" w:hAnsi="DejaVu Sans Mono"/>
-                <w:sz w:val="20"/>
-                <w:szCs w:val="20"/>
-              </w:rPr>
-            </w:pPr>
-            <w:r>
-              <w:rPr>
-                <w:rFonts w:ascii="DejaVu Sans Mono" w:hAnsi="DejaVu Sans Mono"/>
-                <w:sz w:val="20"/>
-                <w:szCs w:val="20"/>
-              </w:rPr>
-              <w:t xml:space="preserve">    </w:t>
-            </w:r>
-            <w:r>
-              <w:rPr>
-                <w:rFonts w:ascii="DejaVu Sans Mono" w:hAnsi="DejaVu Sans Mono"/>
-                <w:sz w:val="20"/>
-                <w:szCs w:val="20"/>
-              </w:rPr>
-              <w:t>while processing_queue:</w:t>
-            </w:r>
-          </w:p>
-          <w:p>
-            <w:pPr>
-              <w:pStyle w:val="TableContents"/>
-              <w:rPr>
-                <w:rFonts w:ascii="DejaVu Sans Mono" w:hAnsi="DejaVu Sans Mono"/>
-                <w:sz w:val="20"/>
-                <w:szCs w:val="20"/>
-              </w:rPr>
-            </w:pPr>
-            <w:r>
-              <w:rPr>
-                <w:rFonts w:ascii="DejaVu Sans Mono" w:hAnsi="DejaVu Sans Mono"/>
-                <w:sz w:val="20"/>
-                <w:szCs w:val="20"/>
-              </w:rPr>
-              <w:t xml:space="preserve">        </w:t>
-            </w:r>
-            <w:r>
-              <w:rPr>
-                <w:rFonts w:ascii="DejaVu Sans Mono" w:hAnsi="DejaVu Sans Mono"/>
-                <w:sz w:val="20"/>
-                <w:szCs w:val="20"/>
-              </w:rPr>
-              <w:t>v = processing_queue.pop()</w:t>
-            </w:r>
-          </w:p>
-          <w:p>
-            <w:pPr>
-              <w:pStyle w:val="TableContents"/>
-              <w:rPr>
-                <w:rFonts w:ascii="DejaVu Sans Mono" w:hAnsi="DejaVu Sans Mono"/>
-                <w:sz w:val="20"/>
-                <w:szCs w:val="20"/>
-              </w:rPr>
-            </w:pPr>
-            <w:r>
-              <w:rPr>
-                <w:rFonts w:ascii="DejaVu Sans Mono" w:hAnsi="DejaVu Sans Mono"/>
-                <w:sz w:val="20"/>
-                <w:szCs w:val="20"/>
-              </w:rPr>
-              <w:t xml:space="preserve">        </w:t>
-            </w:r>
-            <w:r>
-              <w:rPr>
-                <w:rFonts w:ascii="DejaVu Sans Mono" w:hAnsi="DejaVu Sans Mono"/>
-                <w:sz w:val="20"/>
-                <w:szCs w:val="20"/>
-              </w:rPr>
-              <w:t>for adj in adjacencies[v]:</w:t>
-            </w:r>
-          </w:p>
-          <w:p>
-            <w:pPr>
-              <w:pStyle w:val="TableContents"/>
-              <w:rPr>
-                <w:rFonts w:ascii="DejaVu Sans Mono" w:hAnsi="DejaVu Sans Mono"/>
-                <w:sz w:val="20"/>
-                <w:szCs w:val="20"/>
-              </w:rPr>
-            </w:pPr>
-            <w:r>
-              <w:rPr>
-                <w:rFonts w:ascii="DejaVu Sans Mono" w:hAnsi="DejaVu Sans Mono"/>
-                <w:sz w:val="20"/>
-                <w:szCs w:val="20"/>
-              </w:rPr>
-              <w:t xml:space="preserve">            </w:t>
-            </w:r>
-            <w:r>
-              <w:rPr>
-                <w:rFonts w:ascii="DejaVu Sans Mono" w:hAnsi="DejaVu Sans Mono"/>
-                <w:sz w:val="20"/>
-                <w:szCs w:val="20"/>
-              </w:rPr>
-              <w:t>if level[adj] == -1:</w:t>
-            </w:r>
-          </w:p>
-          <w:p>
-            <w:pPr>
-              <w:pStyle w:val="TableContents"/>
-              <w:rPr>
-                <w:rFonts w:ascii="DejaVu Sans Mono" w:hAnsi="DejaVu Sans Mono"/>
-                <w:sz w:val="20"/>
-                <w:szCs w:val="20"/>
-              </w:rPr>
-            </w:pPr>
-            <w:r>
-              <w:rPr>
-                <w:rFonts w:ascii="DejaVu Sans Mono" w:hAnsi="DejaVu Sans Mono"/>
-                <w:sz w:val="20"/>
-                <w:szCs w:val="20"/>
-              </w:rPr>
-              <w:t xml:space="preserve">                </w:t>
-            </w:r>
-            <w:r>
-              <w:rPr>
-                <w:rFonts w:ascii="DejaVu Sans Mono" w:hAnsi="DejaVu Sans Mono"/>
-                <w:sz w:val="20"/>
-                <w:szCs w:val="20"/>
-              </w:rPr>
-              <w:t>processing_queue.appendleft(adj)</w:t>
-            </w:r>
-          </w:p>
-          <w:p>
-            <w:pPr>
-              <w:pStyle w:val="TableContents"/>
-              <w:rPr>
-                <w:rFonts w:ascii="DejaVu Sans Mono" w:hAnsi="DejaVu Sans Mono"/>
-                <w:sz w:val="20"/>
-                <w:szCs w:val="20"/>
-              </w:rPr>
-            </w:pPr>
-            <w:r>
-              <w:rPr>
-                <w:rFonts w:ascii="DejaVu Sans Mono" w:hAnsi="DejaVu Sans Mono"/>
-                <w:sz w:val="20"/>
-                <w:szCs w:val="20"/>
-              </w:rPr>
-              <w:t xml:space="preserve">                </w:t>
-            </w:r>
-            <w:r>
-              <w:rPr>
-                <w:rFonts w:ascii="DejaVu Sans Mono" w:hAnsi="DejaVu Sans Mono"/>
-                <w:sz w:val="20"/>
-                <w:szCs w:val="20"/>
-              </w:rPr>
-              <w:t>level[adj] = level[v] + 1</w:t>
-            </w:r>
-          </w:p>
-          <w:p>
-            <w:pPr>
-              <w:pStyle w:val="TableContents"/>
-              <w:rPr>
-                <w:rFonts w:ascii="DejaVu Sans Mono" w:hAnsi="DejaVu Sans Mono"/>
-                <w:sz w:val="20"/>
-                <w:szCs w:val="20"/>
-              </w:rPr>
-            </w:pPr>
-            <w:r>
-              <w:rPr>
-                <w:rFonts w:ascii="DejaVu Sans Mono" w:hAnsi="DejaVu Sans Mono"/>
-                <w:sz w:val="20"/>
-                <w:szCs w:val="20"/>
-              </w:rPr>
-            </w:r>
-          </w:p>
-          <w:p>
-            <w:pPr>
-              <w:pStyle w:val="TableContents"/>
-              <w:rPr>
-                <w:rFonts w:ascii="DejaVu Sans Mono" w:hAnsi="DejaVu Sans Mono"/>
-                <w:sz w:val="20"/>
-                <w:szCs w:val="20"/>
-              </w:rPr>
-            </w:pPr>
-            <w:r>
-              <w:rPr>
-                <w:rFonts w:ascii="DejaVu Sans Mono" w:hAnsi="DejaVu Sans Mono"/>
-                <w:sz w:val="20"/>
-                <w:szCs w:val="20"/>
-              </w:rPr>
-              <w:t xml:space="preserve">    </w:t>
-            </w:r>
-            <w:r>
-              <w:rPr>
-                <w:rFonts w:ascii="DejaVu Sans Mono" w:hAnsi="DejaVu Sans Mono"/>
-                <w:sz w:val="20"/>
-                <w:szCs w:val="20"/>
-              </w:rPr>
-              <w:t>return level</w:t>
-            </w:r>
-          </w:p>
-          <w:p>
-            <w:pPr>
-              <w:pStyle w:val="TableContents"/>
-              <w:rPr>
-                <w:rFonts w:ascii="DejaVu Sans Mono" w:hAnsi="DejaVu Sans Mono"/>
-                <w:sz w:val="20"/>
-                <w:szCs w:val="20"/>
-              </w:rPr>
-            </w:pPr>
-            <w:r>
-              <w:rPr>
-                <w:rFonts w:ascii="DejaVu Sans Mono" w:hAnsi="DejaVu Sans Mono"/>
-                <w:sz w:val="20"/>
-                <w:szCs w:val="20"/>
-              </w:rPr>
-            </w:r>
-          </w:p>
-          <w:p>
-            <w:pPr>
-              <w:pStyle w:val="TableContents"/>
-              <w:rPr>
-                <w:rFonts w:ascii="DejaVu Sans Mono" w:hAnsi="DejaVu Sans Mono"/>
-                <w:sz w:val="20"/>
-                <w:szCs w:val="20"/>
-              </w:rPr>
-            </w:pPr>
-            <w:r>
-              <w:rPr>
-                <w:rFonts w:ascii="DejaVu Sans Mono" w:hAnsi="DejaVu Sans Mono"/>
-                <w:sz w:val="20"/>
-                <w:szCs w:val="20"/>
-              </w:rPr>
-            </w:r>
-          </w:p>
-          <w:p>
-            <w:pPr>
-              <w:pStyle w:val="TableContents"/>
-              <w:rPr>
-                <w:rFonts w:ascii="DejaVu Sans Mono" w:hAnsi="DejaVu Sans Mono"/>
-                <w:sz w:val="20"/>
-                <w:szCs w:val="20"/>
-              </w:rPr>
-            </w:pPr>
-            <w:r>
-              <w:rPr>
-                <w:rFonts w:ascii="DejaVu Sans Mono" w:hAnsi="DejaVu Sans Mono"/>
-                <w:sz w:val="20"/>
-                <w:szCs w:val="20"/>
-              </w:rPr>
-              <w:t>if __name__ == "__main__":</w:t>
-            </w:r>
-          </w:p>
-          <w:p>
-            <w:pPr>
-              <w:pStyle w:val="TableContents"/>
-              <w:rPr>
-                <w:rFonts w:ascii="DejaVu Sans Mono" w:hAnsi="DejaVu Sans Mono"/>
-                <w:sz w:val="20"/>
-                <w:szCs w:val="20"/>
-              </w:rPr>
-            </w:pPr>
-            <w:r>
-              <w:rPr>
-                <w:rFonts w:ascii="DejaVu Sans Mono" w:hAnsi="DejaVu Sans Mono"/>
-                <w:sz w:val="20"/>
-                <w:szCs w:val="20"/>
-              </w:rPr>
-              <w:t xml:space="preserve">    </w:t>
-            </w:r>
-            <w:r>
-              <w:rPr>
-                <w:rFonts w:ascii="DejaVu Sans Mono" w:hAnsi="DejaVu Sans Mono"/>
-                <w:sz w:val="20"/>
-                <w:szCs w:val="20"/>
-              </w:rPr>
-              <w:t>adjancencies = [</w:t>
-            </w:r>
-          </w:p>
-          <w:p>
-            <w:pPr>
-              <w:pStyle w:val="TableContents"/>
-              <w:rPr>
-                <w:rFonts w:ascii="DejaVu Sans Mono" w:hAnsi="DejaVu Sans Mono"/>
-                <w:sz w:val="20"/>
-                <w:szCs w:val="20"/>
-              </w:rPr>
-            </w:pPr>
-            <w:r>
-              <w:rPr>
-                <w:rFonts w:ascii="DejaVu Sans Mono" w:hAnsi="DejaVu Sans Mono"/>
-                <w:sz w:val="20"/>
-                <w:szCs w:val="20"/>
-              </w:rPr>
-              <w:t xml:space="preserve">        </w:t>
-            </w:r>
-            <w:r>
-              <w:rPr>
-                <w:rFonts w:ascii="DejaVu Sans Mono" w:hAnsi="DejaVu Sans Mono"/>
-                <w:sz w:val="20"/>
-                <w:szCs w:val="20"/>
-              </w:rPr>
-              <w:t>[1, 2, 3, 4],   # 0</w:t>
-            </w:r>
-          </w:p>
-          <w:p>
-            <w:pPr>
-              <w:pStyle w:val="TableContents"/>
-              <w:rPr>
-                <w:rFonts w:ascii="DejaVu Sans Mono" w:hAnsi="DejaVu Sans Mono"/>
-                <w:sz w:val="20"/>
-                <w:szCs w:val="20"/>
-              </w:rPr>
-            </w:pPr>
-            <w:r>
-              <w:rPr>
-                <w:rFonts w:ascii="DejaVu Sans Mono" w:hAnsi="DejaVu Sans Mono"/>
-                <w:sz w:val="20"/>
-                <w:szCs w:val="20"/>
-              </w:rPr>
-              <w:t xml:space="preserve">        </w:t>
-            </w:r>
-            <w:r>
-              <w:rPr>
-                <w:rFonts w:ascii="DejaVu Sans Mono" w:hAnsi="DejaVu Sans Mono"/>
-                <w:sz w:val="20"/>
-                <w:szCs w:val="20"/>
-              </w:rPr>
-              <w:t>[0, 3, 5],      # 1</w:t>
-            </w:r>
-          </w:p>
-          <w:p>
-            <w:pPr>
-              <w:pStyle w:val="TableContents"/>
-              <w:rPr>
-                <w:rFonts w:ascii="DejaVu Sans Mono" w:hAnsi="DejaVu Sans Mono"/>
-                <w:sz w:val="20"/>
-                <w:szCs w:val="20"/>
-              </w:rPr>
-            </w:pPr>
-            <w:r>
-              <w:rPr>
-                <w:rFonts w:ascii="DejaVu Sans Mono" w:hAnsi="DejaVu Sans Mono"/>
-                <w:sz w:val="20"/>
-                <w:szCs w:val="20"/>
-              </w:rPr>
-              <w:t xml:space="preserve">        </w:t>
-            </w:r>
-            <w:r>
-              <w:rPr>
-                <w:rFonts w:ascii="DejaVu Sans Mono" w:hAnsi="DejaVu Sans Mono"/>
-                <w:sz w:val="20"/>
-                <w:szCs w:val="20"/>
-              </w:rPr>
-              <w:t>[0, 4, 6],      # 2</w:t>
-            </w:r>
-          </w:p>
-          <w:p>
-            <w:pPr>
-              <w:pStyle w:val="TableContents"/>
-              <w:rPr>
-                <w:rFonts w:ascii="DejaVu Sans Mono" w:hAnsi="DejaVu Sans Mono"/>
-                <w:sz w:val="20"/>
-                <w:szCs w:val="20"/>
-              </w:rPr>
-            </w:pPr>
-            <w:r>
-              <w:rPr>
-                <w:rFonts w:ascii="DejaVu Sans Mono" w:hAnsi="DejaVu Sans Mono"/>
-                <w:sz w:val="20"/>
-                <w:szCs w:val="20"/>
-              </w:rPr>
-              <w:t xml:space="preserve">        </w:t>
-            </w:r>
-            <w:r>
-              <w:rPr>
-                <w:rFonts w:ascii="DejaVu Sans Mono" w:hAnsi="DejaVu Sans Mono"/>
-                <w:sz w:val="20"/>
-                <w:szCs w:val="20"/>
-              </w:rPr>
-              <w:t>[0, 1, 4],      # 3</w:t>
-            </w:r>
-          </w:p>
-          <w:p>
-            <w:pPr>
-              <w:pStyle w:val="TableContents"/>
-              <w:rPr>
-                <w:rFonts w:ascii="DejaVu Sans Mono" w:hAnsi="DejaVu Sans Mono"/>
-                <w:sz w:val="20"/>
-                <w:szCs w:val="20"/>
-              </w:rPr>
-            </w:pPr>
-            <w:r>
-              <w:rPr>
-                <w:rFonts w:ascii="DejaVu Sans Mono" w:hAnsi="DejaVu Sans Mono"/>
-                <w:sz w:val="20"/>
-                <w:szCs w:val="20"/>
-              </w:rPr>
-              <w:t xml:space="preserve">        </w:t>
-            </w:r>
-            <w:r>
-              <w:rPr>
-                <w:rFonts w:ascii="DejaVu Sans Mono" w:hAnsi="DejaVu Sans Mono"/>
-                <w:sz w:val="20"/>
-                <w:szCs w:val="20"/>
-              </w:rPr>
-              <w:t>[0, 2, 3],      # 4</w:t>
-            </w:r>
-          </w:p>
-          <w:p>
-            <w:pPr>
-              <w:pStyle w:val="TableContents"/>
-              <w:rPr>
-                <w:rFonts w:ascii="DejaVu Sans Mono" w:hAnsi="DejaVu Sans Mono"/>
-                <w:sz w:val="20"/>
-                <w:szCs w:val="20"/>
-              </w:rPr>
-            </w:pPr>
-            <w:r>
-              <w:rPr>
-                <w:rFonts w:ascii="DejaVu Sans Mono" w:hAnsi="DejaVu Sans Mono"/>
-                <w:sz w:val="20"/>
-                <w:szCs w:val="20"/>
-              </w:rPr>
-              <w:t xml:space="preserve">        </w:t>
-            </w:r>
-            <w:r>
-              <w:rPr>
-                <w:rFonts w:ascii="DejaVu Sans Mono" w:hAnsi="DejaVu Sans Mono"/>
-                <w:sz w:val="20"/>
-                <w:szCs w:val="20"/>
-              </w:rPr>
-              <w:t>[1, 7],         # 5</w:t>
-            </w:r>
-          </w:p>
-          <w:p>
-            <w:pPr>
-              <w:pStyle w:val="TableContents"/>
-              <w:rPr>
-                <w:rFonts w:ascii="DejaVu Sans Mono" w:hAnsi="DejaVu Sans Mono"/>
-                <w:sz w:val="20"/>
-                <w:szCs w:val="20"/>
-              </w:rPr>
-            </w:pPr>
-            <w:r>
-              <w:rPr>
-                <w:rFonts w:ascii="DejaVu Sans Mono" w:hAnsi="DejaVu Sans Mono"/>
-                <w:sz w:val="20"/>
-                <w:szCs w:val="20"/>
-              </w:rPr>
-              <w:t xml:space="preserve">        </w:t>
-            </w:r>
-            <w:r>
-              <w:rPr>
-                <w:rFonts w:ascii="DejaVu Sans Mono" w:hAnsi="DejaVu Sans Mono"/>
-                <w:sz w:val="20"/>
-                <w:szCs w:val="20"/>
-              </w:rPr>
-              <w:t>[2, 7],         # 6</w:t>
-            </w:r>
-          </w:p>
-          <w:p>
-            <w:pPr>
-              <w:pStyle w:val="TableContents"/>
-              <w:rPr>
-                <w:rFonts w:ascii="DejaVu Sans Mono" w:hAnsi="DejaVu Sans Mono"/>
-                <w:sz w:val="20"/>
-                <w:szCs w:val="20"/>
-              </w:rPr>
-            </w:pPr>
-            <w:r>
-              <w:rPr>
-                <w:rFonts w:ascii="DejaVu Sans Mono" w:hAnsi="DejaVu Sans Mono"/>
-                <w:sz w:val="20"/>
-                <w:szCs w:val="20"/>
-              </w:rPr>
-              <w:t xml:space="preserve">        </w:t>
-            </w:r>
-            <w:r>
-              <w:rPr>
-                <w:rFonts w:ascii="DejaVu Sans Mono" w:hAnsi="DejaVu Sans Mono"/>
-                <w:sz w:val="20"/>
-                <w:szCs w:val="20"/>
-              </w:rPr>
-              <w:t>[5, 6]          # 7</w:t>
-            </w:r>
-          </w:p>
-          <w:p>
-            <w:pPr>
-              <w:pStyle w:val="TableContents"/>
-              <w:rPr>
-                <w:rFonts w:ascii="DejaVu Sans Mono" w:hAnsi="DejaVu Sans Mono"/>
-                <w:sz w:val="20"/>
-                <w:szCs w:val="20"/>
-              </w:rPr>
-            </w:pPr>
-            <w:r>
-              <w:rPr>
-                <w:rFonts w:ascii="DejaVu Sans Mono" w:hAnsi="DejaVu Sans Mono"/>
-                <w:sz w:val="20"/>
-                <w:szCs w:val="20"/>
-              </w:rPr>
-              <w:t xml:space="preserve">    </w:t>
-            </w:r>
-            <w:r>
-              <w:rPr>
-                <w:rFonts w:ascii="DejaVu Sans Mono" w:hAnsi="DejaVu Sans Mono"/>
-                <w:sz w:val="20"/>
-                <w:szCs w:val="20"/>
-              </w:rPr>
-              <w:t>]</w:t>
-            </w:r>
-          </w:p>
-          <w:p>
-            <w:pPr>
-              <w:pStyle w:val="TableContents"/>
-              <w:rPr>
-                <w:rFonts w:ascii="DejaVu Sans Mono" w:hAnsi="DejaVu Sans Mono"/>
-                <w:sz w:val="20"/>
-                <w:szCs w:val="20"/>
-              </w:rPr>
-            </w:pPr>
-            <w:r>
-              <w:rPr>
-                <w:rFonts w:ascii="DejaVu Sans Mono" w:hAnsi="DejaVu Sans Mono"/>
-                <w:sz w:val="20"/>
-                <w:szCs w:val="20"/>
-              </w:rPr>
-              <w:t xml:space="preserve">    </w:t>
-            </w:r>
-            <w:r>
-              <w:rPr>
-                <w:rFonts w:ascii="DejaVu Sans Mono" w:hAnsi="DejaVu Sans Mono"/>
-                <w:sz w:val="20"/>
-                <w:szCs w:val="20"/>
-              </w:rPr>
-              <w:t>level = breadth_first_search(adjancencies, 0)</w:t>
-            </w:r>
-          </w:p>
-          <w:p>
-            <w:pPr>
-              <w:pStyle w:val="TableContents"/>
-              <w:rPr>
-                <w:rFonts w:ascii="DejaVu Sans Mono" w:hAnsi="DejaVu Sans Mono"/>
-                <w:sz w:val="20"/>
-                <w:szCs w:val="20"/>
-              </w:rPr>
-            </w:pPr>
-            <w:r>
-              <w:rPr>
-                <w:rFonts w:ascii="DejaVu Sans Mono" w:hAnsi="DejaVu Sans Mono"/>
-                <w:sz w:val="20"/>
-                <w:szCs w:val="20"/>
-              </w:rPr>
-              <w:t xml:space="preserve">    </w:t>
-            </w:r>
-            <w:r>
-              <w:rPr>
-                <w:rFonts w:ascii="DejaVu Sans Mono" w:hAnsi="DejaVu Sans Mono"/>
-                <w:sz w:val="20"/>
-                <w:szCs w:val="20"/>
-              </w:rPr>
-              <w:t>print(level)</w:t>
-            </w:r>
-          </w:p>
-        </w:tc>
-      </w:tr>
-    </w:tbl>
-    <w:p>
-      <w:pPr>
-        <w:pStyle w:val="Normal"/>
-        <w:rPr>
-          <w:rFonts w:ascii="DejaVu Sans Mono" w:hAnsi="DejaVu Sans Mono"/>
-          <w:sz w:val="20"/>
-          <w:szCs w:val="20"/>
-        </w:rPr>
-      </w:pPr>
-      <w:r>
-        <w:rPr>
-          <w:rFonts w:ascii="DejaVu Sans Mono" w:hAnsi="DejaVu Sans Mono"/>
-          <w:sz w:val="20"/>
-          <w:szCs w:val="20"/>
-        </w:rPr>
-      </w:r>
-    </w:p>
-    <w:p>
-      <w:pPr>
-        <w:pStyle w:val="Normal"/>
-        <w:rPr>
-          <w:rFonts w:ascii="DejaVu Sans Mono" w:hAnsi="DejaVu Sans Mono"/>
-          <w:sz w:val="20"/>
-          <w:szCs w:val="20"/>
-        </w:rPr>
-      </w:pPr>
-      <w:r>
-        <w:rPr>
-          <w:rFonts w:ascii="DejaVu Sans Mono" w:hAnsi="DejaVu Sans Mono"/>
-          <w:sz w:val="20"/>
-          <w:szCs w:val="20"/>
-        </w:rPr>
-      </w:r>
-      <w:r>
-        <w:br w:type="page"/>
-      </w:r>
-    </w:p>
-    <w:p>
-      <w:pPr>
-        <w:pStyle w:val="Normal"/>
-        <w:rPr>
-          <w:rFonts w:ascii="DejaVu Sans Mono" w:hAnsi="DejaVu Sans Mono"/>
-          <w:sz w:val="20"/>
-          <w:szCs w:val="20"/>
-        </w:rPr>
-      </w:pPr>
-      <w:r>
-        <w:rPr>
-          <w:rFonts w:ascii="DejaVu Sans Mono" w:hAnsi="DejaVu Sans Mono"/>
-          <w:b/>
-          <w:bCs/>
-          <w:sz w:val="20"/>
-          <w:szCs w:val="20"/>
-        </w:rPr>
-        <w:t>Обход графа в глубину</w:t>
-      </w:r>
-      <w:r>
-        <w:rPr>
-          <w:rFonts w:ascii="DejaVu Sans Mono" w:hAnsi="DejaVu Sans Mono"/>
-          <w:sz w:val="20"/>
-          <w:szCs w:val="20"/>
-        </w:rPr>
-        <w:t xml:space="preserve"> – метод обхода невзвешенного графа, состоящий в том, чтобы идти «вглубь» графа, насколько это возможно. Алгоритм поиска описывается рекурсивно: перебираем все исходящие из рассматриваемой вершины рёбра. Если ребро ведёт в вершину, которая не была рассмотрена ранее, то запускаем алгоритм от этой нерассмотренной вершины, а после возвращаемся и продолжаем перебирать рёбра. Возврат происходит в том случае, если в рассматриваемой вершине не осталось рёбер, которые ведут в нерассмотренную вершину. Если после завершения алгоритма не все вершины были рассмотрены, то необходимо запустить алгоритм от одной из нерассмотренных вершин.</w:t>
-      </w:r>
-    </w:p>
-    <w:p>
-      <w:pPr>
-        <w:pStyle w:val="Normal"/>
-        <w:rPr>
-          <w:rFonts w:ascii="DejaVu Sans Mono" w:hAnsi="DejaVu Sans Mono"/>
-          <w:sz w:val="20"/>
-          <w:szCs w:val="20"/>
-        </w:rPr>
-      </w:pPr>
-      <w:r>
-        <w:rPr>
-          <w:rFonts w:ascii="DejaVu Sans Mono" w:hAnsi="DejaVu Sans Mono"/>
-          <w:sz w:val="20"/>
-          <w:szCs w:val="20"/>
-        </w:rPr>
-      </w:r>
-    </w:p>
-    <w:tbl>
-      <w:tblPr>
-        <w:tblW w:w="10466" w:type="dxa"/>
-        <w:jc w:val="left"/>
-        <w:tblInd w:w="53" w:type="dxa"/>
-        <w:tblBorders>
-          <w:top w:val="single" w:sz="2" w:space="0" w:color="000001"/>
-          <w:left w:val="single" w:sz="2" w:space="0" w:color="000001"/>
-          <w:bottom w:val="single" w:sz="2" w:space="0" w:color="000001"/>
-          <w:right w:val="single" w:sz="2" w:space="0" w:color="000001"/>
-          <w:insideH w:val="single" w:sz="2" w:space="0" w:color="000001"/>
-          <w:insideV w:val="single" w:sz="2" w:space="0" w:color="000001"/>
-        </w:tblBorders>
-        <w:tblCellMar>
-          <w:top w:w="55" w:type="dxa"/>
-          <w:left w:w="51" w:type="dxa"/>
-          <w:bottom w:w="55" w:type="dxa"/>
-          <w:right w:w="55" w:type="dxa"/>
-        </w:tblCellMar>
-      </w:tblPr>
-      <w:tblGrid>
-        <w:gridCol w:w="10466"/>
-      </w:tblGrid>
-      <w:tr>
-        <w:trPr/>
-        <w:tc>
-          <w:tcPr>
-            <w:tcW w:w="10466" w:type="dxa"/>
-            <w:tcBorders>
-              <w:top w:val="single" w:sz="2" w:space="0" w:color="000001"/>
-              <w:left w:val="single" w:sz="2" w:space="0" w:color="000001"/>
-              <w:bottom w:val="single" w:sz="2" w:space="0" w:color="000001"/>
-              <w:right w:val="single" w:sz="2" w:space="0" w:color="000001"/>
-              <w:insideH w:val="single" w:sz="2" w:space="0" w:color="000001"/>
-              <w:insideV w:val="single" w:sz="2" w:space="0" w:color="000001"/>
-            </w:tcBorders>
-            <w:shd w:fill="auto" w:val="clear"/>
-            <w:tcMar>
-              <w:left w:w="51" w:type="dxa"/>
             </w:tcMar>
           </w:tcPr>
           <w:p>

</xml_diff>

<commit_message>
add some examples of using multiprocessing
</commit_message>
<xml_diff>
--- a/code.docx
+++ b/code.docx
@@ -69,7 +69,7 @@
       <w:tblPr>
         <w:tblW w:w="10469" w:type="dxa"/>
         <w:jc w:val="left"/>
-        <w:tblInd w:w="36" w:type="dxa"/>
+        <w:tblInd w:w="34" w:type="dxa"/>
         <w:tblBorders>
           <w:top w:val="single" w:sz="2" w:space="0" w:color="000001"/>
           <w:left w:val="single" w:sz="2" w:space="0" w:color="000001"/>
@@ -80,7 +80,7 @@
         </w:tblBorders>
         <w:tblCellMar>
           <w:top w:w="55" w:type="dxa"/>
-          <w:left w:w="30" w:type="dxa"/>
+          <w:left w:w="27" w:type="dxa"/>
           <w:bottom w:w="55" w:type="dxa"/>
           <w:right w:w="55" w:type="dxa"/>
         </w:tblCellMar>
@@ -103,7 +103,7 @@
             </w:tcBorders>
             <w:shd w:fill="auto" w:val="clear"/>
             <w:tcMar>
-              <w:left w:w="30" w:type="dxa"/>
+              <w:left w:w="27" w:type="dxa"/>
             </w:tcMar>
           </w:tcPr>
           <w:p>
@@ -895,7 +895,7 @@
       <w:tblPr>
         <w:tblW w:w="10469" w:type="dxa"/>
         <w:jc w:val="left"/>
-        <w:tblInd w:w="36" w:type="dxa"/>
+        <w:tblInd w:w="34" w:type="dxa"/>
         <w:tblBorders>
           <w:top w:val="single" w:sz="2" w:space="0" w:color="000001"/>
           <w:left w:val="single" w:sz="2" w:space="0" w:color="000001"/>
@@ -906,7 +906,7 @@
         </w:tblBorders>
         <w:tblCellMar>
           <w:top w:w="55" w:type="dxa"/>
-          <w:left w:w="30" w:type="dxa"/>
+          <w:left w:w="27" w:type="dxa"/>
           <w:bottom w:w="55" w:type="dxa"/>
           <w:right w:w="55" w:type="dxa"/>
         </w:tblCellMar>
@@ -929,7 +929,7 @@
             </w:tcBorders>
             <w:shd w:fill="auto" w:val="clear"/>
             <w:tcMar>
-              <w:left w:w="30" w:type="dxa"/>
+              <w:left w:w="27" w:type="dxa"/>
             </w:tcMar>
           </w:tcPr>
           <w:p>
@@ -1376,7 +1376,7 @@
       <w:tblPr>
         <w:tblW w:w="10469" w:type="dxa"/>
         <w:jc w:val="left"/>
-        <w:tblInd w:w="36" w:type="dxa"/>
+        <w:tblInd w:w="34" w:type="dxa"/>
         <w:tblBorders>
           <w:top w:val="single" w:sz="2" w:space="0" w:color="000001"/>
           <w:left w:val="single" w:sz="2" w:space="0" w:color="000001"/>
@@ -1387,7 +1387,7 @@
         </w:tblBorders>
         <w:tblCellMar>
           <w:top w:w="55" w:type="dxa"/>
-          <w:left w:w="30" w:type="dxa"/>
+          <w:left w:w="27" w:type="dxa"/>
           <w:bottom w:w="55" w:type="dxa"/>
           <w:right w:w="55" w:type="dxa"/>
         </w:tblCellMar>
@@ -1410,7 +1410,7 @@
             </w:tcBorders>
             <w:shd w:fill="auto" w:val="clear"/>
             <w:tcMar>
-              <w:left w:w="30" w:type="dxa"/>
+              <w:left w:w="27" w:type="dxa"/>
             </w:tcMar>
           </w:tcPr>
           <w:p>
@@ -1863,10 +1863,10 @@
           <w:szCs w:val="20"/>
         </w:rPr>
       </w:pPr>
-      <w:bookmarkStart w:id="4" w:name="__DdeLink__16_1759266464"/>
-      <w:bookmarkStart w:id="5" w:name="__DdeLink__10_1759266464"/>
-      <w:bookmarkStart w:id="6" w:name="__DdeLink__16_1759266464"/>
-      <w:bookmarkStart w:id="7" w:name="__DdeLink__10_1759266464"/>
+      <w:bookmarkStart w:id="4" w:name="__DdeLink__10_1759266464"/>
+      <w:bookmarkStart w:id="5" w:name="__DdeLink__16_1759266464"/>
+      <w:bookmarkStart w:id="6" w:name="__DdeLink__10_1759266464"/>
+      <w:bookmarkStart w:id="7" w:name="__DdeLink__16_1759266464"/>
       <w:bookmarkEnd w:id="6"/>
       <w:bookmarkEnd w:id="7"/>
       <w:r>
@@ -1967,7 +1967,7 @@
       <w:tblPr>
         <w:tblW w:w="10469" w:type="dxa"/>
         <w:jc w:val="left"/>
-        <w:tblInd w:w="36" w:type="dxa"/>
+        <w:tblInd w:w="34" w:type="dxa"/>
         <w:tblBorders>
           <w:top w:val="single" w:sz="2" w:space="0" w:color="000001"/>
           <w:left w:val="single" w:sz="2" w:space="0" w:color="000001"/>
@@ -1978,7 +1978,7 @@
         </w:tblBorders>
         <w:tblCellMar>
           <w:top w:w="55" w:type="dxa"/>
-          <w:left w:w="30" w:type="dxa"/>
+          <w:left w:w="27" w:type="dxa"/>
           <w:bottom w:w="55" w:type="dxa"/>
           <w:right w:w="55" w:type="dxa"/>
         </w:tblCellMar>
@@ -2001,7 +2001,7 @@
             </w:tcBorders>
             <w:shd w:fill="auto" w:val="clear"/>
             <w:tcMar>
-              <w:left w:w="30" w:type="dxa"/>
+              <w:left w:w="27" w:type="dxa"/>
             </w:tcMar>
           </w:tcPr>
           <w:p>
@@ -2447,7 +2447,7 @@
       <w:tblPr>
         <w:tblW w:w="10469" w:type="dxa"/>
         <w:jc w:val="left"/>
-        <w:tblInd w:w="36" w:type="dxa"/>
+        <w:tblInd w:w="34" w:type="dxa"/>
         <w:tblBorders>
           <w:top w:val="single" w:sz="2" w:space="0" w:color="000001"/>
           <w:left w:val="single" w:sz="2" w:space="0" w:color="000001"/>
@@ -2458,7 +2458,7 @@
         </w:tblBorders>
         <w:tblCellMar>
           <w:top w:w="55" w:type="dxa"/>
-          <w:left w:w="30" w:type="dxa"/>
+          <w:left w:w="27" w:type="dxa"/>
           <w:bottom w:w="55" w:type="dxa"/>
           <w:right w:w="55" w:type="dxa"/>
         </w:tblCellMar>
@@ -2481,7 +2481,7 @@
             </w:tcBorders>
             <w:shd w:fill="auto" w:val="clear"/>
             <w:tcMar>
-              <w:left w:w="30" w:type="dxa"/>
+              <w:left w:w="27" w:type="dxa"/>
             </w:tcMar>
           </w:tcPr>
           <w:p>
@@ -3091,12 +3091,12 @@
           <w:szCs w:val="20"/>
         </w:rPr>
       </w:pPr>
-      <w:bookmarkStart w:id="10" w:name="__DdeLink__30_1759266464"/>
+      <w:bookmarkStart w:id="10" w:name="__DdeLink__26_1759266464"/>
       <w:bookmarkStart w:id="11" w:name="__DdeLink__28_1759266464"/>
-      <w:bookmarkStart w:id="12" w:name="__DdeLink__26_1759266464"/>
-      <w:bookmarkStart w:id="13" w:name="__DdeLink__30_1759266464"/>
+      <w:bookmarkStart w:id="12" w:name="__DdeLink__30_1759266464"/>
+      <w:bookmarkStart w:id="13" w:name="__DdeLink__26_1759266464"/>
       <w:bookmarkStart w:id="14" w:name="__DdeLink__28_1759266464"/>
-      <w:bookmarkStart w:id="15" w:name="__DdeLink__26_1759266464"/>
+      <w:bookmarkStart w:id="15" w:name="__DdeLink__30_1759266464"/>
       <w:bookmarkEnd w:id="13"/>
       <w:bookmarkEnd w:id="14"/>
       <w:bookmarkEnd w:id="15"/>
@@ -3197,7 +3197,7 @@
       <w:tblPr>
         <w:tblW w:w="10466" w:type="dxa"/>
         <w:jc w:val="left"/>
-        <w:tblInd w:w="43" w:type="dxa"/>
+        <w:tblInd w:w="41" w:type="dxa"/>
         <w:tblBorders>
           <w:top w:val="single" w:sz="2" w:space="0" w:color="000001"/>
           <w:left w:val="single" w:sz="2" w:space="0" w:color="000001"/>
@@ -3208,7 +3208,7 @@
         </w:tblBorders>
         <w:tblCellMar>
           <w:top w:w="55" w:type="dxa"/>
-          <w:left w:w="39" w:type="dxa"/>
+          <w:left w:w="36" w:type="dxa"/>
           <w:bottom w:w="55" w:type="dxa"/>
           <w:right w:w="55" w:type="dxa"/>
         </w:tblCellMar>
@@ -3231,7 +3231,7 @@
             </w:tcBorders>
             <w:shd w:fill="auto" w:val="clear"/>
             <w:tcMar>
-              <w:left w:w="39" w:type="dxa"/>
+              <w:left w:w="36" w:type="dxa"/>
             </w:tcMar>
           </w:tcPr>
           <w:p>
@@ -3884,7 +3884,7 @@
       <w:tblPr>
         <w:tblW w:w="10469" w:type="dxa"/>
         <w:jc w:val="left"/>
-        <w:tblInd w:w="36" w:type="dxa"/>
+        <w:tblInd w:w="34" w:type="dxa"/>
         <w:tblBorders>
           <w:top w:val="single" w:sz="2" w:space="0" w:color="000001"/>
           <w:left w:val="single" w:sz="2" w:space="0" w:color="000001"/>
@@ -3895,7 +3895,7 @@
         </w:tblBorders>
         <w:tblCellMar>
           <w:top w:w="55" w:type="dxa"/>
-          <w:left w:w="30" w:type="dxa"/>
+          <w:left w:w="27" w:type="dxa"/>
           <w:bottom w:w="55" w:type="dxa"/>
           <w:right w:w="55" w:type="dxa"/>
         </w:tblCellMar>
@@ -3918,7 +3918,7 @@
             </w:tcBorders>
             <w:shd w:fill="auto" w:val="clear"/>
             <w:tcMar>
-              <w:left w:w="30" w:type="dxa"/>
+              <w:left w:w="27" w:type="dxa"/>
             </w:tcMar>
           </w:tcPr>
           <w:p>
@@ -4667,7 +4667,7 @@
       <w:tblPr>
         <w:tblW w:w="10469" w:type="dxa"/>
         <w:jc w:val="left"/>
-        <w:tblInd w:w="36" w:type="dxa"/>
+        <w:tblInd w:w="34" w:type="dxa"/>
         <w:tblBorders>
           <w:top w:val="single" w:sz="2" w:space="0" w:color="000001"/>
           <w:left w:val="single" w:sz="2" w:space="0" w:color="000001"/>
@@ -4678,7 +4678,7 @@
         </w:tblBorders>
         <w:tblCellMar>
           <w:top w:w="55" w:type="dxa"/>
-          <w:left w:w="30" w:type="dxa"/>
+          <w:left w:w="27" w:type="dxa"/>
           <w:bottom w:w="55" w:type="dxa"/>
           <w:right w:w="55" w:type="dxa"/>
         </w:tblCellMar>
@@ -4701,7 +4701,7 @@
             </w:tcBorders>
             <w:shd w:fill="auto" w:val="clear"/>
             <w:tcMar>
-              <w:left w:w="30" w:type="dxa"/>
+              <w:left w:w="27" w:type="dxa"/>
             </w:tcMar>
           </w:tcPr>
           <w:p>
@@ -5078,7 +5078,7 @@
       <w:tblPr>
         <w:tblW w:w="10466" w:type="dxa"/>
         <w:jc w:val="left"/>
-        <w:tblInd w:w="53" w:type="dxa"/>
+        <w:tblInd w:w="50" w:type="dxa"/>
         <w:tblBorders>
           <w:top w:val="single" w:sz="2" w:space="0" w:color="000001"/>
           <w:left w:val="single" w:sz="2" w:space="0" w:color="000001"/>
@@ -5089,7 +5089,7 @@
         </w:tblBorders>
         <w:tblCellMar>
           <w:top w:w="55" w:type="dxa"/>
-          <w:left w:w="51" w:type="dxa"/>
+          <w:left w:w="48" w:type="dxa"/>
           <w:bottom w:w="55" w:type="dxa"/>
           <w:right w:w="55" w:type="dxa"/>
         </w:tblCellMar>
@@ -5112,7 +5112,7 @@
             </w:tcBorders>
             <w:shd w:fill="auto" w:val="clear"/>
             <w:tcMar>
-              <w:left w:w="51" w:type="dxa"/>
+              <w:left w:w="48" w:type="dxa"/>
             </w:tcMar>
           </w:tcPr>
           <w:p>
@@ -5480,7 +5480,7 @@
       <w:tblPr>
         <w:tblW w:w="10466" w:type="dxa"/>
         <w:jc w:val="left"/>
-        <w:tblInd w:w="53" w:type="dxa"/>
+        <w:tblInd w:w="50" w:type="dxa"/>
         <w:tblBorders>
           <w:top w:val="single" w:sz="2" w:space="0" w:color="000001"/>
           <w:left w:val="single" w:sz="2" w:space="0" w:color="000001"/>
@@ -5491,7 +5491,7 @@
         </w:tblBorders>
         <w:tblCellMar>
           <w:top w:w="55" w:type="dxa"/>
-          <w:left w:w="51" w:type="dxa"/>
+          <w:left w:w="48" w:type="dxa"/>
           <w:bottom w:w="55" w:type="dxa"/>
           <w:right w:w="55" w:type="dxa"/>
         </w:tblCellMar>
@@ -5514,7 +5514,7 @@
             </w:tcBorders>
             <w:shd w:fill="auto" w:val="clear"/>
             <w:tcMar>
-              <w:left w:w="51" w:type="dxa"/>
+              <w:left w:w="48" w:type="dxa"/>
             </w:tcMar>
           </w:tcPr>
           <w:p>
@@ -6023,7 +6023,7 @@
       <w:tblPr>
         <w:tblW w:w="10466" w:type="dxa"/>
         <w:jc w:val="left"/>
-        <w:tblInd w:w="53" w:type="dxa"/>
+        <w:tblInd w:w="50" w:type="dxa"/>
         <w:tblBorders>
           <w:top w:val="single" w:sz="2" w:space="0" w:color="000001"/>
           <w:left w:val="single" w:sz="2" w:space="0" w:color="000001"/>
@@ -6034,7 +6034,7 @@
         </w:tblBorders>
         <w:tblCellMar>
           <w:top w:w="55" w:type="dxa"/>
-          <w:left w:w="51" w:type="dxa"/>
+          <w:left w:w="48" w:type="dxa"/>
           <w:bottom w:w="55" w:type="dxa"/>
           <w:right w:w="55" w:type="dxa"/>
         </w:tblCellMar>
@@ -6057,7 +6057,7 @@
             </w:tcBorders>
             <w:shd w:fill="auto" w:val="clear"/>
             <w:tcMar>
-              <w:left w:w="51" w:type="dxa"/>
+              <w:left w:w="48" w:type="dxa"/>
             </w:tcMar>
           </w:tcPr>
           <w:p>
@@ -6141,23 +6141,7 @@
                 <w:sz w:val="20"/>
                 <w:szCs w:val="20"/>
               </w:rPr>
-              <w:t xml:space="preserve">class </w:t>
-            </w:r>
-            <w:r>
-              <w:rPr>
-                <w:rFonts w:ascii="DejaVu Sans Mono" w:hAnsi="DejaVu Sans Mono"/>
-                <w:sz w:val="20"/>
-                <w:szCs w:val="20"/>
-              </w:rPr>
-              <w:t>Printer</w:t>
-            </w:r>
-            <w:r>
-              <w:rPr>
-                <w:rFonts w:ascii="DejaVu Sans Mono" w:hAnsi="DejaVu Sans Mono"/>
-                <w:sz w:val="20"/>
-                <w:szCs w:val="20"/>
-              </w:rPr>
-              <w:t>:</w:t>
+              <w:t>class Printer:</w:t>
             </w:r>
           </w:p>
           <w:p>
@@ -6473,31 +6457,7 @@
                 <w:sz w:val="20"/>
                 <w:szCs w:val="20"/>
               </w:rPr>
-              <w:t>printer</w:t>
-            </w:r>
-            <w:r>
-              <w:rPr>
-                <w:rFonts w:ascii="DejaVu Sans Mono" w:hAnsi="DejaVu Sans Mono"/>
-                <w:sz w:val="20"/>
-                <w:szCs w:val="20"/>
-              </w:rPr>
-              <w:t xml:space="preserve"> = </w:t>
-            </w:r>
-            <w:r>
-              <w:rPr>
-                <w:rFonts w:ascii="DejaVu Sans Mono" w:hAnsi="DejaVu Sans Mono"/>
-                <w:sz w:val="20"/>
-                <w:szCs w:val="20"/>
-              </w:rPr>
-              <w:t>Printer</w:t>
-            </w:r>
-            <w:r>
-              <w:rPr>
-                <w:rFonts w:ascii="DejaVu Sans Mono" w:hAnsi="DejaVu Sans Mono"/>
-                <w:sz w:val="20"/>
-                <w:szCs w:val="20"/>
-              </w:rPr>
-              <w:t>("I'm alive")</w:t>
+              <w:t>printer = Printer("I'm alive")</w:t>
             </w:r>
           </w:p>
           <w:p>
@@ -6511,31 +6471,7 @@
                 <w:sz w:val="20"/>
                 <w:szCs w:val="20"/>
               </w:rPr>
-              <w:t>printer</w:t>
-            </w:r>
-            <w:r>
-              <w:rPr>
-                <w:rFonts w:ascii="DejaVu Sans Mono" w:hAnsi="DejaVu Sans Mono"/>
-                <w:sz w:val="20"/>
-                <w:szCs w:val="20"/>
-              </w:rPr>
-              <w:t>_thread = Thread(target=</w:t>
-            </w:r>
-            <w:r>
-              <w:rPr>
-                <w:rFonts w:ascii="DejaVu Sans Mono" w:hAnsi="DejaVu Sans Mono"/>
-                <w:sz w:val="20"/>
-                <w:szCs w:val="20"/>
-              </w:rPr>
-              <w:t>printer</w:t>
-            </w:r>
-            <w:r>
-              <w:rPr>
-                <w:rFonts w:ascii="DejaVu Sans Mono" w:hAnsi="DejaVu Sans Mono"/>
-                <w:sz w:val="20"/>
-                <w:szCs w:val="20"/>
-              </w:rPr>
-              <w:t>.run)</w:t>
+              <w:t>printer_thread = Thread(target=printer.run)</w:t>
             </w:r>
           </w:p>
           <w:p>
@@ -6549,15 +6485,7 @@
                 <w:sz w:val="20"/>
                 <w:szCs w:val="20"/>
               </w:rPr>
-              <w:t>printer</w:t>
-            </w:r>
-            <w:r>
-              <w:rPr>
-                <w:rFonts w:ascii="DejaVu Sans Mono" w:hAnsi="DejaVu Sans Mono"/>
-                <w:sz w:val="20"/>
-                <w:szCs w:val="20"/>
-              </w:rPr>
-              <w:t>_thread.start()</w:t>
+              <w:t>printer_thread.start()</w:t>
             </w:r>
           </w:p>
           <w:p>
@@ -6593,15 +6521,1439 @@
                 <w:sz w:val="20"/>
                 <w:szCs w:val="20"/>
               </w:rPr>
-              <w:t>printer</w:t>
-            </w:r>
-            <w:r>
-              <w:rPr>
-                <w:rFonts w:ascii="DejaVu Sans Mono" w:hAnsi="DejaVu Sans Mono"/>
-                <w:sz w:val="20"/>
-                <w:szCs w:val="20"/>
-              </w:rPr>
-              <w:t>.stop()</w:t>
+              <w:t>printer.stop()</w:t>
+            </w:r>
+          </w:p>
+        </w:tc>
+      </w:tr>
+    </w:tbl>
+    <w:p>
+      <w:pPr>
+        <w:pStyle w:val="Normal"/>
+        <w:rPr>
+          <w:rFonts w:ascii="DejaVu Sans Mono" w:hAnsi="DejaVu Sans Mono"/>
+          <w:sz w:val="20"/>
+          <w:szCs w:val="20"/>
+        </w:rPr>
+      </w:pPr>
+      <w:r>
+        <w:rPr>
+          <w:rFonts w:ascii="DejaVu Sans Mono" w:hAnsi="DejaVu Sans Mono"/>
+          <w:sz w:val="20"/>
+          <w:szCs w:val="20"/>
+        </w:rPr>
+      </w:r>
+      <w:r>
+        <w:br w:type="page"/>
+      </w:r>
+    </w:p>
+    <w:p>
+      <w:pPr>
+        <w:pStyle w:val="Normal"/>
+        <w:rPr>
+          <w:rFonts w:ascii="DejaVu Sans Mono" w:hAnsi="DejaVu Sans Mono"/>
+          <w:sz w:val="20"/>
+          <w:szCs w:val="20"/>
+        </w:rPr>
+      </w:pPr>
+      <w:r>
+        <w:rPr>
+          <w:rFonts w:ascii="DejaVu Sans Mono" w:hAnsi="DejaVu Sans Mono"/>
+          <w:sz w:val="20"/>
+          <w:szCs w:val="20"/>
+        </w:rPr>
+        <w:t>Написать скрипт, который скачает и сохранит на диск файлы, используя заданное количество потоков.</w:t>
+      </w:r>
+    </w:p>
+    <w:p>
+      <w:pPr>
+        <w:pStyle w:val="Normal"/>
+        <w:rPr>
+          <w:rFonts w:ascii="DejaVu Sans Mono" w:hAnsi="DejaVu Sans Mono"/>
+          <w:sz w:val="20"/>
+          <w:szCs w:val="20"/>
+        </w:rPr>
+      </w:pPr>
+      <w:r>
+        <w:rPr>
+          <w:rFonts w:ascii="DejaVu Sans Mono" w:hAnsi="DejaVu Sans Mono"/>
+          <w:sz w:val="20"/>
+          <w:szCs w:val="20"/>
+        </w:rPr>
+      </w:r>
+    </w:p>
+    <w:tbl>
+      <w:tblPr>
+        <w:tblW w:w="10466" w:type="dxa"/>
+        <w:jc w:val="left"/>
+        <w:tblInd w:w="55" w:type="dxa"/>
+        <w:tblBorders>
+          <w:top w:val="single" w:sz="2" w:space="0" w:color="000000"/>
+          <w:left w:val="single" w:sz="2" w:space="0" w:color="000000"/>
+          <w:bottom w:val="single" w:sz="2" w:space="0" w:color="000000"/>
+          <w:right w:val="single" w:sz="2" w:space="0" w:color="000000"/>
+          <w:insideH w:val="single" w:sz="2" w:space="0" w:color="000000"/>
+          <w:insideV w:val="single" w:sz="2" w:space="0" w:color="000000"/>
+        </w:tblBorders>
+        <w:tblCellMar>
+          <w:top w:w="55" w:type="dxa"/>
+          <w:left w:w="54" w:type="dxa"/>
+          <w:bottom w:w="55" w:type="dxa"/>
+          <w:right w:w="55" w:type="dxa"/>
+        </w:tblCellMar>
+      </w:tblPr>
+      <w:tblGrid>
+        <w:gridCol w:w="10466"/>
+      </w:tblGrid>
+      <w:tr>
+        <w:trPr/>
+        <w:tc>
+          <w:tcPr>
+            <w:tcW w:w="10466" w:type="dxa"/>
+            <w:tcBorders>
+              <w:top w:val="single" w:sz="2" w:space="0" w:color="000000"/>
+              <w:left w:val="single" w:sz="2" w:space="0" w:color="000000"/>
+              <w:bottom w:val="single" w:sz="2" w:space="0" w:color="000000"/>
+              <w:right w:val="single" w:sz="2" w:space="0" w:color="000000"/>
+              <w:insideH w:val="single" w:sz="2" w:space="0" w:color="000000"/>
+              <w:insideV w:val="single" w:sz="2" w:space="0" w:color="000000"/>
+            </w:tcBorders>
+            <w:shd w:fill="auto" w:val="clear"/>
+            <w:tcMar>
+              <w:left w:w="54" w:type="dxa"/>
+            </w:tcMar>
+          </w:tcPr>
+          <w:p>
+            <w:pPr>
+              <w:pStyle w:val="TableContents"/>
+              <w:rPr>
+                <w:rFonts w:ascii="DejaVu Sans Mono" w:hAnsi="DejaVu Sans Mono"/>
+                <w:sz w:val="20"/>
+                <w:szCs w:val="20"/>
+              </w:rPr>
+            </w:pPr>
+            <w:r>
+              <w:rPr>
+                <w:rFonts w:ascii="DejaVu Sans Mono" w:hAnsi="DejaVu Sans Mono"/>
+                <w:sz w:val="20"/>
+                <w:szCs w:val="20"/>
+              </w:rPr>
+              <w:t>import requests</w:t>
+            </w:r>
+          </w:p>
+          <w:p>
+            <w:pPr>
+              <w:pStyle w:val="TableContents"/>
+              <w:rPr>
+                <w:rFonts w:ascii="DejaVu Sans Mono" w:hAnsi="DejaVu Sans Mono"/>
+                <w:sz w:val="20"/>
+                <w:szCs w:val="20"/>
+              </w:rPr>
+            </w:pPr>
+            <w:r>
+              <w:rPr>
+                <w:rFonts w:ascii="DejaVu Sans Mono" w:hAnsi="DejaVu Sans Mono"/>
+                <w:sz w:val="20"/>
+                <w:szCs w:val="20"/>
+              </w:rPr>
+              <w:t>import os</w:t>
+            </w:r>
+          </w:p>
+          <w:p>
+            <w:pPr>
+              <w:pStyle w:val="TableContents"/>
+              <w:rPr>
+                <w:rFonts w:ascii="DejaVu Sans Mono" w:hAnsi="DejaVu Sans Mono"/>
+                <w:sz w:val="20"/>
+                <w:szCs w:val="20"/>
+              </w:rPr>
+            </w:pPr>
+            <w:r>
+              <w:rPr>
+                <w:rFonts w:ascii="DejaVu Sans Mono" w:hAnsi="DejaVu Sans Mono"/>
+                <w:sz w:val="20"/>
+                <w:szCs w:val="20"/>
+              </w:rPr>
+            </w:r>
+          </w:p>
+          <w:p>
+            <w:pPr>
+              <w:pStyle w:val="TableContents"/>
+              <w:rPr>
+                <w:rFonts w:ascii="DejaVu Sans Mono" w:hAnsi="DejaVu Sans Mono"/>
+                <w:sz w:val="20"/>
+                <w:szCs w:val="20"/>
+              </w:rPr>
+            </w:pPr>
+            <w:r>
+              <w:rPr>
+                <w:rFonts w:ascii="DejaVu Sans Mono" w:hAnsi="DejaVu Sans Mono"/>
+                <w:sz w:val="20"/>
+                <w:szCs w:val="20"/>
+              </w:rPr>
+              <w:t>from multiprocessing.dummy import Pool as ThreadPool</w:t>
+            </w:r>
+          </w:p>
+          <w:p>
+            <w:pPr>
+              <w:pStyle w:val="TableContents"/>
+              <w:rPr>
+                <w:rFonts w:ascii="DejaVu Sans Mono" w:hAnsi="DejaVu Sans Mono"/>
+                <w:sz w:val="20"/>
+                <w:szCs w:val="20"/>
+              </w:rPr>
+            </w:pPr>
+            <w:r>
+              <w:rPr>
+                <w:rFonts w:ascii="DejaVu Sans Mono" w:hAnsi="DejaVu Sans Mono"/>
+                <w:sz w:val="20"/>
+                <w:szCs w:val="20"/>
+              </w:rPr>
+            </w:r>
+          </w:p>
+          <w:p>
+            <w:pPr>
+              <w:pStyle w:val="TableContents"/>
+              <w:rPr>
+                <w:rFonts w:ascii="DejaVu Sans Mono" w:hAnsi="DejaVu Sans Mono"/>
+                <w:sz w:val="20"/>
+                <w:szCs w:val="20"/>
+              </w:rPr>
+            </w:pPr>
+            <w:r>
+              <w:rPr>
+                <w:rFonts w:ascii="DejaVu Sans Mono" w:hAnsi="DejaVu Sans Mono"/>
+                <w:sz w:val="20"/>
+                <w:szCs w:val="20"/>
+              </w:rPr>
+            </w:r>
+          </w:p>
+          <w:p>
+            <w:pPr>
+              <w:pStyle w:val="TableContents"/>
+              <w:rPr>
+                <w:rFonts w:ascii="DejaVu Sans Mono" w:hAnsi="DejaVu Sans Mono"/>
+                <w:sz w:val="20"/>
+                <w:szCs w:val="20"/>
+              </w:rPr>
+            </w:pPr>
+            <w:r>
+              <w:rPr>
+                <w:rFonts w:ascii="DejaVu Sans Mono" w:hAnsi="DejaVu Sans Mono"/>
+                <w:sz w:val="20"/>
+                <w:szCs w:val="20"/>
+              </w:rPr>
+              <w:t>def download_file(file_url):</w:t>
+            </w:r>
+          </w:p>
+          <w:p>
+            <w:pPr>
+              <w:pStyle w:val="TableContents"/>
+              <w:rPr>
+                <w:rFonts w:ascii="DejaVu Sans Mono" w:hAnsi="DejaVu Sans Mono"/>
+                <w:sz w:val="20"/>
+                <w:szCs w:val="20"/>
+              </w:rPr>
+            </w:pPr>
+            <w:r>
+              <w:rPr>
+                <w:rFonts w:ascii="DejaVu Sans Mono" w:hAnsi="DejaVu Sans Mono"/>
+                <w:sz w:val="20"/>
+                <w:szCs w:val="20"/>
+              </w:rPr>
+              <w:t xml:space="preserve">    </w:t>
+            </w:r>
+            <w:r>
+              <w:rPr>
+                <w:rFonts w:ascii="DejaVu Sans Mono" w:hAnsi="DejaVu Sans Mono"/>
+                <w:sz w:val="20"/>
+                <w:szCs w:val="20"/>
+              </w:rPr>
+              <w:t>file_name = os.path.basename(file_url)</w:t>
+            </w:r>
+          </w:p>
+          <w:p>
+            <w:pPr>
+              <w:pStyle w:val="TableContents"/>
+              <w:rPr>
+                <w:rFonts w:ascii="DejaVu Sans Mono" w:hAnsi="DejaVu Sans Mono"/>
+                <w:sz w:val="20"/>
+                <w:szCs w:val="20"/>
+              </w:rPr>
+            </w:pPr>
+            <w:r>
+              <w:rPr>
+                <w:rFonts w:ascii="DejaVu Sans Mono" w:hAnsi="DejaVu Sans Mono"/>
+                <w:sz w:val="20"/>
+                <w:szCs w:val="20"/>
+              </w:rPr>
+              <w:t xml:space="preserve">    </w:t>
+            </w:r>
+            <w:r>
+              <w:rPr>
+                <w:rFonts w:ascii="DejaVu Sans Mono" w:hAnsi="DejaVu Sans Mono"/>
+                <w:sz w:val="20"/>
+                <w:szCs w:val="20"/>
+              </w:rPr>
+              <w:t>with open(file_name, "wb") as file:</w:t>
+            </w:r>
+          </w:p>
+          <w:p>
+            <w:pPr>
+              <w:pStyle w:val="TableContents"/>
+              <w:rPr>
+                <w:rFonts w:ascii="DejaVu Sans Mono" w:hAnsi="DejaVu Sans Mono"/>
+                <w:sz w:val="20"/>
+                <w:szCs w:val="20"/>
+              </w:rPr>
+            </w:pPr>
+            <w:r>
+              <w:rPr>
+                <w:rFonts w:ascii="DejaVu Sans Mono" w:hAnsi="DejaVu Sans Mono"/>
+                <w:sz w:val="20"/>
+                <w:szCs w:val="20"/>
+              </w:rPr>
+              <w:t xml:space="preserve">        </w:t>
+            </w:r>
+            <w:r>
+              <w:rPr>
+                <w:rFonts w:ascii="DejaVu Sans Mono" w:hAnsi="DejaVu Sans Mono"/>
+                <w:sz w:val="20"/>
+                <w:szCs w:val="20"/>
+              </w:rPr>
+              <w:t>response = requests.get(file_url)</w:t>
+            </w:r>
+          </w:p>
+          <w:p>
+            <w:pPr>
+              <w:pStyle w:val="TableContents"/>
+              <w:rPr>
+                <w:rFonts w:ascii="DejaVu Sans Mono" w:hAnsi="DejaVu Sans Mono"/>
+                <w:sz w:val="20"/>
+                <w:szCs w:val="20"/>
+              </w:rPr>
+            </w:pPr>
+            <w:r>
+              <w:rPr>
+                <w:rFonts w:ascii="DejaVu Sans Mono" w:hAnsi="DejaVu Sans Mono"/>
+                <w:sz w:val="20"/>
+                <w:szCs w:val="20"/>
+              </w:rPr>
+              <w:t xml:space="preserve">        </w:t>
+            </w:r>
+            <w:r>
+              <w:rPr>
+                <w:rFonts w:ascii="DejaVu Sans Mono" w:hAnsi="DejaVu Sans Mono"/>
+                <w:sz w:val="20"/>
+                <w:szCs w:val="20"/>
+              </w:rPr>
+              <w:t>file.write(response.content)</w:t>
+            </w:r>
+          </w:p>
+          <w:p>
+            <w:pPr>
+              <w:pStyle w:val="TableContents"/>
+              <w:rPr>
+                <w:rFonts w:ascii="DejaVu Sans Mono" w:hAnsi="DejaVu Sans Mono"/>
+                <w:sz w:val="20"/>
+                <w:szCs w:val="20"/>
+              </w:rPr>
+            </w:pPr>
+            <w:r>
+              <w:rPr>
+                <w:rFonts w:ascii="DejaVu Sans Mono" w:hAnsi="DejaVu Sans Mono"/>
+                <w:sz w:val="20"/>
+                <w:szCs w:val="20"/>
+              </w:rPr>
+            </w:r>
+          </w:p>
+          <w:p>
+            <w:pPr>
+              <w:pStyle w:val="TableContents"/>
+              <w:rPr>
+                <w:rFonts w:ascii="DejaVu Sans Mono" w:hAnsi="DejaVu Sans Mono"/>
+                <w:sz w:val="20"/>
+                <w:szCs w:val="20"/>
+              </w:rPr>
+            </w:pPr>
+            <w:r>
+              <w:rPr>
+                <w:rFonts w:ascii="DejaVu Sans Mono" w:hAnsi="DejaVu Sans Mono"/>
+                <w:sz w:val="20"/>
+                <w:szCs w:val="20"/>
+              </w:rPr>
+            </w:r>
+          </w:p>
+          <w:p>
+            <w:pPr>
+              <w:pStyle w:val="TableContents"/>
+              <w:rPr>
+                <w:rFonts w:ascii="DejaVu Sans Mono" w:hAnsi="DejaVu Sans Mono"/>
+                <w:sz w:val="20"/>
+                <w:szCs w:val="20"/>
+              </w:rPr>
+            </w:pPr>
+            <w:r>
+              <w:rPr>
+                <w:rFonts w:ascii="DejaVu Sans Mono" w:hAnsi="DejaVu Sans Mono"/>
+                <w:sz w:val="20"/>
+                <w:szCs w:val="20"/>
+              </w:rPr>
+              <w:t>def multi_download(file_urls, threads_count):</w:t>
+            </w:r>
+          </w:p>
+          <w:p>
+            <w:pPr>
+              <w:pStyle w:val="TableContents"/>
+              <w:rPr>
+                <w:rFonts w:ascii="DejaVu Sans Mono" w:hAnsi="DejaVu Sans Mono"/>
+                <w:sz w:val="20"/>
+                <w:szCs w:val="20"/>
+              </w:rPr>
+            </w:pPr>
+            <w:r>
+              <w:rPr>
+                <w:rFonts w:ascii="DejaVu Sans Mono" w:hAnsi="DejaVu Sans Mono"/>
+                <w:sz w:val="20"/>
+                <w:szCs w:val="20"/>
+              </w:rPr>
+              <w:t xml:space="preserve">    </w:t>
+            </w:r>
+            <w:r>
+              <w:rPr>
+                <w:rFonts w:ascii="DejaVu Sans Mono" w:hAnsi="DejaVu Sans Mono"/>
+                <w:sz w:val="20"/>
+                <w:szCs w:val="20"/>
+              </w:rPr>
+              <w:t>pool = ThreadPool(threads_count)</w:t>
+            </w:r>
+          </w:p>
+          <w:p>
+            <w:pPr>
+              <w:pStyle w:val="TableContents"/>
+              <w:rPr>
+                <w:rFonts w:ascii="DejaVu Sans Mono" w:hAnsi="DejaVu Sans Mono"/>
+                <w:sz w:val="20"/>
+                <w:szCs w:val="20"/>
+              </w:rPr>
+            </w:pPr>
+            <w:r>
+              <w:rPr>
+                <w:rFonts w:ascii="DejaVu Sans Mono" w:hAnsi="DejaVu Sans Mono"/>
+                <w:sz w:val="20"/>
+                <w:szCs w:val="20"/>
+              </w:rPr>
+              <w:t xml:space="preserve">    </w:t>
+            </w:r>
+            <w:r>
+              <w:rPr>
+                <w:rFonts w:ascii="DejaVu Sans Mono" w:hAnsi="DejaVu Sans Mono"/>
+                <w:sz w:val="20"/>
+                <w:szCs w:val="20"/>
+              </w:rPr>
+              <w:t>pool.map(download_file, file_urls)</w:t>
+            </w:r>
+          </w:p>
+          <w:p>
+            <w:pPr>
+              <w:pStyle w:val="TableContents"/>
+              <w:rPr>
+                <w:rFonts w:ascii="DejaVu Sans Mono" w:hAnsi="DejaVu Sans Mono"/>
+                <w:sz w:val="20"/>
+                <w:szCs w:val="20"/>
+              </w:rPr>
+            </w:pPr>
+            <w:r>
+              <w:rPr>
+                <w:rFonts w:ascii="DejaVu Sans Mono" w:hAnsi="DejaVu Sans Mono"/>
+                <w:sz w:val="20"/>
+                <w:szCs w:val="20"/>
+              </w:rPr>
+              <w:t xml:space="preserve">    </w:t>
+            </w:r>
+            <w:r>
+              <w:rPr>
+                <w:rFonts w:ascii="DejaVu Sans Mono" w:hAnsi="DejaVu Sans Mono"/>
+                <w:sz w:val="20"/>
+                <w:szCs w:val="20"/>
+              </w:rPr>
+              <w:t>pool.close()</w:t>
+            </w:r>
+          </w:p>
+          <w:p>
+            <w:pPr>
+              <w:pStyle w:val="TableContents"/>
+              <w:rPr>
+                <w:rFonts w:ascii="DejaVu Sans Mono" w:hAnsi="DejaVu Sans Mono"/>
+                <w:sz w:val="20"/>
+                <w:szCs w:val="20"/>
+              </w:rPr>
+            </w:pPr>
+            <w:r>
+              <w:rPr>
+                <w:rFonts w:ascii="DejaVu Sans Mono" w:hAnsi="DejaVu Sans Mono"/>
+                <w:sz w:val="20"/>
+                <w:szCs w:val="20"/>
+              </w:rPr>
+              <w:t xml:space="preserve">    </w:t>
+            </w:r>
+            <w:r>
+              <w:rPr>
+                <w:rFonts w:ascii="DejaVu Sans Mono" w:hAnsi="DejaVu Sans Mono"/>
+                <w:sz w:val="20"/>
+                <w:szCs w:val="20"/>
+              </w:rPr>
+              <w:t>pool.join()</w:t>
+            </w:r>
+          </w:p>
+          <w:p>
+            <w:pPr>
+              <w:pStyle w:val="TableContents"/>
+              <w:rPr>
+                <w:rFonts w:ascii="DejaVu Sans Mono" w:hAnsi="DejaVu Sans Mono"/>
+                <w:sz w:val="20"/>
+                <w:szCs w:val="20"/>
+              </w:rPr>
+            </w:pPr>
+            <w:r>
+              <w:rPr>
+                <w:rFonts w:ascii="DejaVu Sans Mono" w:hAnsi="DejaVu Sans Mono"/>
+                <w:sz w:val="20"/>
+                <w:szCs w:val="20"/>
+              </w:rPr>
+            </w:r>
+          </w:p>
+          <w:p>
+            <w:pPr>
+              <w:pStyle w:val="TableContents"/>
+              <w:rPr>
+                <w:rFonts w:ascii="DejaVu Sans Mono" w:hAnsi="DejaVu Sans Mono"/>
+                <w:sz w:val="20"/>
+                <w:szCs w:val="20"/>
+              </w:rPr>
+            </w:pPr>
+            <w:r>
+              <w:rPr>
+                <w:rFonts w:ascii="DejaVu Sans Mono" w:hAnsi="DejaVu Sans Mono"/>
+                <w:sz w:val="20"/>
+                <w:szCs w:val="20"/>
+              </w:rPr>
+            </w:r>
+          </w:p>
+          <w:p>
+            <w:pPr>
+              <w:pStyle w:val="TableContents"/>
+              <w:rPr>
+                <w:rFonts w:ascii="DejaVu Sans Mono" w:hAnsi="DejaVu Sans Mono"/>
+                <w:sz w:val="20"/>
+                <w:szCs w:val="20"/>
+              </w:rPr>
+            </w:pPr>
+            <w:r>
+              <w:rPr>
+                <w:rFonts w:ascii="DejaVu Sans Mono" w:hAnsi="DejaVu Sans Mono"/>
+                <w:sz w:val="20"/>
+                <w:szCs w:val="20"/>
+              </w:rPr>
+              <w:t>if __name__ == "__main__":</w:t>
+            </w:r>
+          </w:p>
+          <w:p>
+            <w:pPr>
+              <w:pStyle w:val="TableContents"/>
+              <w:rPr>
+                <w:rFonts w:ascii="DejaVu Sans Mono" w:hAnsi="DejaVu Sans Mono"/>
+                <w:sz w:val="20"/>
+                <w:szCs w:val="20"/>
+              </w:rPr>
+            </w:pPr>
+            <w:r>
+              <w:rPr>
+                <w:rFonts w:ascii="DejaVu Sans Mono" w:hAnsi="DejaVu Sans Mono"/>
+                <w:sz w:val="20"/>
+                <w:szCs w:val="20"/>
+              </w:rPr>
+              <w:t xml:space="preserve">    </w:t>
+            </w:r>
+            <w:r>
+              <w:rPr>
+                <w:rFonts w:ascii="DejaVu Sans Mono" w:hAnsi="DejaVu Sans Mono"/>
+                <w:sz w:val="20"/>
+                <w:szCs w:val="20"/>
+              </w:rPr>
+              <w:t>urls = [</w:t>
+            </w:r>
+          </w:p>
+          <w:p>
+            <w:pPr>
+              <w:pStyle w:val="TableContents"/>
+              <w:rPr>
+                <w:rFonts w:ascii="DejaVu Sans Mono" w:hAnsi="DejaVu Sans Mono"/>
+                <w:sz w:val="20"/>
+                <w:szCs w:val="20"/>
+              </w:rPr>
+            </w:pPr>
+            <w:r>
+              <w:rPr>
+                <w:rFonts w:ascii="DejaVu Sans Mono" w:hAnsi="DejaVu Sans Mono"/>
+                <w:sz w:val="20"/>
+                <w:szCs w:val="20"/>
+              </w:rPr>
+              <w:t xml:space="preserve">        </w:t>
+            </w:r>
+            <w:r>
+              <w:rPr>
+                <w:rFonts w:ascii="DejaVu Sans Mono" w:hAnsi="DejaVu Sans Mono"/>
+                <w:sz w:val="20"/>
+                <w:szCs w:val="20"/>
+              </w:rPr>
+              <w:t>"http://127.0.0.1:8000/1.png",</w:t>
+            </w:r>
+          </w:p>
+          <w:p>
+            <w:pPr>
+              <w:pStyle w:val="TableContents"/>
+              <w:rPr>
+                <w:rFonts w:ascii="DejaVu Sans Mono" w:hAnsi="DejaVu Sans Mono"/>
+                <w:sz w:val="20"/>
+                <w:szCs w:val="20"/>
+              </w:rPr>
+            </w:pPr>
+            <w:r>
+              <w:rPr>
+                <w:rFonts w:ascii="DejaVu Sans Mono" w:hAnsi="DejaVu Sans Mono"/>
+                <w:sz w:val="20"/>
+                <w:szCs w:val="20"/>
+              </w:rPr>
+              <w:t xml:space="preserve">        </w:t>
+            </w:r>
+            <w:r>
+              <w:rPr>
+                <w:rFonts w:ascii="DejaVu Sans Mono" w:hAnsi="DejaVu Sans Mono"/>
+                <w:sz w:val="20"/>
+                <w:szCs w:val="20"/>
+              </w:rPr>
+              <w:t>"http://127.0.0.1:8000/2.png",</w:t>
+            </w:r>
+          </w:p>
+          <w:p>
+            <w:pPr>
+              <w:pStyle w:val="TableContents"/>
+              <w:rPr>
+                <w:rFonts w:ascii="DejaVu Sans Mono" w:hAnsi="DejaVu Sans Mono"/>
+                <w:sz w:val="20"/>
+                <w:szCs w:val="20"/>
+              </w:rPr>
+            </w:pPr>
+            <w:r>
+              <w:rPr>
+                <w:rFonts w:ascii="DejaVu Sans Mono" w:hAnsi="DejaVu Sans Mono"/>
+                <w:sz w:val="20"/>
+                <w:szCs w:val="20"/>
+              </w:rPr>
+              <w:t xml:space="preserve">        </w:t>
+            </w:r>
+            <w:r>
+              <w:rPr>
+                <w:rFonts w:ascii="DejaVu Sans Mono" w:hAnsi="DejaVu Sans Mono"/>
+                <w:sz w:val="20"/>
+                <w:szCs w:val="20"/>
+              </w:rPr>
+              <w:t>"http://127.0.0.1:8000/3.png"</w:t>
+            </w:r>
+          </w:p>
+          <w:p>
+            <w:pPr>
+              <w:pStyle w:val="TableContents"/>
+              <w:rPr>
+                <w:rFonts w:ascii="DejaVu Sans Mono" w:hAnsi="DejaVu Sans Mono"/>
+                <w:sz w:val="20"/>
+                <w:szCs w:val="20"/>
+              </w:rPr>
+            </w:pPr>
+            <w:r>
+              <w:rPr>
+                <w:rFonts w:ascii="DejaVu Sans Mono" w:hAnsi="DejaVu Sans Mono"/>
+                <w:sz w:val="20"/>
+                <w:szCs w:val="20"/>
+              </w:rPr>
+              <w:t xml:space="preserve">    </w:t>
+            </w:r>
+            <w:r>
+              <w:rPr>
+                <w:rFonts w:ascii="DejaVu Sans Mono" w:hAnsi="DejaVu Sans Mono"/>
+                <w:sz w:val="20"/>
+                <w:szCs w:val="20"/>
+              </w:rPr>
+              <w:t>]</w:t>
+            </w:r>
+          </w:p>
+          <w:p>
+            <w:pPr>
+              <w:pStyle w:val="TableContents"/>
+              <w:rPr>
+                <w:rFonts w:ascii="DejaVu Sans Mono" w:hAnsi="DejaVu Sans Mono"/>
+                <w:sz w:val="20"/>
+                <w:szCs w:val="20"/>
+              </w:rPr>
+            </w:pPr>
+            <w:r>
+              <w:rPr>
+                <w:rFonts w:ascii="DejaVu Sans Mono" w:hAnsi="DejaVu Sans Mono"/>
+                <w:sz w:val="20"/>
+                <w:szCs w:val="20"/>
+              </w:rPr>
+              <w:t xml:space="preserve">    </w:t>
+            </w:r>
+            <w:r>
+              <w:rPr>
+                <w:rFonts w:ascii="DejaVu Sans Mono" w:hAnsi="DejaVu Sans Mono"/>
+                <w:sz w:val="20"/>
+                <w:szCs w:val="20"/>
+              </w:rPr>
+              <w:t>multi_download(urls, 2)</w:t>
+            </w:r>
+          </w:p>
+        </w:tc>
+      </w:tr>
+    </w:tbl>
+    <w:p>
+      <w:pPr>
+        <w:pStyle w:val="Normal"/>
+        <w:rPr>
+          <w:rFonts w:ascii="DejaVu Sans Mono" w:hAnsi="DejaVu Sans Mono"/>
+          <w:sz w:val="20"/>
+          <w:szCs w:val="20"/>
+        </w:rPr>
+      </w:pPr>
+      <w:r>
+        <w:rPr>
+          <w:rFonts w:ascii="DejaVu Sans Mono" w:hAnsi="DejaVu Sans Mono"/>
+          <w:sz w:val="20"/>
+          <w:szCs w:val="20"/>
+        </w:rPr>
+      </w:r>
+      <w:r>
+        <w:br w:type="page"/>
+      </w:r>
+    </w:p>
+    <w:p>
+      <w:pPr>
+        <w:pStyle w:val="Normal"/>
+        <w:rPr>
+          <w:rFonts w:ascii="DejaVu Sans Mono" w:hAnsi="DejaVu Sans Mono"/>
+          <w:sz w:val="20"/>
+          <w:szCs w:val="20"/>
+        </w:rPr>
+      </w:pPr>
+      <w:r>
+        <w:rPr>
+          <w:rFonts w:ascii="DejaVu Sans Mono" w:hAnsi="DejaVu Sans Mono"/>
+          <w:sz w:val="20"/>
+          <w:szCs w:val="20"/>
+        </w:rPr>
+        <w:t>Написать скрипт, который принимает список изображений и создаёт их миниатюры (thumbnail) размером 50x50. Обрабатывать изображения параллельно в несколько процессов.</w:t>
+      </w:r>
+    </w:p>
+    <w:p>
+      <w:pPr>
+        <w:pStyle w:val="Normal"/>
+        <w:rPr>
+          <w:rFonts w:ascii="DejaVu Sans Mono" w:hAnsi="DejaVu Sans Mono"/>
+          <w:sz w:val="20"/>
+          <w:szCs w:val="20"/>
+        </w:rPr>
+      </w:pPr>
+      <w:r>
+        <w:rPr>
+          <w:rFonts w:ascii="DejaVu Sans Mono" w:hAnsi="DejaVu Sans Mono"/>
+          <w:sz w:val="20"/>
+          <w:szCs w:val="20"/>
+        </w:rPr>
+      </w:r>
+    </w:p>
+    <w:tbl>
+      <w:tblPr>
+        <w:tblW w:w="10466" w:type="dxa"/>
+        <w:jc w:val="left"/>
+        <w:tblInd w:w="55" w:type="dxa"/>
+        <w:tblBorders>
+          <w:top w:val="single" w:sz="2" w:space="0" w:color="000000"/>
+          <w:left w:val="single" w:sz="2" w:space="0" w:color="000000"/>
+          <w:bottom w:val="single" w:sz="2" w:space="0" w:color="000000"/>
+          <w:right w:val="single" w:sz="2" w:space="0" w:color="000000"/>
+          <w:insideH w:val="single" w:sz="2" w:space="0" w:color="000000"/>
+          <w:insideV w:val="single" w:sz="2" w:space="0" w:color="000000"/>
+        </w:tblBorders>
+        <w:tblCellMar>
+          <w:top w:w="55" w:type="dxa"/>
+          <w:left w:w="54" w:type="dxa"/>
+          <w:bottom w:w="55" w:type="dxa"/>
+          <w:right w:w="55" w:type="dxa"/>
+        </w:tblCellMar>
+      </w:tblPr>
+      <w:tblGrid>
+        <w:gridCol w:w="10466"/>
+      </w:tblGrid>
+      <w:tr>
+        <w:trPr/>
+        <w:tc>
+          <w:tcPr>
+            <w:tcW w:w="10466" w:type="dxa"/>
+            <w:tcBorders>
+              <w:top w:val="single" w:sz="2" w:space="0" w:color="000000"/>
+              <w:left w:val="single" w:sz="2" w:space="0" w:color="000000"/>
+              <w:bottom w:val="single" w:sz="2" w:space="0" w:color="000000"/>
+              <w:right w:val="single" w:sz="2" w:space="0" w:color="000000"/>
+              <w:insideH w:val="single" w:sz="2" w:space="0" w:color="000000"/>
+              <w:insideV w:val="single" w:sz="2" w:space="0" w:color="000000"/>
+            </w:tcBorders>
+            <w:shd w:fill="auto" w:val="clear"/>
+            <w:tcMar>
+              <w:left w:w="54" w:type="dxa"/>
+            </w:tcMar>
+          </w:tcPr>
+          <w:p>
+            <w:pPr>
+              <w:pStyle w:val="TableContents"/>
+              <w:rPr>
+                <w:rFonts w:ascii="DejaVu Sans Mono" w:hAnsi="DejaVu Sans Mono"/>
+                <w:sz w:val="20"/>
+                <w:szCs w:val="20"/>
+              </w:rPr>
+            </w:pPr>
+            <w:r>
+              <w:rPr>
+                <w:rFonts w:ascii="DejaVu Sans Mono" w:hAnsi="DejaVu Sans Mono"/>
+                <w:sz w:val="20"/>
+                <w:szCs w:val="20"/>
+              </w:rPr>
+              <w:t>import os</w:t>
+            </w:r>
+          </w:p>
+          <w:p>
+            <w:pPr>
+              <w:pStyle w:val="TableContents"/>
+              <w:rPr>
+                <w:rFonts w:ascii="DejaVu Sans Mono" w:hAnsi="DejaVu Sans Mono"/>
+                <w:sz w:val="20"/>
+                <w:szCs w:val="20"/>
+              </w:rPr>
+            </w:pPr>
+            <w:r>
+              <w:rPr>
+                <w:rFonts w:ascii="DejaVu Sans Mono" w:hAnsi="DejaVu Sans Mono"/>
+                <w:sz w:val="20"/>
+                <w:szCs w:val="20"/>
+              </w:rPr>
+            </w:r>
+          </w:p>
+          <w:p>
+            <w:pPr>
+              <w:pStyle w:val="TableContents"/>
+              <w:rPr>
+                <w:rFonts w:ascii="DejaVu Sans Mono" w:hAnsi="DejaVu Sans Mono"/>
+                <w:sz w:val="20"/>
+                <w:szCs w:val="20"/>
+              </w:rPr>
+            </w:pPr>
+            <w:r>
+              <w:rPr>
+                <w:rFonts w:ascii="DejaVu Sans Mono" w:hAnsi="DejaVu Sans Mono"/>
+                <w:sz w:val="20"/>
+                <w:szCs w:val="20"/>
+              </w:rPr>
+              <w:t>from PIL import Image</w:t>
+            </w:r>
+          </w:p>
+          <w:p>
+            <w:pPr>
+              <w:pStyle w:val="TableContents"/>
+              <w:rPr>
+                <w:rFonts w:ascii="DejaVu Sans Mono" w:hAnsi="DejaVu Sans Mono"/>
+                <w:sz w:val="20"/>
+                <w:szCs w:val="20"/>
+              </w:rPr>
+            </w:pPr>
+            <w:r>
+              <w:rPr>
+                <w:rFonts w:ascii="DejaVu Sans Mono" w:hAnsi="DejaVu Sans Mono"/>
+                <w:sz w:val="20"/>
+                <w:szCs w:val="20"/>
+              </w:rPr>
+              <w:t>from multiprocessing import Pool</w:t>
+            </w:r>
+          </w:p>
+          <w:p>
+            <w:pPr>
+              <w:pStyle w:val="TableContents"/>
+              <w:rPr>
+                <w:rFonts w:ascii="DejaVu Sans Mono" w:hAnsi="DejaVu Sans Mono"/>
+                <w:sz w:val="20"/>
+                <w:szCs w:val="20"/>
+              </w:rPr>
+            </w:pPr>
+            <w:r>
+              <w:rPr>
+                <w:rFonts w:ascii="DejaVu Sans Mono" w:hAnsi="DejaVu Sans Mono"/>
+                <w:sz w:val="20"/>
+                <w:szCs w:val="20"/>
+              </w:rPr>
+            </w:r>
+          </w:p>
+          <w:p>
+            <w:pPr>
+              <w:pStyle w:val="TableContents"/>
+              <w:rPr>
+                <w:rFonts w:ascii="DejaVu Sans Mono" w:hAnsi="DejaVu Sans Mono"/>
+                <w:sz w:val="20"/>
+                <w:szCs w:val="20"/>
+              </w:rPr>
+            </w:pPr>
+            <w:r>
+              <w:rPr>
+                <w:rFonts w:ascii="DejaVu Sans Mono" w:hAnsi="DejaVu Sans Mono"/>
+                <w:sz w:val="20"/>
+                <w:szCs w:val="20"/>
+              </w:rPr>
+            </w:r>
+          </w:p>
+          <w:p>
+            <w:pPr>
+              <w:pStyle w:val="TableContents"/>
+              <w:rPr>
+                <w:rFonts w:ascii="DejaVu Sans Mono" w:hAnsi="DejaVu Sans Mono"/>
+                <w:sz w:val="20"/>
+                <w:szCs w:val="20"/>
+              </w:rPr>
+            </w:pPr>
+            <w:r>
+              <w:rPr>
+                <w:rFonts w:ascii="DejaVu Sans Mono" w:hAnsi="DejaVu Sans Mono"/>
+                <w:sz w:val="20"/>
+                <w:szCs w:val="20"/>
+              </w:rPr>
+              <w:t>def create_thumbnail(img_path):</w:t>
+            </w:r>
+          </w:p>
+          <w:p>
+            <w:pPr>
+              <w:pStyle w:val="TableContents"/>
+              <w:rPr>
+                <w:rFonts w:ascii="DejaVu Sans Mono" w:hAnsi="DejaVu Sans Mono"/>
+                <w:sz w:val="20"/>
+                <w:szCs w:val="20"/>
+              </w:rPr>
+            </w:pPr>
+            <w:r>
+              <w:rPr>
+                <w:rFonts w:ascii="DejaVu Sans Mono" w:hAnsi="DejaVu Sans Mono"/>
+                <w:sz w:val="20"/>
+                <w:szCs w:val="20"/>
+              </w:rPr>
+              <w:t xml:space="preserve">    </w:t>
+            </w:r>
+            <w:r>
+              <w:rPr>
+                <w:rFonts w:ascii="DejaVu Sans Mono" w:hAnsi="DejaVu Sans Mono"/>
+                <w:sz w:val="20"/>
+                <w:szCs w:val="20"/>
+              </w:rPr>
+              <w:t>img = Image.open(img_path)</w:t>
+            </w:r>
+          </w:p>
+          <w:p>
+            <w:pPr>
+              <w:pStyle w:val="TableContents"/>
+              <w:rPr>
+                <w:rFonts w:ascii="DejaVu Sans Mono" w:hAnsi="DejaVu Sans Mono"/>
+                <w:sz w:val="20"/>
+                <w:szCs w:val="20"/>
+              </w:rPr>
+            </w:pPr>
+            <w:r>
+              <w:rPr>
+                <w:rFonts w:ascii="DejaVu Sans Mono" w:hAnsi="DejaVu Sans Mono"/>
+                <w:sz w:val="20"/>
+                <w:szCs w:val="20"/>
+              </w:rPr>
+              <w:t xml:space="preserve">    </w:t>
+            </w:r>
+            <w:r>
+              <w:rPr>
+                <w:rFonts w:ascii="DejaVu Sans Mono" w:hAnsi="DejaVu Sans Mono"/>
+                <w:sz w:val="20"/>
+                <w:szCs w:val="20"/>
+              </w:rPr>
+              <w:t>img.thumbnail((50, 50), Image.ANTIALIAS)</w:t>
+            </w:r>
+          </w:p>
+          <w:p>
+            <w:pPr>
+              <w:pStyle w:val="TableContents"/>
+              <w:rPr>
+                <w:rFonts w:ascii="DejaVu Sans Mono" w:hAnsi="DejaVu Sans Mono"/>
+                <w:sz w:val="20"/>
+                <w:szCs w:val="20"/>
+              </w:rPr>
+            </w:pPr>
+            <w:r>
+              <w:rPr>
+                <w:rFonts w:ascii="DejaVu Sans Mono" w:hAnsi="DejaVu Sans Mono"/>
+                <w:sz w:val="20"/>
+                <w:szCs w:val="20"/>
+              </w:rPr>
+              <w:t xml:space="preserve">    </w:t>
+            </w:r>
+            <w:r>
+              <w:rPr>
+                <w:rFonts w:ascii="DejaVu Sans Mono" w:hAnsi="DejaVu Sans Mono"/>
+                <w:sz w:val="20"/>
+                <w:szCs w:val="20"/>
+              </w:rPr>
+              <w:t>folder, img_name = os.path.split(img_path)</w:t>
+            </w:r>
+          </w:p>
+          <w:p>
+            <w:pPr>
+              <w:pStyle w:val="TableContents"/>
+              <w:rPr>
+                <w:rFonts w:ascii="DejaVu Sans Mono" w:hAnsi="DejaVu Sans Mono"/>
+                <w:sz w:val="20"/>
+                <w:szCs w:val="20"/>
+              </w:rPr>
+            </w:pPr>
+            <w:r>
+              <w:rPr>
+                <w:rFonts w:ascii="DejaVu Sans Mono" w:hAnsi="DejaVu Sans Mono"/>
+                <w:sz w:val="20"/>
+                <w:szCs w:val="20"/>
+              </w:rPr>
+              <w:t xml:space="preserve">    </w:t>
+            </w:r>
+            <w:r>
+              <w:rPr>
+                <w:rFonts w:ascii="DejaVu Sans Mono" w:hAnsi="DejaVu Sans Mono"/>
+                <w:sz w:val="20"/>
+                <w:szCs w:val="20"/>
+              </w:rPr>
+              <w:t>thumbnail_name = "thumbnail_{0}".format(img_name)</w:t>
+            </w:r>
+          </w:p>
+          <w:p>
+            <w:pPr>
+              <w:pStyle w:val="TableContents"/>
+              <w:rPr>
+                <w:rFonts w:ascii="DejaVu Sans Mono" w:hAnsi="DejaVu Sans Mono"/>
+                <w:sz w:val="20"/>
+                <w:szCs w:val="20"/>
+              </w:rPr>
+            </w:pPr>
+            <w:r>
+              <w:rPr>
+                <w:rFonts w:ascii="DejaVu Sans Mono" w:hAnsi="DejaVu Sans Mono"/>
+                <w:sz w:val="20"/>
+                <w:szCs w:val="20"/>
+              </w:rPr>
+              <w:t xml:space="preserve">    </w:t>
+            </w:r>
+            <w:r>
+              <w:rPr>
+                <w:rFonts w:ascii="DejaVu Sans Mono" w:hAnsi="DejaVu Sans Mono"/>
+                <w:sz w:val="20"/>
+                <w:szCs w:val="20"/>
+              </w:rPr>
+              <w:t>thumbnail_path = os.path.join(folder, thumbnail_name)</w:t>
+            </w:r>
+          </w:p>
+          <w:p>
+            <w:pPr>
+              <w:pStyle w:val="TableContents"/>
+              <w:rPr>
+                <w:rFonts w:ascii="DejaVu Sans Mono" w:hAnsi="DejaVu Sans Mono"/>
+                <w:sz w:val="20"/>
+                <w:szCs w:val="20"/>
+              </w:rPr>
+            </w:pPr>
+            <w:r>
+              <w:rPr>
+                <w:rFonts w:ascii="DejaVu Sans Mono" w:hAnsi="DejaVu Sans Mono"/>
+                <w:sz w:val="20"/>
+                <w:szCs w:val="20"/>
+              </w:rPr>
+              <w:t xml:space="preserve">    </w:t>
+            </w:r>
+            <w:r>
+              <w:rPr>
+                <w:rFonts w:ascii="DejaVu Sans Mono" w:hAnsi="DejaVu Sans Mono"/>
+                <w:sz w:val="20"/>
+                <w:szCs w:val="20"/>
+              </w:rPr>
+              <w:t>img.save(thumbnail_path)</w:t>
+            </w:r>
+          </w:p>
+          <w:p>
+            <w:pPr>
+              <w:pStyle w:val="TableContents"/>
+              <w:rPr>
+                <w:rFonts w:ascii="DejaVu Sans Mono" w:hAnsi="DejaVu Sans Mono"/>
+                <w:sz w:val="20"/>
+                <w:szCs w:val="20"/>
+              </w:rPr>
+            </w:pPr>
+            <w:r>
+              <w:rPr>
+                <w:rFonts w:ascii="DejaVu Sans Mono" w:hAnsi="DejaVu Sans Mono"/>
+                <w:sz w:val="20"/>
+                <w:szCs w:val="20"/>
+              </w:rPr>
+            </w:r>
+          </w:p>
+          <w:p>
+            <w:pPr>
+              <w:pStyle w:val="TableContents"/>
+              <w:rPr>
+                <w:rFonts w:ascii="DejaVu Sans Mono" w:hAnsi="DejaVu Sans Mono"/>
+                <w:sz w:val="20"/>
+                <w:szCs w:val="20"/>
+              </w:rPr>
+            </w:pPr>
+            <w:r>
+              <w:rPr>
+                <w:rFonts w:ascii="DejaVu Sans Mono" w:hAnsi="DejaVu Sans Mono"/>
+                <w:sz w:val="20"/>
+                <w:szCs w:val="20"/>
+              </w:rPr>
+            </w:r>
+          </w:p>
+          <w:p>
+            <w:pPr>
+              <w:pStyle w:val="TableContents"/>
+              <w:rPr>
+                <w:rFonts w:ascii="DejaVu Sans Mono" w:hAnsi="DejaVu Sans Mono"/>
+                <w:sz w:val="20"/>
+                <w:szCs w:val="20"/>
+              </w:rPr>
+            </w:pPr>
+            <w:r>
+              <w:rPr>
+                <w:rFonts w:ascii="DejaVu Sans Mono" w:hAnsi="DejaVu Sans Mono"/>
+                <w:sz w:val="20"/>
+                <w:szCs w:val="20"/>
+              </w:rPr>
+              <w:t>def create_thumbnails(imgs, processes_count):</w:t>
+            </w:r>
+          </w:p>
+          <w:p>
+            <w:pPr>
+              <w:pStyle w:val="TableContents"/>
+              <w:rPr>
+                <w:rFonts w:ascii="DejaVu Sans Mono" w:hAnsi="DejaVu Sans Mono"/>
+                <w:sz w:val="20"/>
+                <w:szCs w:val="20"/>
+              </w:rPr>
+            </w:pPr>
+            <w:r>
+              <w:rPr>
+                <w:rFonts w:ascii="DejaVu Sans Mono" w:hAnsi="DejaVu Sans Mono"/>
+                <w:sz w:val="20"/>
+                <w:szCs w:val="20"/>
+              </w:rPr>
+              <w:t xml:space="preserve">    </w:t>
+            </w:r>
+            <w:r>
+              <w:rPr>
+                <w:rFonts w:ascii="DejaVu Sans Mono" w:hAnsi="DejaVu Sans Mono"/>
+                <w:sz w:val="20"/>
+                <w:szCs w:val="20"/>
+              </w:rPr>
+              <w:t>pool = Pool(processes_count)</w:t>
+            </w:r>
+          </w:p>
+          <w:p>
+            <w:pPr>
+              <w:pStyle w:val="TableContents"/>
+              <w:rPr>
+                <w:rFonts w:ascii="DejaVu Sans Mono" w:hAnsi="DejaVu Sans Mono"/>
+                <w:sz w:val="20"/>
+                <w:szCs w:val="20"/>
+              </w:rPr>
+            </w:pPr>
+            <w:r>
+              <w:rPr>
+                <w:rFonts w:ascii="DejaVu Sans Mono" w:hAnsi="DejaVu Sans Mono"/>
+                <w:sz w:val="20"/>
+                <w:szCs w:val="20"/>
+              </w:rPr>
+              <w:t xml:space="preserve">    </w:t>
+            </w:r>
+            <w:r>
+              <w:rPr>
+                <w:rFonts w:ascii="DejaVu Sans Mono" w:hAnsi="DejaVu Sans Mono"/>
+                <w:sz w:val="20"/>
+                <w:szCs w:val="20"/>
+              </w:rPr>
+              <w:t>pool.map(create_thumbnail, imgs)</w:t>
+            </w:r>
+          </w:p>
+          <w:p>
+            <w:pPr>
+              <w:pStyle w:val="TableContents"/>
+              <w:rPr>
+                <w:rFonts w:ascii="DejaVu Sans Mono" w:hAnsi="DejaVu Sans Mono"/>
+                <w:sz w:val="20"/>
+                <w:szCs w:val="20"/>
+              </w:rPr>
+            </w:pPr>
+            <w:r>
+              <w:rPr>
+                <w:rFonts w:ascii="DejaVu Sans Mono" w:hAnsi="DejaVu Sans Mono"/>
+                <w:sz w:val="20"/>
+                <w:szCs w:val="20"/>
+              </w:rPr>
+              <w:t xml:space="preserve">    </w:t>
+            </w:r>
+            <w:r>
+              <w:rPr>
+                <w:rFonts w:ascii="DejaVu Sans Mono" w:hAnsi="DejaVu Sans Mono"/>
+                <w:sz w:val="20"/>
+                <w:szCs w:val="20"/>
+              </w:rPr>
+              <w:t>pool.close()</w:t>
+            </w:r>
+          </w:p>
+          <w:p>
+            <w:pPr>
+              <w:pStyle w:val="TableContents"/>
+              <w:rPr>
+                <w:rFonts w:ascii="DejaVu Sans Mono" w:hAnsi="DejaVu Sans Mono"/>
+                <w:sz w:val="20"/>
+                <w:szCs w:val="20"/>
+              </w:rPr>
+            </w:pPr>
+            <w:r>
+              <w:rPr>
+                <w:rFonts w:ascii="DejaVu Sans Mono" w:hAnsi="DejaVu Sans Mono"/>
+                <w:sz w:val="20"/>
+                <w:szCs w:val="20"/>
+              </w:rPr>
+              <w:t xml:space="preserve">    </w:t>
+            </w:r>
+            <w:r>
+              <w:rPr>
+                <w:rFonts w:ascii="DejaVu Sans Mono" w:hAnsi="DejaVu Sans Mono"/>
+                <w:sz w:val="20"/>
+                <w:szCs w:val="20"/>
+              </w:rPr>
+              <w:t>pool.join()</w:t>
+            </w:r>
+          </w:p>
+          <w:p>
+            <w:pPr>
+              <w:pStyle w:val="TableContents"/>
+              <w:rPr>
+                <w:rFonts w:ascii="DejaVu Sans Mono" w:hAnsi="DejaVu Sans Mono"/>
+                <w:sz w:val="20"/>
+                <w:szCs w:val="20"/>
+              </w:rPr>
+            </w:pPr>
+            <w:r>
+              <w:rPr>
+                <w:rFonts w:ascii="DejaVu Sans Mono" w:hAnsi="DejaVu Sans Mono"/>
+                <w:sz w:val="20"/>
+                <w:szCs w:val="20"/>
+              </w:rPr>
+            </w:r>
+          </w:p>
+          <w:p>
+            <w:pPr>
+              <w:pStyle w:val="TableContents"/>
+              <w:rPr>
+                <w:rFonts w:ascii="DejaVu Sans Mono" w:hAnsi="DejaVu Sans Mono"/>
+                <w:sz w:val="20"/>
+                <w:szCs w:val="20"/>
+              </w:rPr>
+            </w:pPr>
+            <w:r>
+              <w:rPr>
+                <w:rFonts w:ascii="DejaVu Sans Mono" w:hAnsi="DejaVu Sans Mono"/>
+                <w:sz w:val="20"/>
+                <w:szCs w:val="20"/>
+              </w:rPr>
+            </w:r>
+          </w:p>
+          <w:p>
+            <w:pPr>
+              <w:pStyle w:val="TableContents"/>
+              <w:rPr>
+                <w:rFonts w:ascii="DejaVu Sans Mono" w:hAnsi="DejaVu Sans Mono"/>
+                <w:sz w:val="20"/>
+                <w:szCs w:val="20"/>
+              </w:rPr>
+            </w:pPr>
+            <w:r>
+              <w:rPr>
+                <w:rFonts w:ascii="DejaVu Sans Mono" w:hAnsi="DejaVu Sans Mono"/>
+                <w:sz w:val="20"/>
+                <w:szCs w:val="20"/>
+              </w:rPr>
+              <w:t>if __name__ == "__main__":</w:t>
+            </w:r>
+          </w:p>
+          <w:p>
+            <w:pPr>
+              <w:pStyle w:val="TableContents"/>
+              <w:rPr>
+                <w:rFonts w:ascii="DejaVu Sans Mono" w:hAnsi="DejaVu Sans Mono"/>
+                <w:sz w:val="20"/>
+                <w:szCs w:val="20"/>
+              </w:rPr>
+            </w:pPr>
+            <w:r>
+              <w:rPr>
+                <w:rFonts w:ascii="DejaVu Sans Mono" w:hAnsi="DejaVu Sans Mono"/>
+                <w:sz w:val="20"/>
+                <w:szCs w:val="20"/>
+              </w:rPr>
+              <w:t xml:space="preserve">    </w:t>
+            </w:r>
+            <w:r>
+              <w:rPr>
+                <w:rFonts w:ascii="DejaVu Sans Mono" w:hAnsi="DejaVu Sans Mono"/>
+                <w:sz w:val="20"/>
+                <w:szCs w:val="20"/>
+              </w:rPr>
+              <w:t>imgs = [</w:t>
+            </w:r>
+          </w:p>
+          <w:p>
+            <w:pPr>
+              <w:pStyle w:val="TableContents"/>
+              <w:rPr>
+                <w:rFonts w:ascii="DejaVu Sans Mono" w:hAnsi="DejaVu Sans Mono"/>
+                <w:sz w:val="20"/>
+                <w:szCs w:val="20"/>
+              </w:rPr>
+            </w:pPr>
+            <w:r>
+              <w:rPr>
+                <w:rFonts w:ascii="DejaVu Sans Mono" w:hAnsi="DejaVu Sans Mono"/>
+                <w:sz w:val="20"/>
+                <w:szCs w:val="20"/>
+              </w:rPr>
+              <w:t xml:space="preserve">        </w:t>
+            </w:r>
+            <w:r>
+              <w:rPr>
+                <w:rFonts w:ascii="DejaVu Sans Mono" w:hAnsi="DejaVu Sans Mono"/>
+                <w:sz w:val="20"/>
+                <w:szCs w:val="20"/>
+              </w:rPr>
+              <w:t>"1.png",</w:t>
+            </w:r>
+          </w:p>
+          <w:p>
+            <w:pPr>
+              <w:pStyle w:val="TableContents"/>
+              <w:rPr>
+                <w:rFonts w:ascii="DejaVu Sans Mono" w:hAnsi="DejaVu Sans Mono"/>
+                <w:sz w:val="20"/>
+                <w:szCs w:val="20"/>
+              </w:rPr>
+            </w:pPr>
+            <w:r>
+              <w:rPr>
+                <w:rFonts w:ascii="DejaVu Sans Mono" w:hAnsi="DejaVu Sans Mono"/>
+                <w:sz w:val="20"/>
+                <w:szCs w:val="20"/>
+              </w:rPr>
+              <w:t xml:space="preserve">        </w:t>
+            </w:r>
+            <w:r>
+              <w:rPr>
+                <w:rFonts w:ascii="DejaVu Sans Mono" w:hAnsi="DejaVu Sans Mono"/>
+                <w:sz w:val="20"/>
+                <w:szCs w:val="20"/>
+              </w:rPr>
+              <w:t>"2.png",</w:t>
+            </w:r>
+          </w:p>
+          <w:p>
+            <w:pPr>
+              <w:pStyle w:val="TableContents"/>
+              <w:rPr>
+                <w:rFonts w:ascii="DejaVu Sans Mono" w:hAnsi="DejaVu Sans Mono"/>
+                <w:sz w:val="20"/>
+                <w:szCs w:val="20"/>
+              </w:rPr>
+            </w:pPr>
+            <w:r>
+              <w:rPr>
+                <w:rFonts w:ascii="DejaVu Sans Mono" w:hAnsi="DejaVu Sans Mono"/>
+                <w:sz w:val="20"/>
+                <w:szCs w:val="20"/>
+              </w:rPr>
+              <w:t xml:space="preserve">        </w:t>
+            </w:r>
+            <w:r>
+              <w:rPr>
+                <w:rFonts w:ascii="DejaVu Sans Mono" w:hAnsi="DejaVu Sans Mono"/>
+                <w:sz w:val="20"/>
+                <w:szCs w:val="20"/>
+              </w:rPr>
+              <w:t>"3.png"</w:t>
+            </w:r>
+          </w:p>
+          <w:p>
+            <w:pPr>
+              <w:pStyle w:val="TableContents"/>
+              <w:rPr>
+                <w:rFonts w:ascii="DejaVu Sans Mono" w:hAnsi="DejaVu Sans Mono"/>
+                <w:sz w:val="20"/>
+                <w:szCs w:val="20"/>
+              </w:rPr>
+            </w:pPr>
+            <w:r>
+              <w:rPr>
+                <w:rFonts w:ascii="DejaVu Sans Mono" w:hAnsi="DejaVu Sans Mono"/>
+                <w:sz w:val="20"/>
+                <w:szCs w:val="20"/>
+              </w:rPr>
+              <w:t xml:space="preserve">    </w:t>
+            </w:r>
+            <w:r>
+              <w:rPr>
+                <w:rFonts w:ascii="DejaVu Sans Mono" w:hAnsi="DejaVu Sans Mono"/>
+                <w:sz w:val="20"/>
+                <w:szCs w:val="20"/>
+              </w:rPr>
+              <w:t>]</w:t>
+            </w:r>
+          </w:p>
+          <w:p>
+            <w:pPr>
+              <w:pStyle w:val="TableContents"/>
+              <w:rPr>
+                <w:rFonts w:ascii="DejaVu Sans Mono" w:hAnsi="DejaVu Sans Mono"/>
+                <w:sz w:val="20"/>
+                <w:szCs w:val="20"/>
+              </w:rPr>
+            </w:pPr>
+            <w:r>
+              <w:rPr>
+                <w:rFonts w:ascii="DejaVu Sans Mono" w:hAnsi="DejaVu Sans Mono"/>
+                <w:sz w:val="20"/>
+                <w:szCs w:val="20"/>
+              </w:rPr>
+              <w:t xml:space="preserve">    </w:t>
+            </w:r>
+            <w:r>
+              <w:rPr>
+                <w:rFonts w:ascii="DejaVu Sans Mono" w:hAnsi="DejaVu Sans Mono"/>
+                <w:sz w:val="20"/>
+                <w:szCs w:val="20"/>
+              </w:rPr>
+              <w:t>create_thumbnails(imgs, 4)</w:t>
             </w:r>
           </w:p>
         </w:tc>
@@ -6792,6 +8144,870 @@
           <w:szCs w:val="20"/>
         </w:rPr>
         <w:t xml:space="preserve"> Каждая вершина попадает в очередь и извлекается из очереди только один раз, поэтому время работы с очередью составляет O(V). У каждой вершины перебираются все её связи (рёбра), таким образом общее количество операций над рёбрами равно 2E, а время на работу с рёбрами O(E). Общее время работы алгоритма составляет O(V+E).</w:t>
+      </w:r>
+    </w:p>
+    <w:p>
+      <w:pPr>
+        <w:pStyle w:val="Normal"/>
+        <w:rPr>
+          <w:rFonts w:ascii="DejaVu Sans Mono" w:hAnsi="DejaVu Sans Mono"/>
+          <w:sz w:val="20"/>
+          <w:szCs w:val="20"/>
+        </w:rPr>
+      </w:pPr>
+      <w:r>
+        <w:rPr>
+          <w:rFonts w:ascii="DejaVu Sans Mono" w:hAnsi="DejaVu Sans Mono"/>
+          <w:sz w:val="20"/>
+          <w:szCs w:val="20"/>
+        </w:rPr>
+      </w:r>
+    </w:p>
+    <w:tbl>
+      <w:tblPr>
+        <w:tblW w:w="10466" w:type="dxa"/>
+        <w:jc w:val="left"/>
+        <w:tblInd w:w="36" w:type="dxa"/>
+        <w:tblBorders>
+          <w:top w:val="single" w:sz="2" w:space="0" w:color="000001"/>
+          <w:left w:val="single" w:sz="2" w:space="0" w:color="000001"/>
+          <w:bottom w:val="single" w:sz="2" w:space="0" w:color="000001"/>
+          <w:right w:val="single" w:sz="2" w:space="0" w:color="000001"/>
+          <w:insideH w:val="single" w:sz="2" w:space="0" w:color="000001"/>
+          <w:insideV w:val="single" w:sz="2" w:space="0" w:color="000001"/>
+        </w:tblBorders>
+        <w:tblCellMar>
+          <w:top w:w="55" w:type="dxa"/>
+          <w:left w:w="30" w:type="dxa"/>
+          <w:bottom w:w="55" w:type="dxa"/>
+          <w:right w:w="55" w:type="dxa"/>
+        </w:tblCellMar>
+      </w:tblPr>
+      <w:tblGrid>
+        <w:gridCol w:w="10466"/>
+      </w:tblGrid>
+      <w:tr>
+        <w:trPr/>
+        <w:tc>
+          <w:tcPr>
+            <w:tcW w:w="10466" w:type="dxa"/>
+            <w:tcBorders>
+              <w:top w:val="single" w:sz="2" w:space="0" w:color="000001"/>
+              <w:left w:val="single" w:sz="2" w:space="0" w:color="000001"/>
+              <w:bottom w:val="single" w:sz="2" w:space="0" w:color="000001"/>
+              <w:right w:val="single" w:sz="2" w:space="0" w:color="000001"/>
+              <w:insideH w:val="single" w:sz="2" w:space="0" w:color="000001"/>
+              <w:insideV w:val="single" w:sz="2" w:space="0" w:color="000001"/>
+            </w:tcBorders>
+            <w:shd w:fill="auto" w:val="clear"/>
+            <w:tcMar>
+              <w:left w:w="30" w:type="dxa"/>
+            </w:tcMar>
+          </w:tcPr>
+          <w:p>
+            <w:pPr>
+              <w:pStyle w:val="TableContents"/>
+              <w:rPr/>
+            </w:pPr>
+            <w:r>
+              <w:rPr>
+                <w:rFonts w:ascii="DejaVu Sans Mono" w:hAnsi="DejaVu Sans Mono"/>
+                <w:sz w:val="20"/>
+                <w:szCs w:val="20"/>
+              </w:rPr>
+              <w:t>from collections import deque</w:t>
+            </w:r>
+          </w:p>
+          <w:p>
+            <w:pPr>
+              <w:pStyle w:val="TableContents"/>
+              <w:rPr>
+                <w:rFonts w:ascii="DejaVu Sans Mono" w:hAnsi="DejaVu Sans Mono"/>
+                <w:sz w:val="20"/>
+                <w:szCs w:val="20"/>
+              </w:rPr>
+            </w:pPr>
+            <w:r>
+              <w:rPr>
+                <w:rFonts w:ascii="DejaVu Sans Mono" w:hAnsi="DejaVu Sans Mono"/>
+                <w:sz w:val="20"/>
+                <w:szCs w:val="20"/>
+              </w:rPr>
+            </w:r>
+          </w:p>
+          <w:p>
+            <w:pPr>
+              <w:pStyle w:val="TableContents"/>
+              <w:rPr>
+                <w:rFonts w:ascii="DejaVu Sans Mono" w:hAnsi="DejaVu Sans Mono"/>
+                <w:sz w:val="20"/>
+                <w:szCs w:val="20"/>
+              </w:rPr>
+            </w:pPr>
+            <w:r>
+              <w:rPr>
+                <w:rFonts w:ascii="DejaVu Sans Mono" w:hAnsi="DejaVu Sans Mono"/>
+                <w:sz w:val="20"/>
+                <w:szCs w:val="20"/>
+              </w:rPr>
+            </w:r>
+          </w:p>
+          <w:p>
+            <w:pPr>
+              <w:pStyle w:val="TableContents"/>
+              <w:rPr/>
+            </w:pPr>
+            <w:r>
+              <w:rPr>
+                <w:rFonts w:ascii="DejaVu Sans Mono" w:hAnsi="DejaVu Sans Mono"/>
+                <w:sz w:val="20"/>
+                <w:szCs w:val="20"/>
+              </w:rPr>
+              <w:t>def breadth_first_search(adjacencies, vertex, levels=None):</w:t>
+            </w:r>
+          </w:p>
+          <w:p>
+            <w:pPr>
+              <w:pStyle w:val="TableContents"/>
+              <w:rPr/>
+            </w:pPr>
+            <w:r>
+              <w:rPr>
+                <w:rFonts w:ascii="DejaVu Sans Mono" w:hAnsi="DejaVu Sans Mono"/>
+                <w:sz w:val="20"/>
+                <w:szCs w:val="20"/>
+              </w:rPr>
+              <w:t xml:space="preserve">    </w:t>
+            </w:r>
+            <w:r>
+              <w:rPr>
+                <w:rFonts w:ascii="DejaVu Sans Mono" w:hAnsi="DejaVu Sans Mono"/>
+                <w:sz w:val="20"/>
+                <w:szCs w:val="20"/>
+              </w:rPr>
+              <w:t>if not levels:</w:t>
+            </w:r>
+          </w:p>
+          <w:p>
+            <w:pPr>
+              <w:pStyle w:val="TableContents"/>
+              <w:rPr/>
+            </w:pPr>
+            <w:r>
+              <w:rPr>
+                <w:rFonts w:ascii="DejaVu Sans Mono" w:hAnsi="DejaVu Sans Mono"/>
+                <w:sz w:val="20"/>
+                <w:szCs w:val="20"/>
+              </w:rPr>
+              <w:t xml:space="preserve">        </w:t>
+            </w:r>
+            <w:r>
+              <w:rPr>
+                <w:rFonts w:ascii="DejaVu Sans Mono" w:hAnsi="DejaVu Sans Mono"/>
+                <w:sz w:val="20"/>
+                <w:szCs w:val="20"/>
+              </w:rPr>
+              <w:t>levels = [-1] * len(adjacencies)</w:t>
+            </w:r>
+          </w:p>
+          <w:p>
+            <w:pPr>
+              <w:pStyle w:val="TableContents"/>
+              <w:rPr/>
+            </w:pPr>
+            <w:r>
+              <w:rPr>
+                <w:rFonts w:ascii="DejaVu Sans Mono" w:hAnsi="DejaVu Sans Mono"/>
+                <w:sz w:val="20"/>
+                <w:szCs w:val="20"/>
+              </w:rPr>
+              <w:t xml:space="preserve">    </w:t>
+            </w:r>
+            <w:r>
+              <w:rPr>
+                <w:rFonts w:ascii="DejaVu Sans Mono" w:hAnsi="DejaVu Sans Mono"/>
+                <w:sz w:val="20"/>
+                <w:szCs w:val="20"/>
+              </w:rPr>
+              <w:t>levels[vertex] = 0</w:t>
+            </w:r>
+          </w:p>
+          <w:p>
+            <w:pPr>
+              <w:pStyle w:val="TableContents"/>
+              <w:rPr/>
+            </w:pPr>
+            <w:r>
+              <w:rPr>
+                <w:rFonts w:ascii="DejaVu Sans Mono" w:hAnsi="DejaVu Sans Mono"/>
+                <w:sz w:val="20"/>
+                <w:szCs w:val="20"/>
+              </w:rPr>
+              <w:t xml:space="preserve">    </w:t>
+            </w:r>
+            <w:r>
+              <w:rPr>
+                <w:rFonts w:ascii="DejaVu Sans Mono" w:hAnsi="DejaVu Sans Mono"/>
+                <w:sz w:val="20"/>
+                <w:szCs w:val="20"/>
+              </w:rPr>
+              <w:t>processing_queue = deque()</w:t>
+            </w:r>
+          </w:p>
+          <w:p>
+            <w:pPr>
+              <w:pStyle w:val="TableContents"/>
+              <w:rPr/>
+            </w:pPr>
+            <w:r>
+              <w:rPr>
+                <w:rFonts w:ascii="DejaVu Sans Mono" w:hAnsi="DejaVu Sans Mono"/>
+                <w:sz w:val="20"/>
+                <w:szCs w:val="20"/>
+              </w:rPr>
+              <w:t xml:space="preserve">    </w:t>
+            </w:r>
+            <w:r>
+              <w:rPr>
+                <w:rFonts w:ascii="DejaVu Sans Mono" w:hAnsi="DejaVu Sans Mono"/>
+                <w:sz w:val="20"/>
+                <w:szCs w:val="20"/>
+              </w:rPr>
+              <w:t>processing_queue.appendleft(vertex)</w:t>
+            </w:r>
+          </w:p>
+          <w:p>
+            <w:pPr>
+              <w:pStyle w:val="TableContents"/>
+              <w:rPr/>
+            </w:pPr>
+            <w:r>
+              <w:rPr>
+                <w:rFonts w:ascii="DejaVu Sans Mono" w:hAnsi="DejaVu Sans Mono"/>
+                <w:sz w:val="20"/>
+                <w:szCs w:val="20"/>
+              </w:rPr>
+              <w:t xml:space="preserve">    </w:t>
+            </w:r>
+            <w:r>
+              <w:rPr>
+                <w:rFonts w:ascii="DejaVu Sans Mono" w:hAnsi="DejaVu Sans Mono"/>
+                <w:sz w:val="20"/>
+                <w:szCs w:val="20"/>
+              </w:rPr>
+              <w:t>while processing_queue:</w:t>
+            </w:r>
+          </w:p>
+          <w:p>
+            <w:pPr>
+              <w:pStyle w:val="TableContents"/>
+              <w:rPr/>
+            </w:pPr>
+            <w:r>
+              <w:rPr>
+                <w:rFonts w:ascii="DejaVu Sans Mono" w:hAnsi="DejaVu Sans Mono"/>
+                <w:sz w:val="20"/>
+                <w:szCs w:val="20"/>
+              </w:rPr>
+              <w:t xml:space="preserve">        </w:t>
+            </w:r>
+            <w:r>
+              <w:rPr>
+                <w:rFonts w:ascii="DejaVu Sans Mono" w:hAnsi="DejaVu Sans Mono"/>
+                <w:sz w:val="20"/>
+                <w:szCs w:val="20"/>
+              </w:rPr>
+              <w:t>v = processing_queue.pop()</w:t>
+            </w:r>
+          </w:p>
+          <w:p>
+            <w:pPr>
+              <w:pStyle w:val="TableContents"/>
+              <w:rPr/>
+            </w:pPr>
+            <w:r>
+              <w:rPr>
+                <w:rFonts w:ascii="DejaVu Sans Mono" w:hAnsi="DejaVu Sans Mono"/>
+                <w:sz w:val="20"/>
+                <w:szCs w:val="20"/>
+              </w:rPr>
+              <w:t xml:space="preserve">        </w:t>
+            </w:r>
+            <w:r>
+              <w:rPr>
+                <w:rFonts w:ascii="DejaVu Sans Mono" w:hAnsi="DejaVu Sans Mono"/>
+                <w:sz w:val="20"/>
+                <w:szCs w:val="20"/>
+              </w:rPr>
+              <w:t>for adj in adjacencies[v]:</w:t>
+            </w:r>
+          </w:p>
+          <w:p>
+            <w:pPr>
+              <w:pStyle w:val="TableContents"/>
+              <w:rPr/>
+            </w:pPr>
+            <w:r>
+              <w:rPr>
+                <w:rFonts w:ascii="DejaVu Sans Mono" w:hAnsi="DejaVu Sans Mono"/>
+                <w:sz w:val="20"/>
+                <w:szCs w:val="20"/>
+              </w:rPr>
+              <w:t xml:space="preserve">            </w:t>
+            </w:r>
+            <w:r>
+              <w:rPr>
+                <w:rFonts w:ascii="DejaVu Sans Mono" w:hAnsi="DejaVu Sans Mono"/>
+                <w:sz w:val="20"/>
+                <w:szCs w:val="20"/>
+              </w:rPr>
+              <w:t>if levels[adj] == -1:</w:t>
+            </w:r>
+          </w:p>
+          <w:p>
+            <w:pPr>
+              <w:pStyle w:val="TableContents"/>
+              <w:rPr/>
+            </w:pPr>
+            <w:r>
+              <w:rPr>
+                <w:rFonts w:ascii="DejaVu Sans Mono" w:hAnsi="DejaVu Sans Mono"/>
+                <w:sz w:val="20"/>
+                <w:szCs w:val="20"/>
+              </w:rPr>
+              <w:t xml:space="preserve">                </w:t>
+            </w:r>
+            <w:r>
+              <w:rPr>
+                <w:rFonts w:ascii="DejaVu Sans Mono" w:hAnsi="DejaVu Sans Mono"/>
+                <w:sz w:val="20"/>
+                <w:szCs w:val="20"/>
+              </w:rPr>
+              <w:t>processing_queue.appendleft(adj)</w:t>
+            </w:r>
+          </w:p>
+          <w:p>
+            <w:pPr>
+              <w:pStyle w:val="TableContents"/>
+              <w:rPr/>
+            </w:pPr>
+            <w:r>
+              <w:rPr>
+                <w:rFonts w:ascii="DejaVu Sans Mono" w:hAnsi="DejaVu Sans Mono"/>
+                <w:sz w:val="20"/>
+                <w:szCs w:val="20"/>
+              </w:rPr>
+              <w:t xml:space="preserve">                </w:t>
+            </w:r>
+            <w:r>
+              <w:rPr>
+                <w:rFonts w:ascii="DejaVu Sans Mono" w:hAnsi="DejaVu Sans Mono"/>
+                <w:sz w:val="20"/>
+                <w:szCs w:val="20"/>
+              </w:rPr>
+              <w:t>levels[adj] = levels[v] + 1</w:t>
+            </w:r>
+          </w:p>
+          <w:p>
+            <w:pPr>
+              <w:pStyle w:val="TableContents"/>
+              <w:rPr/>
+            </w:pPr>
+            <w:r>
+              <w:rPr>
+                <w:rFonts w:ascii="DejaVu Sans Mono" w:hAnsi="DejaVu Sans Mono"/>
+                <w:sz w:val="20"/>
+                <w:szCs w:val="20"/>
+              </w:rPr>
+              <w:t xml:space="preserve">    </w:t>
+            </w:r>
+            <w:r>
+              <w:rPr>
+                <w:rFonts w:ascii="DejaVu Sans Mono" w:hAnsi="DejaVu Sans Mono"/>
+                <w:sz w:val="20"/>
+                <w:szCs w:val="20"/>
+              </w:rPr>
+              <w:t>return levels</w:t>
+            </w:r>
+          </w:p>
+          <w:p>
+            <w:pPr>
+              <w:pStyle w:val="TableContents"/>
+              <w:rPr>
+                <w:rFonts w:ascii="DejaVu Sans Mono" w:hAnsi="DejaVu Sans Mono"/>
+                <w:sz w:val="20"/>
+                <w:szCs w:val="20"/>
+              </w:rPr>
+            </w:pPr>
+            <w:r>
+              <w:rPr>
+                <w:rFonts w:ascii="DejaVu Sans Mono" w:hAnsi="DejaVu Sans Mono"/>
+                <w:sz w:val="20"/>
+                <w:szCs w:val="20"/>
+              </w:rPr>
+            </w:r>
+          </w:p>
+          <w:p>
+            <w:pPr>
+              <w:pStyle w:val="TableContents"/>
+              <w:rPr>
+                <w:rFonts w:ascii="DejaVu Sans Mono" w:hAnsi="DejaVu Sans Mono"/>
+                <w:sz w:val="20"/>
+                <w:szCs w:val="20"/>
+              </w:rPr>
+            </w:pPr>
+            <w:r>
+              <w:rPr>
+                <w:rFonts w:ascii="DejaVu Sans Mono" w:hAnsi="DejaVu Sans Mono"/>
+                <w:sz w:val="20"/>
+                <w:szCs w:val="20"/>
+              </w:rPr>
+            </w:r>
+          </w:p>
+          <w:p>
+            <w:pPr>
+              <w:pStyle w:val="TableContents"/>
+              <w:rPr/>
+            </w:pPr>
+            <w:r>
+              <w:rPr>
+                <w:rFonts w:ascii="DejaVu Sans Mono" w:hAnsi="DejaVu Sans Mono"/>
+                <w:sz w:val="20"/>
+                <w:szCs w:val="20"/>
+              </w:rPr>
+              <w:t>if __name__ == "__main__":</w:t>
+            </w:r>
+          </w:p>
+          <w:p>
+            <w:pPr>
+              <w:pStyle w:val="TableContents"/>
+              <w:rPr/>
+            </w:pPr>
+            <w:r>
+              <w:rPr>
+                <w:rFonts w:ascii="DejaVu Sans Mono" w:hAnsi="DejaVu Sans Mono"/>
+                <w:sz w:val="20"/>
+                <w:szCs w:val="20"/>
+              </w:rPr>
+              <w:t xml:space="preserve">    </w:t>
+            </w:r>
+            <w:r>
+              <w:rPr>
+                <w:rFonts w:ascii="DejaVu Sans Mono" w:hAnsi="DejaVu Sans Mono"/>
+                <w:sz w:val="20"/>
+                <w:szCs w:val="20"/>
+              </w:rPr>
+              <w:t>adjacencies = [</w:t>
+            </w:r>
+          </w:p>
+          <w:p>
+            <w:pPr>
+              <w:pStyle w:val="TableContents"/>
+              <w:rPr/>
+            </w:pPr>
+            <w:r>
+              <w:rPr>
+                <w:rFonts w:ascii="DejaVu Sans Mono" w:hAnsi="DejaVu Sans Mono"/>
+                <w:sz w:val="20"/>
+                <w:szCs w:val="20"/>
+              </w:rPr>
+              <w:t xml:space="preserve">        </w:t>
+            </w:r>
+            <w:r>
+              <w:rPr>
+                <w:rFonts w:ascii="DejaVu Sans Mono" w:hAnsi="DejaVu Sans Mono"/>
+                <w:sz w:val="20"/>
+                <w:szCs w:val="20"/>
+              </w:rPr>
+              <w:t>[1, 2],     # 0</w:t>
+            </w:r>
+          </w:p>
+          <w:p>
+            <w:pPr>
+              <w:pStyle w:val="TableContents"/>
+              <w:rPr/>
+            </w:pPr>
+            <w:r>
+              <w:rPr>
+                <w:rFonts w:ascii="DejaVu Sans Mono" w:hAnsi="DejaVu Sans Mono"/>
+                <w:sz w:val="20"/>
+                <w:szCs w:val="20"/>
+              </w:rPr>
+              <w:t xml:space="preserve">        </w:t>
+            </w:r>
+            <w:r>
+              <w:rPr>
+                <w:rFonts w:ascii="DejaVu Sans Mono" w:hAnsi="DejaVu Sans Mono"/>
+                <w:sz w:val="20"/>
+                <w:szCs w:val="20"/>
+              </w:rPr>
+              <w:t>[3, 4],     # 1</w:t>
+            </w:r>
+          </w:p>
+          <w:p>
+            <w:pPr>
+              <w:pStyle w:val="TableContents"/>
+              <w:rPr/>
+            </w:pPr>
+            <w:r>
+              <w:rPr>
+                <w:rFonts w:ascii="DejaVu Sans Mono" w:hAnsi="DejaVu Sans Mono"/>
+                <w:sz w:val="20"/>
+                <w:szCs w:val="20"/>
+              </w:rPr>
+              <w:t xml:space="preserve">        </w:t>
+            </w:r>
+            <w:r>
+              <w:rPr>
+                <w:rFonts w:ascii="DejaVu Sans Mono" w:hAnsi="DejaVu Sans Mono"/>
+                <w:sz w:val="20"/>
+                <w:szCs w:val="20"/>
+              </w:rPr>
+              <w:t>[0],        # 2</w:t>
+            </w:r>
+          </w:p>
+          <w:p>
+            <w:pPr>
+              <w:pStyle w:val="TableContents"/>
+              <w:rPr/>
+            </w:pPr>
+            <w:r>
+              <w:rPr>
+                <w:rFonts w:ascii="DejaVu Sans Mono" w:hAnsi="DejaVu Sans Mono"/>
+                <w:sz w:val="20"/>
+                <w:szCs w:val="20"/>
+              </w:rPr>
+              <w:t xml:space="preserve">        </w:t>
+            </w:r>
+            <w:r>
+              <w:rPr>
+                <w:rFonts w:ascii="DejaVu Sans Mono" w:hAnsi="DejaVu Sans Mono"/>
+                <w:sz w:val="20"/>
+                <w:szCs w:val="20"/>
+              </w:rPr>
+              <w:t>[1],        # 3</w:t>
+            </w:r>
+          </w:p>
+          <w:p>
+            <w:pPr>
+              <w:pStyle w:val="TableContents"/>
+              <w:rPr/>
+            </w:pPr>
+            <w:r>
+              <w:rPr>
+                <w:rFonts w:ascii="DejaVu Sans Mono" w:hAnsi="DejaVu Sans Mono"/>
+                <w:sz w:val="20"/>
+                <w:szCs w:val="20"/>
+              </w:rPr>
+              <w:t xml:space="preserve">        </w:t>
+            </w:r>
+            <w:r>
+              <w:rPr>
+                <w:rFonts w:ascii="DejaVu Sans Mono" w:hAnsi="DejaVu Sans Mono"/>
+                <w:sz w:val="20"/>
+                <w:szCs w:val="20"/>
+              </w:rPr>
+              <w:t>[1],        # 4</w:t>
+            </w:r>
+          </w:p>
+          <w:p>
+            <w:pPr>
+              <w:pStyle w:val="TableContents"/>
+              <w:rPr/>
+            </w:pPr>
+            <w:r>
+              <w:rPr>
+                <w:rFonts w:ascii="DejaVu Sans Mono" w:hAnsi="DejaVu Sans Mono"/>
+                <w:sz w:val="20"/>
+                <w:szCs w:val="20"/>
+              </w:rPr>
+              <w:t xml:space="preserve">        </w:t>
+            </w:r>
+            <w:r>
+              <w:rPr>
+                <w:rFonts w:ascii="DejaVu Sans Mono" w:hAnsi="DejaVu Sans Mono"/>
+                <w:sz w:val="20"/>
+                <w:szCs w:val="20"/>
+              </w:rPr>
+              <w:t>[6],        # 5</w:t>
+            </w:r>
+          </w:p>
+          <w:p>
+            <w:pPr>
+              <w:pStyle w:val="TableContents"/>
+              <w:rPr/>
+            </w:pPr>
+            <w:r>
+              <w:rPr>
+                <w:rFonts w:ascii="DejaVu Sans Mono" w:hAnsi="DejaVu Sans Mono"/>
+                <w:sz w:val="20"/>
+                <w:szCs w:val="20"/>
+              </w:rPr>
+              <w:t xml:space="preserve">        </w:t>
+            </w:r>
+            <w:r>
+              <w:rPr>
+                <w:rFonts w:ascii="DejaVu Sans Mono" w:hAnsi="DejaVu Sans Mono"/>
+                <w:sz w:val="20"/>
+                <w:szCs w:val="20"/>
+              </w:rPr>
+              <w:t>[5, 7],     # 6</w:t>
+            </w:r>
+          </w:p>
+          <w:p>
+            <w:pPr>
+              <w:pStyle w:val="TableContents"/>
+              <w:rPr/>
+            </w:pPr>
+            <w:r>
+              <w:rPr>
+                <w:rFonts w:ascii="DejaVu Sans Mono" w:hAnsi="DejaVu Sans Mono"/>
+                <w:sz w:val="20"/>
+                <w:szCs w:val="20"/>
+              </w:rPr>
+              <w:t xml:space="preserve">        </w:t>
+            </w:r>
+            <w:r>
+              <w:rPr>
+                <w:rFonts w:ascii="DejaVu Sans Mono" w:hAnsi="DejaVu Sans Mono"/>
+                <w:sz w:val="20"/>
+                <w:szCs w:val="20"/>
+              </w:rPr>
+              <w:t>[7]         # 7</w:t>
+            </w:r>
+          </w:p>
+          <w:p>
+            <w:pPr>
+              <w:pStyle w:val="TableContents"/>
+              <w:rPr/>
+            </w:pPr>
+            <w:r>
+              <w:rPr>
+                <w:rFonts w:ascii="DejaVu Sans Mono" w:hAnsi="DejaVu Sans Mono"/>
+                <w:sz w:val="20"/>
+                <w:szCs w:val="20"/>
+              </w:rPr>
+              <w:t xml:space="preserve">    </w:t>
+            </w:r>
+            <w:r>
+              <w:rPr>
+                <w:rFonts w:ascii="DejaVu Sans Mono" w:hAnsi="DejaVu Sans Mono"/>
+                <w:sz w:val="20"/>
+                <w:szCs w:val="20"/>
+              </w:rPr>
+              <w:t>]</w:t>
+            </w:r>
+          </w:p>
+          <w:p>
+            <w:pPr>
+              <w:pStyle w:val="TableContents"/>
+              <w:rPr>
+                <w:rFonts w:ascii="DejaVu Sans Mono" w:hAnsi="DejaVu Sans Mono"/>
+                <w:sz w:val="20"/>
+                <w:szCs w:val="20"/>
+              </w:rPr>
+            </w:pPr>
+            <w:r>
+              <w:rPr>
+                <w:rFonts w:ascii="DejaVu Sans Mono" w:hAnsi="DejaVu Sans Mono"/>
+                <w:sz w:val="20"/>
+                <w:szCs w:val="20"/>
+              </w:rPr>
+            </w:r>
+          </w:p>
+          <w:p>
+            <w:pPr>
+              <w:pStyle w:val="TableContents"/>
+              <w:rPr/>
+            </w:pPr>
+            <w:r>
+              <w:rPr>
+                <w:rFonts w:ascii="DejaVu Sans Mono" w:hAnsi="DejaVu Sans Mono"/>
+                <w:sz w:val="20"/>
+                <w:szCs w:val="20"/>
+              </w:rPr>
+              <w:t xml:space="preserve">    </w:t>
+            </w:r>
+            <w:r>
+              <w:rPr>
+                <w:rFonts w:ascii="DejaVu Sans Mono" w:hAnsi="DejaVu Sans Mono"/>
+                <w:sz w:val="20"/>
+                <w:szCs w:val="20"/>
+              </w:rPr>
+              <w:t>levels = breadth_first_search(adjacencies, 0)</w:t>
+            </w:r>
+          </w:p>
+          <w:p>
+            <w:pPr>
+              <w:pStyle w:val="TableContents"/>
+              <w:rPr/>
+            </w:pPr>
+            <w:r>
+              <w:rPr>
+                <w:rFonts w:ascii="DejaVu Sans Mono" w:hAnsi="DejaVu Sans Mono"/>
+                <w:sz w:val="20"/>
+                <w:szCs w:val="20"/>
+              </w:rPr>
+              <w:t xml:space="preserve">    </w:t>
+            </w:r>
+            <w:r>
+              <w:rPr>
+                <w:rFonts w:ascii="DejaVu Sans Mono" w:hAnsi="DejaVu Sans Mono"/>
+                <w:sz w:val="20"/>
+                <w:szCs w:val="20"/>
+              </w:rPr>
+              <w:t>for i in range(len(adjacencies)):</w:t>
+            </w:r>
+          </w:p>
+          <w:p>
+            <w:pPr>
+              <w:pStyle w:val="TableContents"/>
+              <w:rPr/>
+            </w:pPr>
+            <w:r>
+              <w:rPr>
+                <w:rFonts w:ascii="DejaVu Sans Mono" w:hAnsi="DejaVu Sans Mono"/>
+                <w:sz w:val="20"/>
+                <w:szCs w:val="20"/>
+              </w:rPr>
+              <w:t xml:space="preserve">        </w:t>
+            </w:r>
+            <w:r>
+              <w:rPr>
+                <w:rFonts w:ascii="DejaVu Sans Mono" w:hAnsi="DejaVu Sans Mono"/>
+                <w:sz w:val="20"/>
+                <w:szCs w:val="20"/>
+              </w:rPr>
+              <w:t>if levels[i] == -1:</w:t>
+            </w:r>
+          </w:p>
+          <w:p>
+            <w:pPr>
+              <w:pStyle w:val="TableContents"/>
+              <w:rPr/>
+            </w:pPr>
+            <w:r>
+              <w:rPr>
+                <w:rFonts w:ascii="DejaVu Sans Mono" w:hAnsi="DejaVu Sans Mono"/>
+                <w:sz w:val="20"/>
+                <w:szCs w:val="20"/>
+              </w:rPr>
+              <w:t xml:space="preserve">            </w:t>
+            </w:r>
+            <w:r>
+              <w:rPr>
+                <w:rFonts w:ascii="DejaVu Sans Mono" w:hAnsi="DejaVu Sans Mono"/>
+                <w:sz w:val="20"/>
+                <w:szCs w:val="20"/>
+              </w:rPr>
+              <w:t>breadth_first_search(adjacencies, i, levels)</w:t>
+            </w:r>
+          </w:p>
+          <w:p>
+            <w:pPr>
+              <w:pStyle w:val="TableContents"/>
+              <w:rPr>
+                <w:rFonts w:ascii="DejaVu Sans Mono" w:hAnsi="DejaVu Sans Mono"/>
+                <w:sz w:val="20"/>
+                <w:szCs w:val="20"/>
+              </w:rPr>
+            </w:pPr>
+            <w:r>
+              <w:rPr>
+                <w:rFonts w:ascii="DejaVu Sans Mono" w:hAnsi="DejaVu Sans Mono"/>
+                <w:sz w:val="20"/>
+                <w:szCs w:val="20"/>
+              </w:rPr>
+            </w:r>
+          </w:p>
+          <w:p>
+            <w:pPr>
+              <w:pStyle w:val="TableContents"/>
+              <w:rPr/>
+            </w:pPr>
+            <w:r>
+              <w:rPr>
+                <w:rFonts w:ascii="DejaVu Sans Mono" w:hAnsi="DejaVu Sans Mono"/>
+                <w:sz w:val="20"/>
+                <w:szCs w:val="20"/>
+              </w:rPr>
+              <w:t xml:space="preserve">    </w:t>
+            </w:r>
+            <w:r>
+              <w:rPr>
+                <w:rFonts w:ascii="DejaVu Sans Mono" w:hAnsi="DejaVu Sans Mono"/>
+                <w:sz w:val="20"/>
+                <w:szCs w:val="20"/>
+              </w:rPr>
+              <w:t>print(levels)</w:t>
+            </w:r>
+          </w:p>
+        </w:tc>
+      </w:tr>
+    </w:tbl>
+    <w:p>
+      <w:pPr>
+        <w:pStyle w:val="Normal"/>
+        <w:rPr>
+          <w:rFonts w:ascii="DejaVu Sans Mono" w:hAnsi="DejaVu Sans Mono"/>
+          <w:sz w:val="20"/>
+          <w:szCs w:val="20"/>
+        </w:rPr>
+      </w:pPr>
+      <w:r>
+        <w:rPr>
+          <w:rFonts w:ascii="DejaVu Sans Mono" w:hAnsi="DejaVu Sans Mono"/>
+          <w:sz w:val="20"/>
+          <w:szCs w:val="20"/>
+        </w:rPr>
+      </w:r>
+    </w:p>
+    <w:p>
+      <w:pPr>
+        <w:pStyle w:val="Normal"/>
+        <w:rPr>
+          <w:rFonts w:ascii="DejaVu Sans Mono" w:hAnsi="DejaVu Sans Mono"/>
+          <w:sz w:val="20"/>
+          <w:szCs w:val="20"/>
+        </w:rPr>
+      </w:pPr>
+      <w:r>
+        <w:rPr>
+          <w:rFonts w:ascii="DejaVu Sans Mono" w:hAnsi="DejaVu Sans Mono"/>
+          <w:sz w:val="20"/>
+          <w:szCs w:val="20"/>
+        </w:rPr>
+      </w:r>
+      <w:r>
+        <w:br w:type="page"/>
+      </w:r>
+    </w:p>
+    <w:p>
+      <w:pPr>
+        <w:pStyle w:val="Normal"/>
+        <w:rPr>
+          <w:rFonts w:ascii="DejaVu Sans Mono" w:hAnsi="DejaVu Sans Mono"/>
+          <w:sz w:val="20"/>
+          <w:szCs w:val="20"/>
+        </w:rPr>
+      </w:pPr>
+      <w:r>
+        <w:rPr>
+          <w:rFonts w:ascii="DejaVu Sans Mono" w:hAnsi="DejaVu Sans Mono"/>
+          <w:b/>
+          <w:bCs/>
+          <w:sz w:val="20"/>
+          <w:szCs w:val="20"/>
+        </w:rPr>
+        <w:t>Обход графа в глубину</w:t>
+      </w:r>
+      <w:r>
+        <w:rPr>
+          <w:rFonts w:ascii="DejaVu Sans Mono" w:hAnsi="DejaVu Sans Mono"/>
+          <w:sz w:val="20"/>
+          <w:szCs w:val="20"/>
+        </w:rPr>
+        <w:t xml:space="preserve"> – метод обхода невзвешенного графа, состоящий в том, чтобы идти «вглубь» графа, насколько это возможно. Алгоритм поиска описывается рекурсивно: перебираем все исходящие из рассматриваемой вершины рёбра. Если ребро ведёт в вершину, которая не была рассмотрена ранее, то запускаем алгоритм от этой нерассмотренной вершины, а после возвращаемся и продолжаем перебирать рёбра. Возврат происходит в том случае, если в рассматриваемой вершине не осталось рёбер, которые ведут в нерассмотренную вершину. Если после завершения алгоритма не все вершины были рассмотрены, то необходимо запустить алгоритм от одной из нерассмотренных вершин.</w:t>
       </w:r>
     </w:p>
     <w:p>
@@ -6850,870 +9066,6 @@
             <w:shd w:fill="auto" w:val="clear"/>
             <w:tcMar>
               <w:left w:w="33" w:type="dxa"/>
-            </w:tcMar>
-          </w:tcPr>
-          <w:p>
-            <w:pPr>
-              <w:pStyle w:val="TableContents"/>
-              <w:rPr/>
-            </w:pPr>
-            <w:r>
-              <w:rPr>
-                <w:rFonts w:ascii="DejaVu Sans Mono" w:hAnsi="DejaVu Sans Mono"/>
-                <w:sz w:val="20"/>
-                <w:szCs w:val="20"/>
-              </w:rPr>
-              <w:t>from collections import deque</w:t>
-            </w:r>
-          </w:p>
-          <w:p>
-            <w:pPr>
-              <w:pStyle w:val="TableContents"/>
-              <w:rPr>
-                <w:rFonts w:ascii="DejaVu Sans Mono" w:hAnsi="DejaVu Sans Mono"/>
-                <w:sz w:val="20"/>
-                <w:szCs w:val="20"/>
-              </w:rPr>
-            </w:pPr>
-            <w:r>
-              <w:rPr>
-                <w:rFonts w:ascii="DejaVu Sans Mono" w:hAnsi="DejaVu Sans Mono"/>
-                <w:sz w:val="20"/>
-                <w:szCs w:val="20"/>
-              </w:rPr>
-            </w:r>
-          </w:p>
-          <w:p>
-            <w:pPr>
-              <w:pStyle w:val="TableContents"/>
-              <w:rPr>
-                <w:rFonts w:ascii="DejaVu Sans Mono" w:hAnsi="DejaVu Sans Mono"/>
-                <w:sz w:val="20"/>
-                <w:szCs w:val="20"/>
-              </w:rPr>
-            </w:pPr>
-            <w:r>
-              <w:rPr>
-                <w:rFonts w:ascii="DejaVu Sans Mono" w:hAnsi="DejaVu Sans Mono"/>
-                <w:sz w:val="20"/>
-                <w:szCs w:val="20"/>
-              </w:rPr>
-            </w:r>
-          </w:p>
-          <w:p>
-            <w:pPr>
-              <w:pStyle w:val="TableContents"/>
-              <w:rPr/>
-            </w:pPr>
-            <w:r>
-              <w:rPr>
-                <w:rFonts w:ascii="DejaVu Sans Mono" w:hAnsi="DejaVu Sans Mono"/>
-                <w:sz w:val="20"/>
-                <w:szCs w:val="20"/>
-              </w:rPr>
-              <w:t>def breadth_first_search(adjacencies, vertex, levels=None):</w:t>
-            </w:r>
-          </w:p>
-          <w:p>
-            <w:pPr>
-              <w:pStyle w:val="TableContents"/>
-              <w:rPr/>
-            </w:pPr>
-            <w:r>
-              <w:rPr>
-                <w:rFonts w:ascii="DejaVu Sans Mono" w:hAnsi="DejaVu Sans Mono"/>
-                <w:sz w:val="20"/>
-                <w:szCs w:val="20"/>
-              </w:rPr>
-              <w:t xml:space="preserve">    </w:t>
-            </w:r>
-            <w:r>
-              <w:rPr>
-                <w:rFonts w:ascii="DejaVu Sans Mono" w:hAnsi="DejaVu Sans Mono"/>
-                <w:sz w:val="20"/>
-                <w:szCs w:val="20"/>
-              </w:rPr>
-              <w:t>if not levels:</w:t>
-            </w:r>
-          </w:p>
-          <w:p>
-            <w:pPr>
-              <w:pStyle w:val="TableContents"/>
-              <w:rPr/>
-            </w:pPr>
-            <w:r>
-              <w:rPr>
-                <w:rFonts w:ascii="DejaVu Sans Mono" w:hAnsi="DejaVu Sans Mono"/>
-                <w:sz w:val="20"/>
-                <w:szCs w:val="20"/>
-              </w:rPr>
-              <w:t xml:space="preserve">        </w:t>
-            </w:r>
-            <w:r>
-              <w:rPr>
-                <w:rFonts w:ascii="DejaVu Sans Mono" w:hAnsi="DejaVu Sans Mono"/>
-                <w:sz w:val="20"/>
-                <w:szCs w:val="20"/>
-              </w:rPr>
-              <w:t>levels = [-1] * len(adjacencies)</w:t>
-            </w:r>
-          </w:p>
-          <w:p>
-            <w:pPr>
-              <w:pStyle w:val="TableContents"/>
-              <w:rPr/>
-            </w:pPr>
-            <w:r>
-              <w:rPr>
-                <w:rFonts w:ascii="DejaVu Sans Mono" w:hAnsi="DejaVu Sans Mono"/>
-                <w:sz w:val="20"/>
-                <w:szCs w:val="20"/>
-              </w:rPr>
-              <w:t xml:space="preserve">    </w:t>
-            </w:r>
-            <w:r>
-              <w:rPr>
-                <w:rFonts w:ascii="DejaVu Sans Mono" w:hAnsi="DejaVu Sans Mono"/>
-                <w:sz w:val="20"/>
-                <w:szCs w:val="20"/>
-              </w:rPr>
-              <w:t>levels[vertex] = 0</w:t>
-            </w:r>
-          </w:p>
-          <w:p>
-            <w:pPr>
-              <w:pStyle w:val="TableContents"/>
-              <w:rPr/>
-            </w:pPr>
-            <w:r>
-              <w:rPr>
-                <w:rFonts w:ascii="DejaVu Sans Mono" w:hAnsi="DejaVu Sans Mono"/>
-                <w:sz w:val="20"/>
-                <w:szCs w:val="20"/>
-              </w:rPr>
-              <w:t xml:space="preserve">    </w:t>
-            </w:r>
-            <w:r>
-              <w:rPr>
-                <w:rFonts w:ascii="DejaVu Sans Mono" w:hAnsi="DejaVu Sans Mono"/>
-                <w:sz w:val="20"/>
-                <w:szCs w:val="20"/>
-              </w:rPr>
-              <w:t>processing_queue = deque()</w:t>
-            </w:r>
-          </w:p>
-          <w:p>
-            <w:pPr>
-              <w:pStyle w:val="TableContents"/>
-              <w:rPr/>
-            </w:pPr>
-            <w:r>
-              <w:rPr>
-                <w:rFonts w:ascii="DejaVu Sans Mono" w:hAnsi="DejaVu Sans Mono"/>
-                <w:sz w:val="20"/>
-                <w:szCs w:val="20"/>
-              </w:rPr>
-              <w:t xml:space="preserve">    </w:t>
-            </w:r>
-            <w:r>
-              <w:rPr>
-                <w:rFonts w:ascii="DejaVu Sans Mono" w:hAnsi="DejaVu Sans Mono"/>
-                <w:sz w:val="20"/>
-                <w:szCs w:val="20"/>
-              </w:rPr>
-              <w:t>processing_queue.appendleft(vertex)</w:t>
-            </w:r>
-          </w:p>
-          <w:p>
-            <w:pPr>
-              <w:pStyle w:val="TableContents"/>
-              <w:rPr/>
-            </w:pPr>
-            <w:r>
-              <w:rPr>
-                <w:rFonts w:ascii="DejaVu Sans Mono" w:hAnsi="DejaVu Sans Mono"/>
-                <w:sz w:val="20"/>
-                <w:szCs w:val="20"/>
-              </w:rPr>
-              <w:t xml:space="preserve">    </w:t>
-            </w:r>
-            <w:r>
-              <w:rPr>
-                <w:rFonts w:ascii="DejaVu Sans Mono" w:hAnsi="DejaVu Sans Mono"/>
-                <w:sz w:val="20"/>
-                <w:szCs w:val="20"/>
-              </w:rPr>
-              <w:t>while processing_queue:</w:t>
-            </w:r>
-          </w:p>
-          <w:p>
-            <w:pPr>
-              <w:pStyle w:val="TableContents"/>
-              <w:rPr/>
-            </w:pPr>
-            <w:r>
-              <w:rPr>
-                <w:rFonts w:ascii="DejaVu Sans Mono" w:hAnsi="DejaVu Sans Mono"/>
-                <w:sz w:val="20"/>
-                <w:szCs w:val="20"/>
-              </w:rPr>
-              <w:t xml:space="preserve">        </w:t>
-            </w:r>
-            <w:r>
-              <w:rPr>
-                <w:rFonts w:ascii="DejaVu Sans Mono" w:hAnsi="DejaVu Sans Mono"/>
-                <w:sz w:val="20"/>
-                <w:szCs w:val="20"/>
-              </w:rPr>
-              <w:t>v = processing_queue.pop()</w:t>
-            </w:r>
-          </w:p>
-          <w:p>
-            <w:pPr>
-              <w:pStyle w:val="TableContents"/>
-              <w:rPr/>
-            </w:pPr>
-            <w:r>
-              <w:rPr>
-                <w:rFonts w:ascii="DejaVu Sans Mono" w:hAnsi="DejaVu Sans Mono"/>
-                <w:sz w:val="20"/>
-                <w:szCs w:val="20"/>
-              </w:rPr>
-              <w:t xml:space="preserve">        </w:t>
-            </w:r>
-            <w:r>
-              <w:rPr>
-                <w:rFonts w:ascii="DejaVu Sans Mono" w:hAnsi="DejaVu Sans Mono"/>
-                <w:sz w:val="20"/>
-                <w:szCs w:val="20"/>
-              </w:rPr>
-              <w:t>for adj in adjacencies[v]:</w:t>
-            </w:r>
-          </w:p>
-          <w:p>
-            <w:pPr>
-              <w:pStyle w:val="TableContents"/>
-              <w:rPr/>
-            </w:pPr>
-            <w:r>
-              <w:rPr>
-                <w:rFonts w:ascii="DejaVu Sans Mono" w:hAnsi="DejaVu Sans Mono"/>
-                <w:sz w:val="20"/>
-                <w:szCs w:val="20"/>
-              </w:rPr>
-              <w:t xml:space="preserve">            </w:t>
-            </w:r>
-            <w:r>
-              <w:rPr>
-                <w:rFonts w:ascii="DejaVu Sans Mono" w:hAnsi="DejaVu Sans Mono"/>
-                <w:sz w:val="20"/>
-                <w:szCs w:val="20"/>
-              </w:rPr>
-              <w:t>if levels[adj] == -1:</w:t>
-            </w:r>
-          </w:p>
-          <w:p>
-            <w:pPr>
-              <w:pStyle w:val="TableContents"/>
-              <w:rPr/>
-            </w:pPr>
-            <w:r>
-              <w:rPr>
-                <w:rFonts w:ascii="DejaVu Sans Mono" w:hAnsi="DejaVu Sans Mono"/>
-                <w:sz w:val="20"/>
-                <w:szCs w:val="20"/>
-              </w:rPr>
-              <w:t xml:space="preserve">                </w:t>
-            </w:r>
-            <w:r>
-              <w:rPr>
-                <w:rFonts w:ascii="DejaVu Sans Mono" w:hAnsi="DejaVu Sans Mono"/>
-                <w:sz w:val="20"/>
-                <w:szCs w:val="20"/>
-              </w:rPr>
-              <w:t>processing_queue.appendleft(adj)</w:t>
-            </w:r>
-          </w:p>
-          <w:p>
-            <w:pPr>
-              <w:pStyle w:val="TableContents"/>
-              <w:rPr/>
-            </w:pPr>
-            <w:r>
-              <w:rPr>
-                <w:rFonts w:ascii="DejaVu Sans Mono" w:hAnsi="DejaVu Sans Mono"/>
-                <w:sz w:val="20"/>
-                <w:szCs w:val="20"/>
-              </w:rPr>
-              <w:t xml:space="preserve">                </w:t>
-            </w:r>
-            <w:r>
-              <w:rPr>
-                <w:rFonts w:ascii="DejaVu Sans Mono" w:hAnsi="DejaVu Sans Mono"/>
-                <w:sz w:val="20"/>
-                <w:szCs w:val="20"/>
-              </w:rPr>
-              <w:t>levels[adj] = levels[v] + 1</w:t>
-            </w:r>
-          </w:p>
-          <w:p>
-            <w:pPr>
-              <w:pStyle w:val="TableContents"/>
-              <w:rPr/>
-            </w:pPr>
-            <w:r>
-              <w:rPr>
-                <w:rFonts w:ascii="DejaVu Sans Mono" w:hAnsi="DejaVu Sans Mono"/>
-                <w:sz w:val="20"/>
-                <w:szCs w:val="20"/>
-              </w:rPr>
-              <w:t xml:space="preserve">    </w:t>
-            </w:r>
-            <w:r>
-              <w:rPr>
-                <w:rFonts w:ascii="DejaVu Sans Mono" w:hAnsi="DejaVu Sans Mono"/>
-                <w:sz w:val="20"/>
-                <w:szCs w:val="20"/>
-              </w:rPr>
-              <w:t>return levels</w:t>
-            </w:r>
-          </w:p>
-          <w:p>
-            <w:pPr>
-              <w:pStyle w:val="TableContents"/>
-              <w:rPr>
-                <w:rFonts w:ascii="DejaVu Sans Mono" w:hAnsi="DejaVu Sans Mono"/>
-                <w:sz w:val="20"/>
-                <w:szCs w:val="20"/>
-              </w:rPr>
-            </w:pPr>
-            <w:r>
-              <w:rPr>
-                <w:rFonts w:ascii="DejaVu Sans Mono" w:hAnsi="DejaVu Sans Mono"/>
-                <w:sz w:val="20"/>
-                <w:szCs w:val="20"/>
-              </w:rPr>
-            </w:r>
-          </w:p>
-          <w:p>
-            <w:pPr>
-              <w:pStyle w:val="TableContents"/>
-              <w:rPr>
-                <w:rFonts w:ascii="DejaVu Sans Mono" w:hAnsi="DejaVu Sans Mono"/>
-                <w:sz w:val="20"/>
-                <w:szCs w:val="20"/>
-              </w:rPr>
-            </w:pPr>
-            <w:r>
-              <w:rPr>
-                <w:rFonts w:ascii="DejaVu Sans Mono" w:hAnsi="DejaVu Sans Mono"/>
-                <w:sz w:val="20"/>
-                <w:szCs w:val="20"/>
-              </w:rPr>
-            </w:r>
-          </w:p>
-          <w:p>
-            <w:pPr>
-              <w:pStyle w:val="TableContents"/>
-              <w:rPr/>
-            </w:pPr>
-            <w:r>
-              <w:rPr>
-                <w:rFonts w:ascii="DejaVu Sans Mono" w:hAnsi="DejaVu Sans Mono"/>
-                <w:sz w:val="20"/>
-                <w:szCs w:val="20"/>
-              </w:rPr>
-              <w:t>if __name__ == "__main__":</w:t>
-            </w:r>
-          </w:p>
-          <w:p>
-            <w:pPr>
-              <w:pStyle w:val="TableContents"/>
-              <w:rPr/>
-            </w:pPr>
-            <w:r>
-              <w:rPr>
-                <w:rFonts w:ascii="DejaVu Sans Mono" w:hAnsi="DejaVu Sans Mono"/>
-                <w:sz w:val="20"/>
-                <w:szCs w:val="20"/>
-              </w:rPr>
-              <w:t xml:space="preserve">    </w:t>
-            </w:r>
-            <w:r>
-              <w:rPr>
-                <w:rFonts w:ascii="DejaVu Sans Mono" w:hAnsi="DejaVu Sans Mono"/>
-                <w:sz w:val="20"/>
-                <w:szCs w:val="20"/>
-              </w:rPr>
-              <w:t>adjacencies = [</w:t>
-            </w:r>
-          </w:p>
-          <w:p>
-            <w:pPr>
-              <w:pStyle w:val="TableContents"/>
-              <w:rPr/>
-            </w:pPr>
-            <w:r>
-              <w:rPr>
-                <w:rFonts w:ascii="DejaVu Sans Mono" w:hAnsi="DejaVu Sans Mono"/>
-                <w:sz w:val="20"/>
-                <w:szCs w:val="20"/>
-              </w:rPr>
-              <w:t xml:space="preserve">        </w:t>
-            </w:r>
-            <w:r>
-              <w:rPr>
-                <w:rFonts w:ascii="DejaVu Sans Mono" w:hAnsi="DejaVu Sans Mono"/>
-                <w:sz w:val="20"/>
-                <w:szCs w:val="20"/>
-              </w:rPr>
-              <w:t>[1, 2],     # 0</w:t>
-            </w:r>
-          </w:p>
-          <w:p>
-            <w:pPr>
-              <w:pStyle w:val="TableContents"/>
-              <w:rPr/>
-            </w:pPr>
-            <w:r>
-              <w:rPr>
-                <w:rFonts w:ascii="DejaVu Sans Mono" w:hAnsi="DejaVu Sans Mono"/>
-                <w:sz w:val="20"/>
-                <w:szCs w:val="20"/>
-              </w:rPr>
-              <w:t xml:space="preserve">        </w:t>
-            </w:r>
-            <w:r>
-              <w:rPr>
-                <w:rFonts w:ascii="DejaVu Sans Mono" w:hAnsi="DejaVu Sans Mono"/>
-                <w:sz w:val="20"/>
-                <w:szCs w:val="20"/>
-              </w:rPr>
-              <w:t>[3, 4],     # 1</w:t>
-            </w:r>
-          </w:p>
-          <w:p>
-            <w:pPr>
-              <w:pStyle w:val="TableContents"/>
-              <w:rPr/>
-            </w:pPr>
-            <w:r>
-              <w:rPr>
-                <w:rFonts w:ascii="DejaVu Sans Mono" w:hAnsi="DejaVu Sans Mono"/>
-                <w:sz w:val="20"/>
-                <w:szCs w:val="20"/>
-              </w:rPr>
-              <w:t xml:space="preserve">        </w:t>
-            </w:r>
-            <w:r>
-              <w:rPr>
-                <w:rFonts w:ascii="DejaVu Sans Mono" w:hAnsi="DejaVu Sans Mono"/>
-                <w:sz w:val="20"/>
-                <w:szCs w:val="20"/>
-              </w:rPr>
-              <w:t>[0],        # 2</w:t>
-            </w:r>
-          </w:p>
-          <w:p>
-            <w:pPr>
-              <w:pStyle w:val="TableContents"/>
-              <w:rPr/>
-            </w:pPr>
-            <w:r>
-              <w:rPr>
-                <w:rFonts w:ascii="DejaVu Sans Mono" w:hAnsi="DejaVu Sans Mono"/>
-                <w:sz w:val="20"/>
-                <w:szCs w:val="20"/>
-              </w:rPr>
-              <w:t xml:space="preserve">        </w:t>
-            </w:r>
-            <w:r>
-              <w:rPr>
-                <w:rFonts w:ascii="DejaVu Sans Mono" w:hAnsi="DejaVu Sans Mono"/>
-                <w:sz w:val="20"/>
-                <w:szCs w:val="20"/>
-              </w:rPr>
-              <w:t>[1],        # 3</w:t>
-            </w:r>
-          </w:p>
-          <w:p>
-            <w:pPr>
-              <w:pStyle w:val="TableContents"/>
-              <w:rPr/>
-            </w:pPr>
-            <w:r>
-              <w:rPr>
-                <w:rFonts w:ascii="DejaVu Sans Mono" w:hAnsi="DejaVu Sans Mono"/>
-                <w:sz w:val="20"/>
-                <w:szCs w:val="20"/>
-              </w:rPr>
-              <w:t xml:space="preserve">        </w:t>
-            </w:r>
-            <w:r>
-              <w:rPr>
-                <w:rFonts w:ascii="DejaVu Sans Mono" w:hAnsi="DejaVu Sans Mono"/>
-                <w:sz w:val="20"/>
-                <w:szCs w:val="20"/>
-              </w:rPr>
-              <w:t>[1],        # 4</w:t>
-            </w:r>
-          </w:p>
-          <w:p>
-            <w:pPr>
-              <w:pStyle w:val="TableContents"/>
-              <w:rPr/>
-            </w:pPr>
-            <w:r>
-              <w:rPr>
-                <w:rFonts w:ascii="DejaVu Sans Mono" w:hAnsi="DejaVu Sans Mono"/>
-                <w:sz w:val="20"/>
-                <w:szCs w:val="20"/>
-              </w:rPr>
-              <w:t xml:space="preserve">        </w:t>
-            </w:r>
-            <w:r>
-              <w:rPr>
-                <w:rFonts w:ascii="DejaVu Sans Mono" w:hAnsi="DejaVu Sans Mono"/>
-                <w:sz w:val="20"/>
-                <w:szCs w:val="20"/>
-              </w:rPr>
-              <w:t>[6],        # 5</w:t>
-            </w:r>
-          </w:p>
-          <w:p>
-            <w:pPr>
-              <w:pStyle w:val="TableContents"/>
-              <w:rPr/>
-            </w:pPr>
-            <w:r>
-              <w:rPr>
-                <w:rFonts w:ascii="DejaVu Sans Mono" w:hAnsi="DejaVu Sans Mono"/>
-                <w:sz w:val="20"/>
-                <w:szCs w:val="20"/>
-              </w:rPr>
-              <w:t xml:space="preserve">        </w:t>
-            </w:r>
-            <w:r>
-              <w:rPr>
-                <w:rFonts w:ascii="DejaVu Sans Mono" w:hAnsi="DejaVu Sans Mono"/>
-                <w:sz w:val="20"/>
-                <w:szCs w:val="20"/>
-              </w:rPr>
-              <w:t>[5, 7],     # 6</w:t>
-            </w:r>
-          </w:p>
-          <w:p>
-            <w:pPr>
-              <w:pStyle w:val="TableContents"/>
-              <w:rPr/>
-            </w:pPr>
-            <w:r>
-              <w:rPr>
-                <w:rFonts w:ascii="DejaVu Sans Mono" w:hAnsi="DejaVu Sans Mono"/>
-                <w:sz w:val="20"/>
-                <w:szCs w:val="20"/>
-              </w:rPr>
-              <w:t xml:space="preserve">        </w:t>
-            </w:r>
-            <w:r>
-              <w:rPr>
-                <w:rFonts w:ascii="DejaVu Sans Mono" w:hAnsi="DejaVu Sans Mono"/>
-                <w:sz w:val="20"/>
-                <w:szCs w:val="20"/>
-              </w:rPr>
-              <w:t>[7]         # 7</w:t>
-            </w:r>
-          </w:p>
-          <w:p>
-            <w:pPr>
-              <w:pStyle w:val="TableContents"/>
-              <w:rPr/>
-            </w:pPr>
-            <w:r>
-              <w:rPr>
-                <w:rFonts w:ascii="DejaVu Sans Mono" w:hAnsi="DejaVu Sans Mono"/>
-                <w:sz w:val="20"/>
-                <w:szCs w:val="20"/>
-              </w:rPr>
-              <w:t xml:space="preserve">    </w:t>
-            </w:r>
-            <w:r>
-              <w:rPr>
-                <w:rFonts w:ascii="DejaVu Sans Mono" w:hAnsi="DejaVu Sans Mono"/>
-                <w:sz w:val="20"/>
-                <w:szCs w:val="20"/>
-              </w:rPr>
-              <w:t>]</w:t>
-            </w:r>
-          </w:p>
-          <w:p>
-            <w:pPr>
-              <w:pStyle w:val="TableContents"/>
-              <w:rPr>
-                <w:rFonts w:ascii="DejaVu Sans Mono" w:hAnsi="DejaVu Sans Mono"/>
-                <w:sz w:val="20"/>
-                <w:szCs w:val="20"/>
-              </w:rPr>
-            </w:pPr>
-            <w:r>
-              <w:rPr>
-                <w:rFonts w:ascii="DejaVu Sans Mono" w:hAnsi="DejaVu Sans Mono"/>
-                <w:sz w:val="20"/>
-                <w:szCs w:val="20"/>
-              </w:rPr>
-            </w:r>
-          </w:p>
-          <w:p>
-            <w:pPr>
-              <w:pStyle w:val="TableContents"/>
-              <w:rPr/>
-            </w:pPr>
-            <w:r>
-              <w:rPr>
-                <w:rFonts w:ascii="DejaVu Sans Mono" w:hAnsi="DejaVu Sans Mono"/>
-                <w:sz w:val="20"/>
-                <w:szCs w:val="20"/>
-              </w:rPr>
-              <w:t xml:space="preserve">    </w:t>
-            </w:r>
-            <w:r>
-              <w:rPr>
-                <w:rFonts w:ascii="DejaVu Sans Mono" w:hAnsi="DejaVu Sans Mono"/>
-                <w:sz w:val="20"/>
-                <w:szCs w:val="20"/>
-              </w:rPr>
-              <w:t>levels = breadth_first_search(adjacencies, 0)</w:t>
-            </w:r>
-          </w:p>
-          <w:p>
-            <w:pPr>
-              <w:pStyle w:val="TableContents"/>
-              <w:rPr/>
-            </w:pPr>
-            <w:r>
-              <w:rPr>
-                <w:rFonts w:ascii="DejaVu Sans Mono" w:hAnsi="DejaVu Sans Mono"/>
-                <w:sz w:val="20"/>
-                <w:szCs w:val="20"/>
-              </w:rPr>
-              <w:t xml:space="preserve">    </w:t>
-            </w:r>
-            <w:r>
-              <w:rPr>
-                <w:rFonts w:ascii="DejaVu Sans Mono" w:hAnsi="DejaVu Sans Mono"/>
-                <w:sz w:val="20"/>
-                <w:szCs w:val="20"/>
-              </w:rPr>
-              <w:t>for i in range(len(adjacencies)):</w:t>
-            </w:r>
-          </w:p>
-          <w:p>
-            <w:pPr>
-              <w:pStyle w:val="TableContents"/>
-              <w:rPr/>
-            </w:pPr>
-            <w:r>
-              <w:rPr>
-                <w:rFonts w:ascii="DejaVu Sans Mono" w:hAnsi="DejaVu Sans Mono"/>
-                <w:sz w:val="20"/>
-                <w:szCs w:val="20"/>
-              </w:rPr>
-              <w:t xml:space="preserve">        </w:t>
-            </w:r>
-            <w:r>
-              <w:rPr>
-                <w:rFonts w:ascii="DejaVu Sans Mono" w:hAnsi="DejaVu Sans Mono"/>
-                <w:sz w:val="20"/>
-                <w:szCs w:val="20"/>
-              </w:rPr>
-              <w:t>if levels[i] == -1:</w:t>
-            </w:r>
-          </w:p>
-          <w:p>
-            <w:pPr>
-              <w:pStyle w:val="TableContents"/>
-              <w:rPr/>
-            </w:pPr>
-            <w:r>
-              <w:rPr>
-                <w:rFonts w:ascii="DejaVu Sans Mono" w:hAnsi="DejaVu Sans Mono"/>
-                <w:sz w:val="20"/>
-                <w:szCs w:val="20"/>
-              </w:rPr>
-              <w:t xml:space="preserve">            </w:t>
-            </w:r>
-            <w:r>
-              <w:rPr>
-                <w:rFonts w:ascii="DejaVu Sans Mono" w:hAnsi="DejaVu Sans Mono"/>
-                <w:sz w:val="20"/>
-                <w:szCs w:val="20"/>
-              </w:rPr>
-              <w:t>breadth_first_search(adjacencies, i, levels)</w:t>
-            </w:r>
-          </w:p>
-          <w:p>
-            <w:pPr>
-              <w:pStyle w:val="TableContents"/>
-              <w:rPr>
-                <w:rFonts w:ascii="DejaVu Sans Mono" w:hAnsi="DejaVu Sans Mono"/>
-                <w:sz w:val="20"/>
-                <w:szCs w:val="20"/>
-              </w:rPr>
-            </w:pPr>
-            <w:r>
-              <w:rPr>
-                <w:rFonts w:ascii="DejaVu Sans Mono" w:hAnsi="DejaVu Sans Mono"/>
-                <w:sz w:val="20"/>
-                <w:szCs w:val="20"/>
-              </w:rPr>
-            </w:r>
-          </w:p>
-          <w:p>
-            <w:pPr>
-              <w:pStyle w:val="TableContents"/>
-              <w:rPr/>
-            </w:pPr>
-            <w:r>
-              <w:rPr>
-                <w:rFonts w:ascii="DejaVu Sans Mono" w:hAnsi="DejaVu Sans Mono"/>
-                <w:sz w:val="20"/>
-                <w:szCs w:val="20"/>
-              </w:rPr>
-              <w:t xml:space="preserve">    </w:t>
-            </w:r>
-            <w:r>
-              <w:rPr>
-                <w:rFonts w:ascii="DejaVu Sans Mono" w:hAnsi="DejaVu Sans Mono"/>
-                <w:sz w:val="20"/>
-                <w:szCs w:val="20"/>
-              </w:rPr>
-              <w:t>print(levels)</w:t>
-            </w:r>
-          </w:p>
-        </w:tc>
-      </w:tr>
-    </w:tbl>
-    <w:p>
-      <w:pPr>
-        <w:pStyle w:val="Normal"/>
-        <w:rPr>
-          <w:rFonts w:ascii="DejaVu Sans Mono" w:hAnsi="DejaVu Sans Mono"/>
-          <w:sz w:val="20"/>
-          <w:szCs w:val="20"/>
-        </w:rPr>
-      </w:pPr>
-      <w:r>
-        <w:rPr>
-          <w:rFonts w:ascii="DejaVu Sans Mono" w:hAnsi="DejaVu Sans Mono"/>
-          <w:sz w:val="20"/>
-          <w:szCs w:val="20"/>
-        </w:rPr>
-      </w:r>
-    </w:p>
-    <w:p>
-      <w:pPr>
-        <w:pStyle w:val="Normal"/>
-        <w:rPr>
-          <w:rFonts w:ascii="DejaVu Sans Mono" w:hAnsi="DejaVu Sans Mono"/>
-          <w:sz w:val="20"/>
-          <w:szCs w:val="20"/>
-        </w:rPr>
-      </w:pPr>
-      <w:r>
-        <w:rPr>
-          <w:rFonts w:ascii="DejaVu Sans Mono" w:hAnsi="DejaVu Sans Mono"/>
-          <w:sz w:val="20"/>
-          <w:szCs w:val="20"/>
-        </w:rPr>
-      </w:r>
-      <w:r>
-        <w:br w:type="page"/>
-      </w:r>
-    </w:p>
-    <w:p>
-      <w:pPr>
-        <w:pStyle w:val="Normal"/>
-        <w:rPr>
-          <w:rFonts w:ascii="DejaVu Sans Mono" w:hAnsi="DejaVu Sans Mono"/>
-          <w:sz w:val="20"/>
-          <w:szCs w:val="20"/>
-        </w:rPr>
-      </w:pPr>
-      <w:r>
-        <w:rPr>
-          <w:rFonts w:ascii="DejaVu Sans Mono" w:hAnsi="DejaVu Sans Mono"/>
-          <w:b/>
-          <w:bCs/>
-          <w:sz w:val="20"/>
-          <w:szCs w:val="20"/>
-        </w:rPr>
-        <w:t>Обход графа в глубину</w:t>
-      </w:r>
-      <w:r>
-        <w:rPr>
-          <w:rFonts w:ascii="DejaVu Sans Mono" w:hAnsi="DejaVu Sans Mono"/>
-          <w:sz w:val="20"/>
-          <w:szCs w:val="20"/>
-        </w:rPr>
-        <w:t xml:space="preserve"> – метод обхода невзвешенного графа, состоящий в том, чтобы идти «вглубь» графа, насколько это возможно. Алгоритм поиска описывается рекурсивно: перебираем все исходящие из рассматриваемой вершины рёбра. Если ребро ведёт в вершину, которая не была рассмотрена ранее, то запускаем алгоритм от этой нерассмотренной вершины, а после возвращаемся и продолжаем перебирать рёбра. Возврат происходит в том случае, если в рассматриваемой вершине не осталось рёбер, которые ведут в нерассмотренную вершину. Если после завершения алгоритма не все вершины были рассмотрены, то необходимо запустить алгоритм от одной из нерассмотренных вершин.</w:t>
-      </w:r>
-    </w:p>
-    <w:p>
-      <w:pPr>
-        <w:pStyle w:val="Normal"/>
-        <w:rPr>
-          <w:rFonts w:ascii="DejaVu Sans Mono" w:hAnsi="DejaVu Sans Mono"/>
-          <w:sz w:val="20"/>
-          <w:szCs w:val="20"/>
-        </w:rPr>
-      </w:pPr>
-      <w:r>
-        <w:rPr>
-          <w:rFonts w:ascii="DejaVu Sans Mono" w:hAnsi="DejaVu Sans Mono"/>
-          <w:sz w:val="20"/>
-          <w:szCs w:val="20"/>
-        </w:rPr>
-      </w:r>
-    </w:p>
-    <w:tbl>
-      <w:tblPr>
-        <w:tblW w:w="10466" w:type="dxa"/>
-        <w:jc w:val="left"/>
-        <w:tblInd w:w="41" w:type="dxa"/>
-        <w:tblBorders>
-          <w:top w:val="single" w:sz="2" w:space="0" w:color="000001"/>
-          <w:left w:val="single" w:sz="2" w:space="0" w:color="000001"/>
-          <w:bottom w:val="single" w:sz="2" w:space="0" w:color="000001"/>
-          <w:right w:val="single" w:sz="2" w:space="0" w:color="000001"/>
-          <w:insideH w:val="single" w:sz="2" w:space="0" w:color="000001"/>
-          <w:insideV w:val="single" w:sz="2" w:space="0" w:color="000001"/>
-        </w:tblBorders>
-        <w:tblCellMar>
-          <w:top w:w="55" w:type="dxa"/>
-          <w:left w:w="36" w:type="dxa"/>
-          <w:bottom w:w="55" w:type="dxa"/>
-          <w:right w:w="55" w:type="dxa"/>
-        </w:tblCellMar>
-      </w:tblPr>
-      <w:tblGrid>
-        <w:gridCol w:w="10466"/>
-      </w:tblGrid>
-      <w:tr>
-        <w:trPr/>
-        <w:tc>
-          <w:tcPr>
-            <w:tcW w:w="10466" w:type="dxa"/>
-            <w:tcBorders>
-              <w:top w:val="single" w:sz="2" w:space="0" w:color="000001"/>
-              <w:left w:val="single" w:sz="2" w:space="0" w:color="000001"/>
-              <w:bottom w:val="single" w:sz="2" w:space="0" w:color="000001"/>
-              <w:right w:val="single" w:sz="2" w:space="0" w:color="000001"/>
-              <w:insideH w:val="single" w:sz="2" w:space="0" w:color="000001"/>
-              <w:insideV w:val="single" w:sz="2" w:space="0" w:color="000001"/>
-            </w:tcBorders>
-            <w:shd w:fill="auto" w:val="clear"/>
-            <w:tcMar>
-              <w:left w:w="36" w:type="dxa"/>
             </w:tcMar>
           </w:tcPr>
           <w:p>

</xml_diff>